<commit_message>
Update Documento1 - Requisitos.docx
</commit_message>
<xml_diff>
--- a/Documentação/Documento1 - Requisitos.docx
+++ b/Documentação/Documento1 - Requisitos.docx
@@ -1,6 +1,6 @@
 
 <file path=word/document.xml><?xml version="1.0" encoding="utf-8"?>
-<w:document xmlns:wpc="http://schemas.microsoft.com/office/word/2010/wordprocessingCanvas" xmlns:mc="http://schemas.openxmlformats.org/markup-compatibility/2006" xmlns:o="urn:schemas-microsoft-com:office:office" xmlns:r="http://schemas.openxmlformats.org/officeDocument/2006/relationships" xmlns:m="http://schemas.openxmlformats.org/officeDocument/2006/math" xmlns:v="urn:schemas-microsoft-com:vml" xmlns:wp14="http://schemas.microsoft.com/office/word/2010/wordprocessingDrawing" xmlns:wp="http://schemas.openxmlformats.org/drawingml/2006/wordprocessingDrawing" xmlns:w="http://schemas.openxmlformats.org/wordprocessingml/2006/main" xmlns:w14="http://schemas.microsoft.com/office/word/2010/wordml" xmlns:w10="urn:schemas-microsoft-com:office:word" xmlns:w15="http://schemas.microsoft.com/office/word/2012/wordml" xmlns:wpg="http://schemas.microsoft.com/office/word/2010/wordprocessingGroup" xmlns:wpi="http://schemas.microsoft.com/office/word/2010/wordprocessingInk" xmlns:wne="http://schemas.microsoft.com/office/word/2006/wordml" xmlns:wps="http://schemas.microsoft.com/office/word/2010/wordprocessingShape" xmlns:wpsCustomData="http://www.wps.cn/officeDocument/2013/wpsCustomData" mc:Ignorable="w14 w15 wp14">
+<w:document xmlns:wpc="http://schemas.microsoft.com/office/word/2010/wordprocessingCanvas" xmlns:cx="http://schemas.microsoft.com/office/drawing/2014/chartex" xmlns:cx1="http://schemas.microsoft.com/office/drawing/2015/9/8/chartex" xmlns:cx2="http://schemas.microsoft.com/office/drawing/2015/10/21/chartex" xmlns:cx3="http://schemas.microsoft.com/office/drawing/2016/5/9/chartex" xmlns:cx4="http://schemas.microsoft.com/office/drawing/2016/5/10/chartex" xmlns:cx5="http://schemas.microsoft.com/office/drawing/2016/5/11/chartex" xmlns:cx6="http://schemas.microsoft.com/office/drawing/2016/5/12/chartex" xmlns:cx7="http://schemas.microsoft.com/office/drawing/2016/5/13/chartex" xmlns:cx8="http://schemas.microsoft.com/office/drawing/2016/5/14/chartex" xmlns:mc="http://schemas.openxmlformats.org/markup-compatibility/2006" xmlns:aink="http://schemas.microsoft.com/office/drawing/2016/ink" xmlns:am3d="http://schemas.microsoft.com/office/drawing/2017/model3d" xmlns:o="urn:schemas-microsoft-com:office:office" xmlns:r="http://schemas.openxmlformats.org/officeDocument/2006/relationships" xmlns:m="http://schemas.openxmlformats.org/officeDocument/2006/math" xmlns:v="urn:schemas-microsoft-com:vml" xmlns:wp14="http://schemas.microsoft.com/office/word/2010/wordprocessingDrawing" xmlns:wp="http://schemas.openxmlformats.org/drawingml/2006/wordprocessingDrawing" xmlns:w10="urn:schemas-microsoft-com:office:word" xmlns:w="http://schemas.openxmlformats.org/wordprocessingml/2006/main" xmlns:w14="http://schemas.microsoft.com/office/word/2010/wordml" xmlns:w15="http://schemas.microsoft.com/office/word/2012/wordml" xmlns:w16cid="http://schemas.microsoft.com/office/word/2016/wordml/cid" xmlns:w16se="http://schemas.microsoft.com/office/word/2015/wordml/symex" xmlns:wpg="http://schemas.microsoft.com/office/word/2010/wordprocessingGroup" xmlns:wpi="http://schemas.microsoft.com/office/word/2010/wordprocessingInk" xmlns:wne="http://schemas.microsoft.com/office/word/2006/wordml" xmlns:wps="http://schemas.microsoft.com/office/word/2010/wordprocessingShape" mc:Ignorable="w14 w15 w16se w16cid wp14">
   <w:body>
     <w:p>
       <w:pPr>
@@ -13,6 +13,9 @@
         </w:rPr>
       </w:pPr>
       <w:r>
+        <w:rPr>
+          <w:noProof/>
+        </w:rPr>
         <w:drawing>
           <wp:inline distT="0" distB="0" distL="0" distR="0">
             <wp:extent cx="3114675" cy="1485900"/>
@@ -31,7 +34,7 @@
                     </pic:cNvPicPr>
                   </pic:nvPicPr>
                   <pic:blipFill>
-                    <a:blip r:embed="rId6" cstate="print">
+                    <a:blip r:embed="rId8" cstate="print">
                       <a:extLst>
                         <a:ext uri="{28A0092B-C50C-407E-A947-70E740481C1C}">
                           <a14:useLocalDpi xmlns:a14="http://schemas.microsoft.com/office/drawing/2010/main" val="0"/>
@@ -342,6 +345,16 @@
           <w:szCs w:val="24"/>
         </w:rPr>
       </w:pPr>
+    </w:p>
+    <w:p>
+      <w:pPr>
+        <w:jc w:val="center"/>
+        <w:rPr>
+          <w:rFonts w:ascii="Times New Roman" w:hAnsi="Times New Roman" w:cs="Times New Roman"/>
+          <w:sz w:val="24"/>
+          <w:szCs w:val="24"/>
+        </w:rPr>
+      </w:pPr>
       <w:r>
         <w:rPr>
           <w:rFonts w:ascii="Times New Roman" w:hAnsi="Times New Roman" w:cs="Times New Roman"/>
@@ -379,6 +392,15 @@
           <w:szCs w:val="24"/>
         </w:rPr>
       </w:pPr>
+      <w:r>
+        <w:rPr>
+          <w:rFonts w:ascii="Times New Roman" w:hAnsi="Times New Roman" w:cs="Times New Roman"/>
+          <w:sz w:val="24"/>
+          <w:szCs w:val="24"/>
+        </w:rPr>
+        <w:lastRenderedPageBreak/>
+        <w:t>Caíque Batalha</w:t>
+      </w:r>
     </w:p>
     <w:p>
       <w:pPr>
@@ -396,7 +418,7 @@
           <w:sz w:val="24"/>
           <w:szCs w:val="24"/>
         </w:rPr>
-        <w:t>Caíque Batalha</w:t>
+        <w:t xml:space="preserve">Danilo Douglas </w:t>
       </w:r>
     </w:p>
     <w:p>
@@ -415,7 +437,7 @@
           <w:sz w:val="24"/>
           <w:szCs w:val="24"/>
         </w:rPr>
-        <w:t xml:space="preserve">Danilo Douglas </w:t>
+        <w:t>Gabriel Bernardo</w:t>
       </w:r>
     </w:p>
     <w:p>
@@ -434,7 +456,7 @@
           <w:sz w:val="24"/>
           <w:szCs w:val="24"/>
         </w:rPr>
-        <w:t>Gabriel Bernardo</w:t>
+        <w:t>João Pedro Vieira</w:t>
       </w:r>
     </w:p>
     <w:p>
@@ -453,7 +475,7 @@
           <w:sz w:val="24"/>
           <w:szCs w:val="24"/>
         </w:rPr>
-        <w:t>João Pedro Vieira</w:t>
+        <w:t>Marina Gomes</w:t>
       </w:r>
     </w:p>
     <w:p>
@@ -472,26 +494,15 @@
           <w:sz w:val="24"/>
           <w:szCs w:val="24"/>
         </w:rPr>
-        <w:t>Marina Gomes</w:t>
-      </w:r>
-    </w:p>
-    <w:p>
-      <w:pPr>
-        <w:spacing w:line="360" w:lineRule="auto"/>
-        <w:jc w:val="center"/>
-        <w:rPr>
-          <w:rFonts w:ascii="Times New Roman" w:hAnsi="Times New Roman" w:cs="Times New Roman"/>
-          <w:sz w:val="24"/>
-          <w:szCs w:val="24"/>
-        </w:rPr>
-      </w:pPr>
-      <w:r>
-        <w:rPr>
-          <w:rFonts w:ascii="Times New Roman" w:hAnsi="Times New Roman" w:cs="Times New Roman"/>
-          <w:sz w:val="24"/>
-          <w:szCs w:val="24"/>
-        </w:rPr>
-        <w:t>Stephanie Ferreira</w:t>
+        <w:t xml:space="preserve">Stephanie </w:t>
+      </w:r>
+      <w:r>
+        <w:rPr>
+          <w:rFonts w:ascii="Times New Roman" w:hAnsi="Times New Roman" w:cs="Times New Roman"/>
+          <w:sz w:val="24"/>
+          <w:szCs w:val="24"/>
+        </w:rPr>
+        <w:t>Ferreira</w:t>
       </w:r>
     </w:p>
     <w:p>
@@ -752,6 +763,7 @@
           <w:sz w:val="24"/>
           <w:szCs w:val="24"/>
         </w:rPr>
+        <w:lastRenderedPageBreak/>
         <w:t>SUMÁRIO</w:t>
       </w:r>
     </w:p>
@@ -798,7 +810,15 @@
           <w:sz w:val="24"/>
           <w:szCs w:val="24"/>
         </w:rPr>
-        <w:t>2. Objetivo....................................................................................................................... 5</w:t>
+        <w:t xml:space="preserve">2. </w:t>
+      </w:r>
+      <w:r>
+        <w:rPr>
+          <w:rFonts w:ascii="Times New Roman" w:hAnsi="Times New Roman" w:cs="Times New Roman"/>
+          <w:sz w:val="24"/>
+          <w:szCs w:val="24"/>
+        </w:rPr>
+        <w:t>Objetivo....................................................................................................................... 5</w:t>
       </w:r>
     </w:p>
     <w:p>
@@ -834,25 +854,31 @@
           <w:sz w:val="24"/>
           <w:szCs w:val="24"/>
         </w:rPr>
-        <w:t>3.1 Análise de requisitos................................................................................................. 7</w:t>
+        <w:t>3.1 A</w:t>
+      </w:r>
+      <w:r>
+        <w:rPr>
+          <w:rFonts w:ascii="Times New Roman" w:hAnsi="Times New Roman" w:cs="Times New Roman"/>
+          <w:sz w:val="24"/>
+          <w:szCs w:val="24"/>
+        </w:rPr>
+        <w:t>nálise de requisitos................................................................................................. 7</w:t>
       </w:r>
     </w:p>
     <w:p>
       <w:pPr>
         <w:jc w:val="both"/>
         <w:rPr>
-          <w:rFonts w:hint="default" w:ascii="Times New Roman" w:hAnsi="Times New Roman" w:cs="Times New Roman"/>
-          <w:sz w:val="24"/>
-          <w:szCs w:val="24"/>
-          <w:lang w:val="pt-BR"/>
-        </w:rPr>
-      </w:pPr>
-      <w:r>
-        <w:rPr>
-          <w:rFonts w:hint="default" w:ascii="Times New Roman" w:hAnsi="Times New Roman" w:cs="Times New Roman"/>
-          <w:sz w:val="24"/>
-          <w:szCs w:val="24"/>
-          <w:lang w:val="pt-BR"/>
+          <w:rFonts w:ascii="Times New Roman" w:hAnsi="Times New Roman" w:cs="Times New Roman"/>
+          <w:sz w:val="24"/>
+          <w:szCs w:val="24"/>
+        </w:rPr>
+      </w:pPr>
+      <w:r>
+        <w:rPr>
+          <w:rFonts w:ascii="Times New Roman" w:hAnsi="Times New Roman" w:cs="Times New Roman"/>
+          <w:sz w:val="24"/>
+          <w:szCs w:val="24"/>
         </w:rPr>
         <w:t>4</w:t>
       </w:r>
@@ -866,10 +892,9 @@
       </w:r>
       <w:r>
         <w:rPr>
-          <w:rFonts w:hint="default" w:ascii="Times New Roman" w:hAnsi="Times New Roman" w:cs="Times New Roman"/>
-          <w:sz w:val="24"/>
-          <w:szCs w:val="24"/>
-          <w:lang w:val="pt-BR"/>
+          <w:rFonts w:ascii="Times New Roman" w:hAnsi="Times New Roman" w:cs="Times New Roman"/>
+          <w:sz w:val="24"/>
+          <w:szCs w:val="24"/>
         </w:rPr>
         <w:t>.</w:t>
       </w:r>
@@ -883,10 +908,9 @@
       </w:r>
       <w:r>
         <w:rPr>
-          <w:rFonts w:hint="default" w:ascii="Times New Roman" w:hAnsi="Times New Roman" w:cs="Times New Roman"/>
-          <w:sz w:val="24"/>
-          <w:szCs w:val="24"/>
-          <w:lang w:val="pt-BR"/>
+          <w:rFonts w:ascii="Times New Roman" w:hAnsi="Times New Roman" w:cs="Times New Roman"/>
+          <w:sz w:val="24"/>
+          <w:szCs w:val="24"/>
         </w:rPr>
         <w:t>8</w:t>
       </w:r>
@@ -895,18 +919,16 @@
       <w:pPr>
         <w:jc w:val="both"/>
         <w:rPr>
-          <w:rFonts w:hint="default" w:ascii="Times New Roman" w:hAnsi="Times New Roman" w:cs="Times New Roman"/>
-          <w:sz w:val="24"/>
-          <w:szCs w:val="24"/>
-          <w:lang w:val="pt-BR"/>
-        </w:rPr>
-      </w:pPr>
-      <w:r>
-        <w:rPr>
-          <w:rFonts w:hint="default" w:ascii="Times New Roman" w:hAnsi="Times New Roman" w:cs="Times New Roman"/>
-          <w:sz w:val="24"/>
-          <w:szCs w:val="24"/>
-          <w:lang w:val="pt-BR"/>
+          <w:rFonts w:ascii="Times New Roman" w:hAnsi="Times New Roman" w:cs="Times New Roman"/>
+          <w:sz w:val="24"/>
+          <w:szCs w:val="24"/>
+        </w:rPr>
+      </w:pPr>
+      <w:r>
+        <w:rPr>
+          <w:rFonts w:ascii="Times New Roman" w:hAnsi="Times New Roman" w:cs="Times New Roman"/>
+          <w:sz w:val="24"/>
+          <w:szCs w:val="24"/>
         </w:rPr>
         <w:t>5</w:t>
       </w:r>
@@ -916,14 +938,21 @@
           <w:sz w:val="24"/>
           <w:szCs w:val="24"/>
         </w:rPr>
-        <w:t xml:space="preserve">. Diagrama de classes.................................................................................................... </w:t>
-      </w:r>
-      <w:r>
-        <w:rPr>
-          <w:rFonts w:hint="default" w:ascii="Times New Roman" w:hAnsi="Times New Roman" w:cs="Times New Roman"/>
-          <w:sz w:val="24"/>
-          <w:szCs w:val="24"/>
-          <w:lang w:val="pt-BR"/>
+        <w:t>. Dia</w:t>
+      </w:r>
+      <w:r>
+        <w:rPr>
+          <w:rFonts w:ascii="Times New Roman" w:hAnsi="Times New Roman" w:cs="Times New Roman"/>
+          <w:sz w:val="24"/>
+          <w:szCs w:val="24"/>
+        </w:rPr>
+        <w:t xml:space="preserve">grama de classes.................................................................................................... </w:t>
+      </w:r>
+      <w:r>
+        <w:rPr>
+          <w:rFonts w:ascii="Times New Roman" w:hAnsi="Times New Roman" w:cs="Times New Roman"/>
+          <w:sz w:val="24"/>
+          <w:szCs w:val="24"/>
         </w:rPr>
         <w:t>9</w:t>
       </w:r>
@@ -935,15 +964,24 @@
           <w:rFonts w:ascii="Times New Roman" w:hAnsi="Times New Roman" w:cs="Times New Roman"/>
           <w:sz w:val="24"/>
           <w:szCs w:val="24"/>
-        </w:rPr>
-      </w:pPr>
-      <w:r>
-        <w:rPr>
-          <w:rFonts w:ascii="Times New Roman" w:hAnsi="Times New Roman" w:cs="Times New Roman"/>
-          <w:sz w:val="24"/>
-          <w:szCs w:val="24"/>
-        </w:rPr>
-        <w:t>8. Diagrama Entidade relacionamento ........................................................................... 37</w:t>
+          <w:u w:val="single"/>
+        </w:rPr>
+      </w:pPr>
+      <w:r>
+        <w:rPr>
+          <w:rFonts w:ascii="Times New Roman" w:hAnsi="Times New Roman" w:cs="Times New Roman"/>
+          <w:sz w:val="24"/>
+          <w:szCs w:val="24"/>
+        </w:rPr>
+        <w:t xml:space="preserve">8. Diagrama Entidade relacionamento ........................................................................... </w:t>
+      </w:r>
+      <w:r>
+        <w:rPr>
+          <w:rFonts w:ascii="Times New Roman" w:hAnsi="Times New Roman" w:cs="Times New Roman"/>
+          <w:sz w:val="24"/>
+          <w:szCs w:val="24"/>
+        </w:rPr>
+        <w:t>10</w:t>
       </w:r>
     </w:p>
     <w:p>
@@ -955,14 +993,6 @@
           <w:szCs w:val="24"/>
         </w:rPr>
       </w:pPr>
-      <w:r>
-        <w:rPr>
-          <w:rFonts w:ascii="Times New Roman" w:hAnsi="Times New Roman" w:cs="Times New Roman"/>
-          <w:sz w:val="24"/>
-          <w:szCs w:val="24"/>
-        </w:rPr>
-        <w:t>9. Cronograma................................................................................................................ 47</w:t>
-      </w:r>
     </w:p>
     <w:p>
       <w:pPr>
@@ -973,14 +1003,6 @@
           <w:szCs w:val="24"/>
         </w:rPr>
       </w:pPr>
-      <w:r>
-        <w:rPr>
-          <w:rFonts w:ascii="Times New Roman" w:hAnsi="Times New Roman" w:cs="Times New Roman"/>
-          <w:sz w:val="24"/>
-          <w:szCs w:val="24"/>
-        </w:rPr>
-        <w:t>10. Conclusões................................................................................................................ 48</w:t>
-      </w:r>
     </w:p>
     <w:p>
       <w:pPr>
@@ -991,14 +1013,6 @@
           <w:szCs w:val="24"/>
         </w:rPr>
       </w:pPr>
-      <w:r>
-        <w:rPr>
-          <w:rFonts w:ascii="Times New Roman" w:hAnsi="Times New Roman" w:cs="Times New Roman"/>
-          <w:sz w:val="24"/>
-          <w:szCs w:val="24"/>
-        </w:rPr>
-        <w:t>11. Referências Bibliográficas ....................................................................................... 49</w:t>
-      </w:r>
     </w:p>
     <w:p>
       <w:pPr>
@@ -1029,36 +1043,6 @@
           <w:szCs w:val="24"/>
         </w:rPr>
       </w:pPr>
-    </w:p>
-    <w:p>
-      <w:pPr>
-        <w:jc w:val="both"/>
-        <w:rPr>
-          <w:rFonts w:ascii="Times New Roman" w:hAnsi="Times New Roman" w:cs="Times New Roman"/>
-          <w:sz w:val="24"/>
-          <w:szCs w:val="24"/>
-        </w:rPr>
-      </w:pPr>
-    </w:p>
-    <w:p>
-      <w:pPr>
-        <w:jc w:val="both"/>
-        <w:rPr>
-          <w:rFonts w:ascii="Times New Roman" w:hAnsi="Times New Roman" w:cs="Times New Roman"/>
-          <w:sz w:val="24"/>
-          <w:szCs w:val="24"/>
-        </w:rPr>
-      </w:pPr>
-    </w:p>
-    <w:p>
-      <w:pPr>
-        <w:jc w:val="both"/>
-        <w:rPr>
-          <w:rFonts w:ascii="Times New Roman" w:hAnsi="Times New Roman" w:cs="Times New Roman"/>
-          <w:sz w:val="24"/>
-          <w:szCs w:val="24"/>
-        </w:rPr>
-      </w:pPr>
       <w:r>
         <w:rPr>
           <w:rFonts w:ascii="Times New Roman" w:hAnsi="Times New Roman" w:cs="Times New Roman"/>
@@ -1070,7 +1054,7 @@
     </w:p>
     <w:p>
       <w:pPr>
-        <w:pStyle w:val="9"/>
+        <w:pStyle w:val="PargrafodaLista"/>
         <w:numPr>
           <w:ilvl w:val="0"/>
           <w:numId w:val="1"/>
@@ -1090,6 +1074,7 @@
           <w:sz w:val="24"/>
           <w:szCs w:val="24"/>
         </w:rPr>
+        <w:lastRenderedPageBreak/>
         <w:t xml:space="preserve">INTRODUÇÃO  </w:t>
       </w:r>
     </w:p>
@@ -1141,7 +1126,75 @@
           <w:sz w:val="24"/>
           <w:szCs w:val="24"/>
         </w:rPr>
-        <w:t xml:space="preserve">Este sistema terá um cadastro de cliente e colaborador, que caso em específico será a pessoa qual fará o processo de venda do produto em questão, que no caso da hamburgueria, serão os cachorro quentes, refrigerantes e/ou acompanhamentos. </w:t>
+        <w:t>Este sistema terá um cadastro de cliente e colaborado</w:t>
+      </w:r>
+      <w:r>
+        <w:rPr>
+          <w:rFonts w:ascii="Times New Roman" w:hAnsi="Times New Roman" w:cs="Times New Roman"/>
+          <w:sz w:val="24"/>
+          <w:szCs w:val="24"/>
+        </w:rPr>
+        <w:t xml:space="preserve">r, que caso em específico será a pessoa qual fará o processo de venda do produto em questão, que no caso da </w:t>
+      </w:r>
+      <w:proofErr w:type="gramStart"/>
+      <w:r>
+        <w:rPr>
+          <w:rFonts w:ascii="Times New Roman" w:hAnsi="Times New Roman" w:cs="Times New Roman"/>
+          <w:sz w:val="24"/>
+          <w:szCs w:val="24"/>
+        </w:rPr>
+        <w:t xml:space="preserve">hamburgueria, </w:t>
+      </w:r>
+      <w:r>
+        <w:rPr>
+          <w:rFonts w:ascii="Times New Roman" w:hAnsi="Times New Roman" w:cs="Times New Roman"/>
+          <w:sz w:val="24"/>
+          <w:szCs w:val="24"/>
+        </w:rPr>
+        <w:t xml:space="preserve"> refrigerantes</w:t>
+      </w:r>
+      <w:proofErr w:type="gramEnd"/>
+      <w:r>
+        <w:rPr>
+          <w:rFonts w:ascii="Times New Roman" w:hAnsi="Times New Roman" w:cs="Times New Roman"/>
+          <w:sz w:val="24"/>
+          <w:szCs w:val="24"/>
+        </w:rPr>
+        <w:t xml:space="preserve"> e/ou acompanhamentos</w:t>
+      </w:r>
+      <w:r>
+        <w:rPr>
+          <w:rFonts w:ascii="Times New Roman" w:hAnsi="Times New Roman" w:cs="Times New Roman"/>
+          <w:sz w:val="24"/>
+          <w:szCs w:val="24"/>
+        </w:rPr>
+        <w:t xml:space="preserve">, ou </w:t>
+      </w:r>
+      <w:proofErr w:type="spellStart"/>
+      <w:r>
+        <w:rPr>
+          <w:rFonts w:ascii="Times New Roman" w:hAnsi="Times New Roman" w:cs="Times New Roman"/>
+          <w:sz w:val="24"/>
+          <w:szCs w:val="24"/>
+        </w:rPr>
+        <w:t>hamburguers</w:t>
+      </w:r>
+      <w:proofErr w:type="spellEnd"/>
+      <w:r>
+        <w:rPr>
+          <w:rFonts w:ascii="Times New Roman" w:hAnsi="Times New Roman" w:cs="Times New Roman"/>
+          <w:sz w:val="24"/>
+          <w:szCs w:val="24"/>
+        </w:rPr>
+        <w:t xml:space="preserve"> em si</w:t>
+      </w:r>
+      <w:r>
+        <w:rPr>
+          <w:rFonts w:ascii="Times New Roman" w:hAnsi="Times New Roman" w:cs="Times New Roman"/>
+          <w:sz w:val="24"/>
+          <w:szCs w:val="24"/>
+        </w:rPr>
+        <w:t xml:space="preserve">. </w:t>
       </w:r>
     </w:p>
     <w:p>
@@ -1177,7 +1230,7 @@
     </w:p>
     <w:p>
       <w:pPr>
-        <w:pStyle w:val="9"/>
+        <w:pStyle w:val="PargrafodaLista"/>
         <w:numPr>
           <w:ilvl w:val="0"/>
           <w:numId w:val="1"/>
@@ -1198,6 +1251,7 @@
           <w:sz w:val="24"/>
           <w:szCs w:val="24"/>
         </w:rPr>
+        <w:lastRenderedPageBreak/>
         <w:t xml:space="preserve">OBJETIVO </w:t>
       </w:r>
     </w:p>
@@ -1229,7 +1283,15 @@
           <w:sz w:val="24"/>
           <w:szCs w:val="24"/>
         </w:rPr>
-        <w:t xml:space="preserve">O objetivo principal desse projeto é desenvolver uma ferramenta de fácil acesso ao usuário que tenha um bom desempenho e mantenha um controle com o mínimo possível de falhas. </w:t>
+        <w:t>O objetivo principal desse projeto é desenvolver uma fer</w:t>
+      </w:r>
+      <w:r>
+        <w:rPr>
+          <w:rFonts w:ascii="Times New Roman" w:hAnsi="Times New Roman" w:cs="Times New Roman"/>
+          <w:sz w:val="24"/>
+          <w:szCs w:val="24"/>
+        </w:rPr>
+        <w:t xml:space="preserve">ramenta de fácil acesso ao usuário que tenha um bom desempenho e mantenha um controle com o mínimo possível de falhas. </w:t>
       </w:r>
     </w:p>
     <w:p>
@@ -1249,7 +1311,25 @@
           <w:sz w:val="24"/>
           <w:szCs w:val="24"/>
         </w:rPr>
-        <w:t xml:space="preserve">O sistema será desenvolvido seguindo as seguintes etapas: levantamento de requisitos, análise, implementação e implantação.  Para o armazenamento de dados será utilizado o banco de dados mysql, que atenderá perfeitamente todas as necessidades do sistema. </w:t>
+        <w:t xml:space="preserve">O sistema será desenvolvido seguindo as seguintes etapas: levantamento de requisitos, análise, implementação e implantação.  Para o armazenamento de dados será utilizado o banco de dados </w:t>
+      </w:r>
+      <w:proofErr w:type="spellStart"/>
+      <w:r>
+        <w:rPr>
+          <w:rFonts w:ascii="Times New Roman" w:hAnsi="Times New Roman" w:cs="Times New Roman"/>
+          <w:sz w:val="24"/>
+          <w:szCs w:val="24"/>
+        </w:rPr>
+        <w:t>mysql</w:t>
+      </w:r>
+      <w:proofErr w:type="spellEnd"/>
+      <w:r>
+        <w:rPr>
+          <w:rFonts w:ascii="Times New Roman" w:hAnsi="Times New Roman" w:cs="Times New Roman"/>
+          <w:sz w:val="24"/>
+          <w:szCs w:val="24"/>
+        </w:rPr>
+        <w:t xml:space="preserve">, que atenderá perfeitamente todas as necessidades do sistema. </w:t>
       </w:r>
     </w:p>
     <w:p>
@@ -1310,7 +1390,7 @@
     </w:p>
     <w:p>
       <w:pPr>
-        <w:pStyle w:val="9"/>
+        <w:pStyle w:val="PargrafodaLista"/>
         <w:numPr>
           <w:ilvl w:val="0"/>
           <w:numId w:val="1"/>
@@ -1331,6 +1411,7 @@
           <w:sz w:val="24"/>
           <w:szCs w:val="24"/>
         </w:rPr>
+        <w:lastRenderedPageBreak/>
         <w:t>LEVANTAMENTO DE REQUISITOS</w:t>
       </w:r>
     </w:p>
@@ -1356,7 +1437,7 @@
     </w:p>
     <w:p>
       <w:pPr>
-        <w:pStyle w:val="9"/>
+        <w:pStyle w:val="PargrafodaLista"/>
         <w:numPr>
           <w:ilvl w:val="1"/>
           <w:numId w:val="1"/>
@@ -1383,55 +1464,24 @@
     </w:p>
     <w:tbl>
       <w:tblPr>
-        <w:tblStyle w:val="6"/>
+        <w:tblStyle w:val="Tabelacomgrade"/>
         <w:tblpPr w:leftFromText="180" w:rightFromText="180" w:vertAnchor="text" w:horzAnchor="page" w:tblpX="1585" w:tblpY="268"/>
         <w:tblOverlap w:val="never"/>
         <w:tblW w:w="0" w:type="auto"/>
-        <w:tblInd w:w="0" w:type="dxa"/>
-        <w:tblBorders>
-          <w:top w:val="single" w:color="auto" w:sz="4" w:space="0"/>
-          <w:left w:val="single" w:color="auto" w:sz="4" w:space="0"/>
-          <w:bottom w:val="single" w:color="auto" w:sz="4" w:space="0"/>
-          <w:right w:val="single" w:color="auto" w:sz="4" w:space="0"/>
-          <w:insideH w:val="single" w:color="auto" w:sz="4" w:space="0"/>
-          <w:insideV w:val="single" w:color="auto" w:sz="4" w:space="0"/>
-        </w:tblBorders>
-        <w:tblLayout w:type="autofit"/>
-        <w:tblCellMar>
-          <w:top w:w="0" w:type="dxa"/>
-          <w:left w:w="108" w:type="dxa"/>
-          <w:bottom w:w="0" w:type="dxa"/>
-          <w:right w:w="108" w:type="dxa"/>
-        </w:tblCellMar>
+        <w:tblLook w:val="04A0" w:firstRow="1" w:lastRow="0" w:firstColumn="1" w:lastColumn="0" w:noHBand="0" w:noVBand="1"/>
       </w:tblPr>
       <w:tblGrid>
         <w:gridCol w:w="8494"/>
       </w:tblGrid>
       <w:tr>
-        <w:tblPrEx>
-          <w:tblBorders>
-            <w:top w:val="single" w:color="auto" w:sz="4" w:space="0"/>
-            <w:left w:val="single" w:color="auto" w:sz="4" w:space="0"/>
-            <w:bottom w:val="single" w:color="auto" w:sz="4" w:space="0"/>
-            <w:right w:val="single" w:color="auto" w:sz="4" w:space="0"/>
-            <w:insideH w:val="single" w:color="auto" w:sz="4" w:space="0"/>
-            <w:insideV w:val="single" w:color="auto" w:sz="4" w:space="0"/>
-          </w:tblBorders>
-          <w:tblCellMar>
-            <w:top w:w="0" w:type="dxa"/>
-            <w:left w:w="108" w:type="dxa"/>
-            <w:bottom w:w="0" w:type="dxa"/>
-            <w:right w:w="108" w:type="dxa"/>
-          </w:tblCellMar>
-        </w:tblPrEx>
         <w:tc>
           <w:tcPr>
             <w:tcW w:w="8494" w:type="dxa"/>
             <w:tcBorders>
-              <w:top w:val="dotted" w:color="auto" w:sz="4" w:space="0"/>
-              <w:left w:val="dotted" w:color="auto" w:sz="4" w:space="0"/>
-              <w:bottom w:val="dotted" w:color="auto" w:sz="4" w:space="0"/>
-              <w:right w:val="dotted" w:color="auto" w:sz="4" w:space="0"/>
+              <w:top w:val="dotted" w:sz="4" w:space="0" w:color="auto"/>
+              <w:left w:val="dotted" w:sz="4" w:space="0" w:color="auto"/>
+              <w:bottom w:val="dotted" w:sz="4" w:space="0" w:color="auto"/>
+              <w:right w:val="dotted" w:sz="4" w:space="0" w:color="auto"/>
             </w:tcBorders>
             <w:shd w:val="clear" w:color="auto" w:fill="DBEEF3"/>
             <w:vAlign w:val="center"/>
@@ -1454,7 +1504,16 @@
                 <w:sz w:val="24"/>
                 <w:szCs w:val="24"/>
               </w:rPr>
-              <w:t xml:space="preserve">Requisito: </w:t>
+              <w:t>Requisito</w:t>
+            </w:r>
+            <w:r>
+              <w:rPr>
+                <w:rFonts w:ascii="Times New Roman" w:hAnsi="Times New Roman" w:cs="Times New Roman"/>
+                <w:color w:val="000000"/>
+                <w:sz w:val="24"/>
+                <w:szCs w:val="24"/>
+              </w:rPr>
+              <w:t xml:space="preserve">: </w:t>
             </w:r>
             <w:r>
               <w:rPr>
@@ -1471,30 +1530,14 @@
         </w:tc>
       </w:tr>
       <w:tr>
-        <w:tblPrEx>
-          <w:tblBorders>
-            <w:top w:val="single" w:color="auto" w:sz="4" w:space="0"/>
-            <w:left w:val="single" w:color="auto" w:sz="4" w:space="0"/>
-            <w:bottom w:val="single" w:color="auto" w:sz="4" w:space="0"/>
-            <w:right w:val="single" w:color="auto" w:sz="4" w:space="0"/>
-            <w:insideH w:val="single" w:color="auto" w:sz="4" w:space="0"/>
-            <w:insideV w:val="single" w:color="auto" w:sz="4" w:space="0"/>
-          </w:tblBorders>
-          <w:tblCellMar>
-            <w:top w:w="0" w:type="dxa"/>
-            <w:left w:w="108" w:type="dxa"/>
-            <w:bottom w:w="0" w:type="dxa"/>
-            <w:right w:w="108" w:type="dxa"/>
-          </w:tblCellMar>
-        </w:tblPrEx>
         <w:tc>
           <w:tcPr>
             <w:tcW w:w="8494" w:type="dxa"/>
             <w:tcBorders>
-              <w:top w:val="dotted" w:color="auto" w:sz="4" w:space="0"/>
-              <w:left w:val="dotted" w:color="auto" w:sz="4" w:space="0"/>
-              <w:bottom w:val="dotted" w:color="auto" w:sz="4" w:space="0"/>
-              <w:right w:val="dotted" w:color="auto" w:sz="4" w:space="0"/>
+              <w:top w:val="dotted" w:sz="4" w:space="0" w:color="auto"/>
+              <w:left w:val="dotted" w:sz="4" w:space="0" w:color="auto"/>
+              <w:bottom w:val="dotted" w:sz="4" w:space="0" w:color="auto"/>
+              <w:right w:val="dotted" w:sz="4" w:space="0" w:color="auto"/>
             </w:tcBorders>
             <w:shd w:val="clear" w:color="auto" w:fill="FFFFFF"/>
             <w:vAlign w:val="center"/>
@@ -1523,30 +1566,14 @@
         </w:tc>
       </w:tr>
       <w:tr>
-        <w:tblPrEx>
-          <w:tblBorders>
-            <w:top w:val="single" w:color="auto" w:sz="4" w:space="0"/>
-            <w:left w:val="single" w:color="auto" w:sz="4" w:space="0"/>
-            <w:bottom w:val="single" w:color="auto" w:sz="4" w:space="0"/>
-            <w:right w:val="single" w:color="auto" w:sz="4" w:space="0"/>
-            <w:insideH w:val="single" w:color="auto" w:sz="4" w:space="0"/>
-            <w:insideV w:val="single" w:color="auto" w:sz="4" w:space="0"/>
-          </w:tblBorders>
-          <w:tblCellMar>
-            <w:top w:w="0" w:type="dxa"/>
-            <w:left w:w="108" w:type="dxa"/>
-            <w:bottom w:w="0" w:type="dxa"/>
-            <w:right w:w="108" w:type="dxa"/>
-          </w:tblCellMar>
-        </w:tblPrEx>
         <w:tc>
           <w:tcPr>
             <w:tcW w:w="8494" w:type="dxa"/>
             <w:tcBorders>
-              <w:top w:val="dotted" w:color="auto" w:sz="4" w:space="0"/>
-              <w:left w:val="dotted" w:color="auto" w:sz="4" w:space="0"/>
-              <w:bottom w:val="dotted" w:color="auto" w:sz="4" w:space="0"/>
-              <w:right w:val="dotted" w:color="auto" w:sz="4" w:space="0"/>
+              <w:top w:val="dotted" w:sz="4" w:space="0" w:color="auto"/>
+              <w:left w:val="dotted" w:sz="4" w:space="0" w:color="auto"/>
+              <w:bottom w:val="dotted" w:sz="4" w:space="0" w:color="auto"/>
+              <w:right w:val="dotted" w:sz="4" w:space="0" w:color="auto"/>
             </w:tcBorders>
             <w:shd w:val="clear" w:color="auto" w:fill="FFFFFF"/>
             <w:vAlign w:val="center"/>
@@ -1575,33 +1602,17 @@
         </w:tc>
       </w:tr>
       <w:tr>
-        <w:tblPrEx>
-          <w:tblBorders>
-            <w:top w:val="single" w:color="auto" w:sz="4" w:space="0"/>
-            <w:left w:val="single" w:color="auto" w:sz="4" w:space="0"/>
-            <w:bottom w:val="single" w:color="auto" w:sz="4" w:space="0"/>
-            <w:right w:val="single" w:color="auto" w:sz="4" w:space="0"/>
-            <w:insideH w:val="single" w:color="auto" w:sz="4" w:space="0"/>
-            <w:insideV w:val="single" w:color="auto" w:sz="4" w:space="0"/>
-          </w:tblBorders>
-          <w:tblCellMar>
-            <w:top w:w="0" w:type="dxa"/>
-            <w:left w:w="108" w:type="dxa"/>
-            <w:bottom w:w="0" w:type="dxa"/>
-            <w:right w:w="108" w:type="dxa"/>
-          </w:tblCellMar>
-        </w:tblPrEx>
         <w:trPr>
-          <w:trHeight w:val="90" w:hRule="atLeast"/>
+          <w:trHeight w:val="90"/>
         </w:trPr>
         <w:tc>
           <w:tcPr>
             <w:tcW w:w="8494" w:type="dxa"/>
             <w:tcBorders>
-              <w:top w:val="dotted" w:color="auto" w:sz="4" w:space="0"/>
-              <w:left w:val="dotted" w:color="auto" w:sz="4" w:space="0"/>
-              <w:bottom w:val="dotted" w:color="auto" w:sz="4" w:space="0"/>
-              <w:right w:val="dotted" w:color="auto" w:sz="4" w:space="0"/>
+              <w:top w:val="dotted" w:sz="4" w:space="0" w:color="auto"/>
+              <w:left w:val="dotted" w:sz="4" w:space="0" w:color="auto"/>
+              <w:bottom w:val="dotted" w:sz="4" w:space="0" w:color="auto"/>
+              <w:right w:val="dotted" w:sz="4" w:space="0" w:color="auto"/>
             </w:tcBorders>
             <w:shd w:val="clear" w:color="auto" w:fill="DBEEF3"/>
             <w:vAlign w:val="center"/>
@@ -1641,33 +1652,17 @@
         </w:tc>
       </w:tr>
       <w:tr>
-        <w:tblPrEx>
-          <w:tblBorders>
-            <w:top w:val="single" w:color="auto" w:sz="4" w:space="0"/>
-            <w:left w:val="single" w:color="auto" w:sz="4" w:space="0"/>
-            <w:bottom w:val="single" w:color="auto" w:sz="4" w:space="0"/>
-            <w:right w:val="single" w:color="auto" w:sz="4" w:space="0"/>
-            <w:insideH w:val="single" w:color="auto" w:sz="4" w:space="0"/>
-            <w:insideV w:val="single" w:color="auto" w:sz="4" w:space="0"/>
-          </w:tblBorders>
-          <w:tblCellMar>
-            <w:top w:w="0" w:type="dxa"/>
-            <w:left w:w="108" w:type="dxa"/>
-            <w:bottom w:w="0" w:type="dxa"/>
-            <w:right w:w="108" w:type="dxa"/>
-          </w:tblCellMar>
-        </w:tblPrEx>
         <w:trPr>
-          <w:trHeight w:val="90" w:hRule="atLeast"/>
+          <w:trHeight w:val="90"/>
         </w:trPr>
         <w:tc>
           <w:tcPr>
             <w:tcW w:w="8494" w:type="dxa"/>
             <w:tcBorders>
-              <w:top w:val="dotted" w:color="auto" w:sz="4" w:space="0"/>
-              <w:left w:val="dotted" w:color="auto" w:sz="4" w:space="0"/>
-              <w:bottom w:val="dotted" w:color="auto" w:sz="4" w:space="0"/>
-              <w:right w:val="dotted" w:color="auto" w:sz="4" w:space="0"/>
+              <w:top w:val="dotted" w:sz="4" w:space="0" w:color="auto"/>
+              <w:left w:val="dotted" w:sz="4" w:space="0" w:color="auto"/>
+              <w:bottom w:val="dotted" w:sz="4" w:space="0" w:color="auto"/>
+              <w:right w:val="dotted" w:sz="4" w:space="0" w:color="auto"/>
             </w:tcBorders>
             <w:shd w:val="clear" w:color="auto" w:fill="FFFFFF"/>
             <w:vAlign w:val="center"/>
@@ -1690,39 +1685,32 @@
                 <w:sz w:val="24"/>
                 <w:szCs w:val="24"/>
               </w:rPr>
-              <w:t xml:space="preserve">RNF: O software deverá ter a função de visualizar os itens que estão disponíveis no estoque, bem como sua respectiva quantidade. </w:t>
+              <w:t>RNF: O software deverá ter a função de visualizar</w:t>
+            </w:r>
+            <w:r>
+              <w:rPr>
+                <w:rFonts w:ascii="Times New Roman" w:hAnsi="Times New Roman" w:cs="Times New Roman"/>
+                <w:color w:val="000000"/>
+                <w:sz w:val="24"/>
+                <w:szCs w:val="24"/>
+              </w:rPr>
+              <w:t xml:space="preserve"> os itens que estão disponíveis no estoque, bem como sua respectiva quantidade. </w:t>
             </w:r>
           </w:p>
         </w:tc>
       </w:tr>
       <w:tr>
-        <w:tblPrEx>
-          <w:tblBorders>
-            <w:top w:val="single" w:color="auto" w:sz="4" w:space="0"/>
-            <w:left w:val="single" w:color="auto" w:sz="4" w:space="0"/>
-            <w:bottom w:val="single" w:color="auto" w:sz="4" w:space="0"/>
-            <w:right w:val="single" w:color="auto" w:sz="4" w:space="0"/>
-            <w:insideH w:val="single" w:color="auto" w:sz="4" w:space="0"/>
-            <w:insideV w:val="single" w:color="auto" w:sz="4" w:space="0"/>
-          </w:tblBorders>
-          <w:tblCellMar>
-            <w:top w:w="0" w:type="dxa"/>
-            <w:left w:w="108" w:type="dxa"/>
-            <w:bottom w:w="0" w:type="dxa"/>
-            <w:right w:w="108" w:type="dxa"/>
-          </w:tblCellMar>
-        </w:tblPrEx>
         <w:trPr>
-          <w:trHeight w:val="90" w:hRule="atLeast"/>
+          <w:trHeight w:val="90"/>
         </w:trPr>
         <w:tc>
           <w:tcPr>
             <w:tcW w:w="8494" w:type="dxa"/>
             <w:tcBorders>
-              <w:top w:val="dotted" w:color="auto" w:sz="4" w:space="0"/>
-              <w:left w:val="dotted" w:color="auto" w:sz="4" w:space="0"/>
-              <w:bottom w:val="dotted" w:color="auto" w:sz="4" w:space="0"/>
-              <w:right w:val="dotted" w:color="auto" w:sz="4" w:space="0"/>
+              <w:top w:val="dotted" w:sz="4" w:space="0" w:color="auto"/>
+              <w:left w:val="dotted" w:sz="4" w:space="0" w:color="auto"/>
+              <w:bottom w:val="dotted" w:sz="4" w:space="0" w:color="auto"/>
+              <w:right w:val="dotted" w:sz="4" w:space="0" w:color="auto"/>
             </w:tcBorders>
             <w:shd w:val="clear" w:color="auto" w:fill="FFFFFF"/>
             <w:vAlign w:val="center"/>
@@ -1751,30 +1739,14 @@
         </w:tc>
       </w:tr>
       <w:tr>
-        <w:tblPrEx>
-          <w:tblBorders>
-            <w:top w:val="single" w:color="auto" w:sz="4" w:space="0"/>
-            <w:left w:val="single" w:color="auto" w:sz="4" w:space="0"/>
-            <w:bottom w:val="single" w:color="auto" w:sz="4" w:space="0"/>
-            <w:right w:val="single" w:color="auto" w:sz="4" w:space="0"/>
-            <w:insideH w:val="single" w:color="auto" w:sz="4" w:space="0"/>
-            <w:insideV w:val="single" w:color="auto" w:sz="4" w:space="0"/>
-          </w:tblBorders>
-          <w:tblCellMar>
-            <w:top w:w="0" w:type="dxa"/>
-            <w:left w:w="108" w:type="dxa"/>
-            <w:bottom w:w="0" w:type="dxa"/>
-            <w:right w:w="108" w:type="dxa"/>
-          </w:tblCellMar>
-        </w:tblPrEx>
         <w:tc>
           <w:tcPr>
             <w:tcW w:w="8494" w:type="dxa"/>
             <w:tcBorders>
-              <w:top w:val="dotted" w:color="auto" w:sz="4" w:space="0"/>
-              <w:left w:val="dotted" w:color="auto" w:sz="4" w:space="0"/>
-              <w:bottom w:val="dotted" w:color="auto" w:sz="4" w:space="0"/>
-              <w:right w:val="dotted" w:color="auto" w:sz="4" w:space="0"/>
+              <w:top w:val="dotted" w:sz="4" w:space="0" w:color="auto"/>
+              <w:left w:val="dotted" w:sz="4" w:space="0" w:color="auto"/>
+              <w:bottom w:val="dotted" w:sz="4" w:space="0" w:color="auto"/>
+              <w:right w:val="dotted" w:sz="4" w:space="0" w:color="auto"/>
             </w:tcBorders>
             <w:shd w:val="clear" w:color="auto" w:fill="DBEEF3"/>
             <w:vAlign w:val="center"/>
@@ -1808,36 +1780,20 @@
                 <w:sz w:val="24"/>
                 <w:szCs w:val="24"/>
               </w:rPr>
-              <w:t>CADASTRAR PRODUTO/FORNECEDOR</w:t>
+              <w:t>CADASTRAR PRODUTO</w:t>
             </w:r>
           </w:p>
         </w:tc>
       </w:tr>
       <w:tr>
-        <w:tblPrEx>
-          <w:tblBorders>
-            <w:top w:val="single" w:color="auto" w:sz="4" w:space="0"/>
-            <w:left w:val="single" w:color="auto" w:sz="4" w:space="0"/>
-            <w:bottom w:val="single" w:color="auto" w:sz="4" w:space="0"/>
-            <w:right w:val="single" w:color="auto" w:sz="4" w:space="0"/>
-            <w:insideH w:val="single" w:color="auto" w:sz="4" w:space="0"/>
-            <w:insideV w:val="single" w:color="auto" w:sz="4" w:space="0"/>
-          </w:tblBorders>
-          <w:tblCellMar>
-            <w:top w:w="0" w:type="dxa"/>
-            <w:left w:w="108" w:type="dxa"/>
-            <w:bottom w:w="0" w:type="dxa"/>
-            <w:right w:w="108" w:type="dxa"/>
-          </w:tblCellMar>
-        </w:tblPrEx>
         <w:tc>
           <w:tcPr>
             <w:tcW w:w="8494" w:type="dxa"/>
             <w:tcBorders>
-              <w:top w:val="dotted" w:color="auto" w:sz="4" w:space="0"/>
-              <w:left w:val="dotted" w:color="auto" w:sz="4" w:space="0"/>
-              <w:bottom w:val="dotted" w:color="auto" w:sz="4" w:space="0"/>
-              <w:right w:val="dotted" w:color="auto" w:sz="4" w:space="0"/>
+              <w:top w:val="dotted" w:sz="4" w:space="0" w:color="auto"/>
+              <w:left w:val="dotted" w:sz="4" w:space="0" w:color="auto"/>
+              <w:bottom w:val="dotted" w:sz="4" w:space="0" w:color="auto"/>
+              <w:right w:val="dotted" w:sz="4" w:space="0" w:color="auto"/>
             </w:tcBorders>
             <w:shd w:val="clear" w:color="auto" w:fill="FFFFFF"/>
             <w:vAlign w:val="center"/>
@@ -1866,30 +1822,14 @@
         </w:tc>
       </w:tr>
       <w:tr>
-        <w:tblPrEx>
-          <w:tblBorders>
-            <w:top w:val="single" w:color="auto" w:sz="4" w:space="0"/>
-            <w:left w:val="single" w:color="auto" w:sz="4" w:space="0"/>
-            <w:bottom w:val="single" w:color="auto" w:sz="4" w:space="0"/>
-            <w:right w:val="single" w:color="auto" w:sz="4" w:space="0"/>
-            <w:insideH w:val="single" w:color="auto" w:sz="4" w:space="0"/>
-            <w:insideV w:val="single" w:color="auto" w:sz="4" w:space="0"/>
-          </w:tblBorders>
-          <w:tblCellMar>
-            <w:top w:w="0" w:type="dxa"/>
-            <w:left w:w="108" w:type="dxa"/>
-            <w:bottom w:w="0" w:type="dxa"/>
-            <w:right w:w="108" w:type="dxa"/>
-          </w:tblCellMar>
-        </w:tblPrEx>
         <w:tc>
           <w:tcPr>
             <w:tcW w:w="8494" w:type="dxa"/>
             <w:tcBorders>
-              <w:top w:val="dotted" w:color="auto" w:sz="4" w:space="0"/>
-              <w:left w:val="dotted" w:color="auto" w:sz="4" w:space="0"/>
-              <w:bottom w:val="dotted" w:color="auto" w:sz="4" w:space="0"/>
-              <w:right w:val="dotted" w:color="auto" w:sz="4" w:space="0"/>
+              <w:top w:val="dotted" w:sz="4" w:space="0" w:color="auto"/>
+              <w:left w:val="dotted" w:sz="4" w:space="0" w:color="auto"/>
+              <w:bottom w:val="dotted" w:sz="4" w:space="0" w:color="auto"/>
+              <w:right w:val="dotted" w:sz="4" w:space="0" w:color="auto"/>
             </w:tcBorders>
             <w:shd w:val="clear" w:color="auto" w:fill="FFFFFF"/>
             <w:vAlign w:val="center"/>
@@ -1918,33 +1858,17 @@
         </w:tc>
       </w:tr>
       <w:tr>
-        <w:tblPrEx>
-          <w:tblBorders>
-            <w:top w:val="single" w:color="auto" w:sz="4" w:space="0"/>
-            <w:left w:val="single" w:color="auto" w:sz="4" w:space="0"/>
-            <w:bottom w:val="single" w:color="auto" w:sz="4" w:space="0"/>
-            <w:right w:val="single" w:color="auto" w:sz="4" w:space="0"/>
-            <w:insideH w:val="single" w:color="auto" w:sz="4" w:space="0"/>
-            <w:insideV w:val="single" w:color="auto" w:sz="4" w:space="0"/>
-          </w:tblBorders>
-          <w:tblCellMar>
-            <w:top w:w="0" w:type="dxa"/>
-            <w:left w:w="108" w:type="dxa"/>
-            <w:bottom w:w="0" w:type="dxa"/>
-            <w:right w:w="108" w:type="dxa"/>
-          </w:tblCellMar>
-        </w:tblPrEx>
         <w:trPr>
-          <w:trHeight w:val="578" w:hRule="atLeast"/>
+          <w:trHeight w:val="578"/>
         </w:trPr>
         <w:tc>
           <w:tcPr>
             <w:tcW w:w="8494" w:type="dxa"/>
             <w:tcBorders>
-              <w:top w:val="dotted" w:color="auto" w:sz="4" w:space="0"/>
-              <w:left w:val="dotted" w:color="auto" w:sz="4" w:space="0"/>
-              <w:bottom w:val="dotted" w:color="auto" w:sz="4" w:space="0"/>
-              <w:right w:val="dotted" w:color="auto" w:sz="4" w:space="0"/>
+              <w:top w:val="dotted" w:sz="4" w:space="0" w:color="auto"/>
+              <w:left w:val="dotted" w:sz="4" w:space="0" w:color="auto"/>
+              <w:bottom w:val="dotted" w:sz="4" w:space="0" w:color="auto"/>
+              <w:right w:val="dotted" w:sz="4" w:space="0" w:color="auto"/>
             </w:tcBorders>
             <w:shd w:val="clear" w:color="auto" w:fill="DBEEF3"/>
             <w:vAlign w:val="center"/>
@@ -1978,36 +1902,20 @@
                 <w:sz w:val="24"/>
                 <w:szCs w:val="24"/>
               </w:rPr>
-              <w:t>EDITAR PRODUTO/FORNECEDOR</w:t>
+              <w:t>EDITAR PRODUTO</w:t>
             </w:r>
           </w:p>
         </w:tc>
       </w:tr>
       <w:tr>
-        <w:tblPrEx>
-          <w:tblBorders>
-            <w:top w:val="single" w:color="auto" w:sz="4" w:space="0"/>
-            <w:left w:val="single" w:color="auto" w:sz="4" w:space="0"/>
-            <w:bottom w:val="single" w:color="auto" w:sz="4" w:space="0"/>
-            <w:right w:val="single" w:color="auto" w:sz="4" w:space="0"/>
-            <w:insideH w:val="single" w:color="auto" w:sz="4" w:space="0"/>
-            <w:insideV w:val="single" w:color="auto" w:sz="4" w:space="0"/>
-          </w:tblBorders>
-          <w:tblCellMar>
-            <w:top w:w="0" w:type="dxa"/>
-            <w:left w:w="108" w:type="dxa"/>
-            <w:bottom w:w="0" w:type="dxa"/>
-            <w:right w:w="108" w:type="dxa"/>
-          </w:tblCellMar>
-        </w:tblPrEx>
         <w:tc>
           <w:tcPr>
             <w:tcW w:w="8494" w:type="dxa"/>
             <w:tcBorders>
-              <w:top w:val="dotted" w:color="auto" w:sz="4" w:space="0"/>
-              <w:left w:val="dotted" w:color="auto" w:sz="4" w:space="0"/>
-              <w:bottom w:val="dotted" w:color="auto" w:sz="4" w:space="0"/>
-              <w:right w:val="dotted" w:color="auto" w:sz="4" w:space="0"/>
+              <w:top w:val="dotted" w:sz="4" w:space="0" w:color="auto"/>
+              <w:left w:val="dotted" w:sz="4" w:space="0" w:color="auto"/>
+              <w:bottom w:val="dotted" w:sz="4" w:space="0" w:color="auto"/>
+              <w:right w:val="dotted" w:sz="4" w:space="0" w:color="auto"/>
             </w:tcBorders>
             <w:shd w:val="clear" w:color="auto" w:fill="FFFFFF"/>
             <w:vAlign w:val="center"/>
@@ -2036,30 +1944,14 @@
         </w:tc>
       </w:tr>
       <w:tr>
-        <w:tblPrEx>
-          <w:tblBorders>
-            <w:top w:val="single" w:color="auto" w:sz="4" w:space="0"/>
-            <w:left w:val="single" w:color="auto" w:sz="4" w:space="0"/>
-            <w:bottom w:val="single" w:color="auto" w:sz="4" w:space="0"/>
-            <w:right w:val="single" w:color="auto" w:sz="4" w:space="0"/>
-            <w:insideH w:val="single" w:color="auto" w:sz="4" w:space="0"/>
-            <w:insideV w:val="single" w:color="auto" w:sz="4" w:space="0"/>
-          </w:tblBorders>
-          <w:tblCellMar>
-            <w:top w:w="0" w:type="dxa"/>
-            <w:left w:w="108" w:type="dxa"/>
-            <w:bottom w:w="0" w:type="dxa"/>
-            <w:right w:w="108" w:type="dxa"/>
-          </w:tblCellMar>
-        </w:tblPrEx>
         <w:tc>
           <w:tcPr>
             <w:tcW w:w="8494" w:type="dxa"/>
             <w:tcBorders>
-              <w:top w:val="dotted" w:color="auto" w:sz="4" w:space="0"/>
-              <w:left w:val="dotted" w:color="auto" w:sz="4" w:space="0"/>
-              <w:bottom w:val="dotted" w:color="auto" w:sz="4" w:space="0"/>
-              <w:right w:val="dotted" w:color="auto" w:sz="4" w:space="0"/>
+              <w:top w:val="dotted" w:sz="4" w:space="0" w:color="auto"/>
+              <w:left w:val="dotted" w:sz="4" w:space="0" w:color="auto"/>
+              <w:bottom w:val="dotted" w:sz="4" w:space="0" w:color="auto"/>
+              <w:right w:val="dotted" w:sz="4" w:space="0" w:color="auto"/>
             </w:tcBorders>
             <w:shd w:val="clear" w:color="auto" w:fill="FFFFFF"/>
             <w:vAlign w:val="center"/>
@@ -2088,30 +1980,14 @@
         </w:tc>
       </w:tr>
       <w:tr>
-        <w:tblPrEx>
-          <w:tblBorders>
-            <w:top w:val="single" w:color="auto" w:sz="4" w:space="0"/>
-            <w:left w:val="single" w:color="auto" w:sz="4" w:space="0"/>
-            <w:bottom w:val="single" w:color="auto" w:sz="4" w:space="0"/>
-            <w:right w:val="single" w:color="auto" w:sz="4" w:space="0"/>
-            <w:insideH w:val="single" w:color="auto" w:sz="4" w:space="0"/>
-            <w:insideV w:val="single" w:color="auto" w:sz="4" w:space="0"/>
-          </w:tblBorders>
-          <w:tblCellMar>
-            <w:top w:w="0" w:type="dxa"/>
-            <w:left w:w="108" w:type="dxa"/>
-            <w:bottom w:w="0" w:type="dxa"/>
-            <w:right w:w="108" w:type="dxa"/>
-          </w:tblCellMar>
-        </w:tblPrEx>
         <w:tc>
           <w:tcPr>
             <w:tcW w:w="8494" w:type="dxa"/>
             <w:tcBorders>
-              <w:top w:val="dotted" w:color="auto" w:sz="4" w:space="0"/>
-              <w:left w:val="dotted" w:color="auto" w:sz="4" w:space="0"/>
-              <w:bottom w:val="dotted" w:color="auto" w:sz="4" w:space="0"/>
-              <w:right w:val="dotted" w:color="auto" w:sz="4" w:space="0"/>
+              <w:top w:val="dotted" w:sz="4" w:space="0" w:color="auto"/>
+              <w:left w:val="dotted" w:sz="4" w:space="0" w:color="auto"/>
+              <w:bottom w:val="dotted" w:sz="4" w:space="0" w:color="auto"/>
+              <w:right w:val="dotted" w:sz="4" w:space="0" w:color="auto"/>
             </w:tcBorders>
             <w:shd w:val="clear" w:color="auto" w:fill="DBEEF3"/>
             <w:vAlign w:val="center"/>
@@ -2134,6 +2010,7 @@
                 <w:sz w:val="24"/>
                 <w:szCs w:val="24"/>
               </w:rPr>
+              <w:lastRenderedPageBreak/>
               <w:t>Requisito:</w:t>
             </w:r>
             <w:r>
@@ -2151,30 +2028,14 @@
         </w:tc>
       </w:tr>
       <w:tr>
-        <w:tblPrEx>
-          <w:tblBorders>
-            <w:top w:val="single" w:color="auto" w:sz="4" w:space="0"/>
-            <w:left w:val="single" w:color="auto" w:sz="4" w:space="0"/>
-            <w:bottom w:val="single" w:color="auto" w:sz="4" w:space="0"/>
-            <w:right w:val="single" w:color="auto" w:sz="4" w:space="0"/>
-            <w:insideH w:val="single" w:color="auto" w:sz="4" w:space="0"/>
-            <w:insideV w:val="single" w:color="auto" w:sz="4" w:space="0"/>
-          </w:tblBorders>
-          <w:tblCellMar>
-            <w:top w:w="0" w:type="dxa"/>
-            <w:left w:w="108" w:type="dxa"/>
-            <w:bottom w:w="0" w:type="dxa"/>
-            <w:right w:w="108" w:type="dxa"/>
-          </w:tblCellMar>
-        </w:tblPrEx>
         <w:tc>
           <w:tcPr>
             <w:tcW w:w="8494" w:type="dxa"/>
             <w:tcBorders>
-              <w:top w:val="dotted" w:color="auto" w:sz="4" w:space="0"/>
-              <w:left w:val="dotted" w:color="auto" w:sz="4" w:space="0"/>
-              <w:bottom w:val="dotted" w:color="auto" w:sz="4" w:space="0"/>
-              <w:right w:val="dotted" w:color="auto" w:sz="4" w:space="0"/>
+              <w:top w:val="dotted" w:sz="4" w:space="0" w:color="auto"/>
+              <w:left w:val="dotted" w:sz="4" w:space="0" w:color="auto"/>
+              <w:bottom w:val="dotted" w:sz="4" w:space="0" w:color="auto"/>
+              <w:right w:val="dotted" w:sz="4" w:space="0" w:color="auto"/>
             </w:tcBorders>
             <w:shd w:val="clear" w:color="auto" w:fill="FFFFFF"/>
             <w:vAlign w:val="center"/>
@@ -2203,30 +2064,14 @@
         </w:tc>
       </w:tr>
       <w:tr>
-        <w:tblPrEx>
-          <w:tblBorders>
-            <w:top w:val="single" w:color="auto" w:sz="4" w:space="0"/>
-            <w:left w:val="single" w:color="auto" w:sz="4" w:space="0"/>
-            <w:bottom w:val="single" w:color="auto" w:sz="4" w:space="0"/>
-            <w:right w:val="single" w:color="auto" w:sz="4" w:space="0"/>
-            <w:insideH w:val="single" w:color="auto" w:sz="4" w:space="0"/>
-            <w:insideV w:val="single" w:color="auto" w:sz="4" w:space="0"/>
-          </w:tblBorders>
-          <w:tblCellMar>
-            <w:top w:w="0" w:type="dxa"/>
-            <w:left w:w="108" w:type="dxa"/>
-            <w:bottom w:w="0" w:type="dxa"/>
-            <w:right w:w="108" w:type="dxa"/>
-          </w:tblCellMar>
-        </w:tblPrEx>
         <w:tc>
           <w:tcPr>
             <w:tcW w:w="8494" w:type="dxa"/>
             <w:tcBorders>
-              <w:top w:val="dotted" w:color="auto" w:sz="4" w:space="0"/>
-              <w:left w:val="dotted" w:color="auto" w:sz="4" w:space="0"/>
-              <w:bottom w:val="single" w:color="4BACC6" w:sz="8" w:space="0"/>
-              <w:right w:val="dotted" w:color="auto" w:sz="4" w:space="0"/>
+              <w:top w:val="dotted" w:sz="4" w:space="0" w:color="auto"/>
+              <w:left w:val="dotted" w:sz="4" w:space="0" w:color="auto"/>
+              <w:bottom w:val="single" w:sz="8" w:space="0" w:color="4BACC6"/>
+              <w:right w:val="dotted" w:sz="4" w:space="0" w:color="auto"/>
             </w:tcBorders>
             <w:shd w:val="clear" w:color="auto" w:fill="FFFFFF"/>
             <w:vAlign w:val="center"/>
@@ -2285,7 +2130,7 @@
     </w:p>
     <w:p>
       <w:pPr>
-        <w:pStyle w:val="9"/>
+        <w:pStyle w:val="PargrafodaLista"/>
         <w:numPr>
           <w:ilvl w:val="0"/>
           <w:numId w:val="1"/>
@@ -2306,6 +2151,7 @@
           <w:sz w:val="24"/>
           <w:szCs w:val="24"/>
         </w:rPr>
+        <w:lastRenderedPageBreak/>
         <w:t xml:space="preserve">CASOS DE USO  </w:t>
       </w:r>
     </w:p>
@@ -2329,6 +2175,9 @@
         </w:rPr>
       </w:pPr>
       <w:r>
+        <w:rPr>
+          <w:noProof/>
+        </w:rPr>
         <w:drawing>
           <wp:inline distT="0" distB="0" distL="114300" distR="114300">
             <wp:extent cx="5534025" cy="3827780"/>
@@ -2347,7 +2196,7 @@
                     </pic:cNvPicPr>
                   </pic:nvPicPr>
                   <pic:blipFill>
-                    <a:blip r:embed="rId7"/>
+                    <a:blip r:embed="rId9"/>
                     <a:stretch>
                       <a:fillRect/>
                     </a:stretch>
@@ -2389,54 +2238,23 @@
     </w:p>
     <w:tbl>
       <w:tblPr>
-        <w:tblStyle w:val="6"/>
+        <w:tblStyle w:val="Tabelacomgrade"/>
         <w:tblW w:w="0" w:type="auto"/>
-        <w:tblInd w:w="0" w:type="dxa"/>
-        <w:tblBorders>
-          <w:top w:val="single" w:color="auto" w:sz="4" w:space="0"/>
-          <w:left w:val="single" w:color="auto" w:sz="4" w:space="0"/>
-          <w:bottom w:val="single" w:color="auto" w:sz="4" w:space="0"/>
-          <w:right w:val="single" w:color="auto" w:sz="4" w:space="0"/>
-          <w:insideH w:val="single" w:color="auto" w:sz="4" w:space="0"/>
-          <w:insideV w:val="single" w:color="auto" w:sz="4" w:space="0"/>
-        </w:tblBorders>
-        <w:tblLayout w:type="autofit"/>
-        <w:tblCellMar>
-          <w:top w:w="0" w:type="dxa"/>
-          <w:left w:w="108" w:type="dxa"/>
-          <w:bottom w:w="0" w:type="dxa"/>
-          <w:right w:w="108" w:type="dxa"/>
-        </w:tblCellMar>
+        <w:tblLook w:val="04A0" w:firstRow="1" w:lastRow="0" w:firstColumn="1" w:lastColumn="0" w:noHBand="0" w:noVBand="1"/>
       </w:tblPr>
       <w:tblGrid>
-        <w:gridCol w:w="4360"/>
-        <w:gridCol w:w="4360"/>
+        <w:gridCol w:w="4232"/>
+        <w:gridCol w:w="4252"/>
       </w:tblGrid>
       <w:tr>
-        <w:tblPrEx>
-          <w:tblBorders>
-            <w:top w:val="single" w:color="auto" w:sz="4" w:space="0"/>
-            <w:left w:val="single" w:color="auto" w:sz="4" w:space="0"/>
-            <w:bottom w:val="single" w:color="auto" w:sz="4" w:space="0"/>
-            <w:right w:val="single" w:color="auto" w:sz="4" w:space="0"/>
-            <w:insideH w:val="single" w:color="auto" w:sz="4" w:space="0"/>
-            <w:insideV w:val="single" w:color="auto" w:sz="4" w:space="0"/>
-          </w:tblBorders>
-          <w:tblCellMar>
-            <w:top w:w="0" w:type="dxa"/>
-            <w:left w:w="108" w:type="dxa"/>
-            <w:bottom w:w="0" w:type="dxa"/>
-            <w:right w:w="108" w:type="dxa"/>
-          </w:tblCellMar>
-        </w:tblPrEx>
         <w:tc>
           <w:tcPr>
             <w:tcW w:w="4360" w:type="dxa"/>
             <w:tcBorders>
-              <w:top w:val="single" w:color="F79646" w:sz="8" w:space="0"/>
-              <w:left w:val="single" w:color="F79646" w:sz="8" w:space="0"/>
-              <w:bottom w:val="single" w:color="FFFFFF" w:sz="18" w:space="0"/>
-              <w:right w:val="single" w:color="F79646" w:sz="8" w:space="0"/>
+              <w:top w:val="single" w:sz="8" w:space="0" w:color="F79646"/>
+              <w:left w:val="single" w:sz="8" w:space="0" w:color="F79646"/>
+              <w:bottom w:val="single" w:sz="18" w:space="0" w:color="FFFFFF"/>
+              <w:right w:val="single" w:sz="8" w:space="0" w:color="F79646"/>
             </w:tcBorders>
             <w:shd w:val="clear" w:color="auto" w:fill="F79646"/>
             <w:vAlign w:val="center"/>
@@ -2471,10 +2289,10 @@
           <w:tcPr>
             <w:tcW w:w="4360" w:type="dxa"/>
             <w:tcBorders>
-              <w:top w:val="single" w:color="F79646" w:sz="8" w:space="0"/>
-              <w:left w:val="single" w:color="F79646" w:sz="8" w:space="0"/>
-              <w:bottom w:val="single" w:color="FFFFFF" w:sz="18" w:space="0"/>
-              <w:right w:val="single" w:color="F79646" w:sz="8" w:space="0"/>
+              <w:top w:val="single" w:sz="8" w:space="0" w:color="F79646"/>
+              <w:left w:val="single" w:sz="8" w:space="0" w:color="F79646"/>
+              <w:bottom w:val="single" w:sz="18" w:space="0" w:color="FFFFFF"/>
+              <w:right w:val="single" w:sz="8" w:space="0" w:color="F79646"/>
             </w:tcBorders>
             <w:shd w:val="clear" w:color="auto" w:fill="F79646"/>
             <w:vAlign w:val="center"/>
@@ -2484,22 +2302,20 @@
               <w:spacing w:line="360" w:lineRule="auto"/>
               <w:jc w:val="center"/>
               <w:rPr>
-                <w:rFonts w:hint="default" w:ascii="Times New Roman" w:hAnsi="Times New Roman" w:cs="Times New Roman"/>
+                <w:rFonts w:ascii="Times New Roman" w:hAnsi="Times New Roman" w:cs="Times New Roman"/>
                 <w:color w:val="FFFFFF"/>
                 <w:sz w:val="24"/>
                 <w:szCs w:val="24"/>
-                <w:lang w:val="pt-BR"/>
-              </w:rPr>
-            </w:pPr>
-            <w:r>
-              <w:rPr>
-                <w:rFonts w:hint="default" w:ascii="Times New Roman" w:hAnsi="Times New Roman" w:cs="Times New Roman"/>
+              </w:rPr>
+            </w:pPr>
+            <w:r>
+              <w:rPr>
+                <w:rFonts w:ascii="Times New Roman" w:hAnsi="Times New Roman" w:cs="Times New Roman"/>
                 <w:b/>
                 <w:bCs/>
                 <w:color w:val="FFFFFF"/>
                 <w:sz w:val="24"/>
                 <w:szCs w:val="24"/>
-                <w:lang w:val="pt-BR"/>
               </w:rPr>
               <w:t>Solicitar Login</w:t>
             </w:r>
@@ -2507,33 +2323,17 @@
         </w:tc>
       </w:tr>
       <w:tr>
-        <w:tblPrEx>
-          <w:tblBorders>
-            <w:top w:val="single" w:color="auto" w:sz="4" w:space="0"/>
-            <w:left w:val="single" w:color="auto" w:sz="4" w:space="0"/>
-            <w:bottom w:val="single" w:color="auto" w:sz="4" w:space="0"/>
-            <w:right w:val="single" w:color="auto" w:sz="4" w:space="0"/>
-            <w:insideH w:val="single" w:color="auto" w:sz="4" w:space="0"/>
-            <w:insideV w:val="single" w:color="auto" w:sz="4" w:space="0"/>
-          </w:tblBorders>
-          <w:tblCellMar>
-            <w:top w:w="0" w:type="dxa"/>
-            <w:left w:w="108" w:type="dxa"/>
-            <w:bottom w:w="0" w:type="dxa"/>
-            <w:right w:w="108" w:type="dxa"/>
-          </w:tblCellMar>
-        </w:tblPrEx>
         <w:trPr>
-          <w:trHeight w:val="894" w:hRule="atLeast"/>
+          <w:trHeight w:val="894"/>
         </w:trPr>
         <w:tc>
           <w:tcPr>
             <w:tcW w:w="4360" w:type="dxa"/>
             <w:tcBorders>
-              <w:top w:val="single" w:color="FFFFFF" w:sz="18" w:space="0"/>
-              <w:left w:val="single" w:color="F79646" w:sz="8" w:space="0"/>
-              <w:bottom w:val="single" w:color="F79646" w:sz="8" w:space="0"/>
-              <w:right w:val="single" w:color="F79646" w:sz="8" w:space="0"/>
+              <w:top w:val="single" w:sz="18" w:space="0" w:color="FFFFFF"/>
+              <w:left w:val="single" w:sz="8" w:space="0" w:color="F79646"/>
+              <w:bottom w:val="single" w:sz="8" w:space="0" w:color="F79646"/>
+              <w:right w:val="single" w:sz="8" w:space="0" w:color="F79646"/>
             </w:tcBorders>
             <w:shd w:val="clear" w:color="auto" w:fill="FFFFFF"/>
             <w:vAlign w:val="center"/>
@@ -2566,10 +2366,10 @@
           <w:tcPr>
             <w:tcW w:w="4360" w:type="dxa"/>
             <w:tcBorders>
-              <w:top w:val="single" w:color="FFFFFF" w:sz="18" w:space="0"/>
-              <w:left w:val="single" w:color="F79646" w:sz="8" w:space="0"/>
-              <w:bottom w:val="single" w:color="F79646" w:sz="8" w:space="0"/>
-              <w:right w:val="single" w:color="F79646" w:sz="8" w:space="0"/>
+              <w:top w:val="single" w:sz="18" w:space="0" w:color="FFFFFF"/>
+              <w:left w:val="single" w:sz="8" w:space="0" w:color="F79646"/>
+              <w:bottom w:val="single" w:sz="8" w:space="0" w:color="F79646"/>
+              <w:right w:val="single" w:sz="8" w:space="0" w:color="F79646"/>
             </w:tcBorders>
             <w:shd w:val="clear" w:color="auto" w:fill="FFFFFF"/>
           </w:tcPr>
@@ -2597,27 +2397,17 @@
         </w:tc>
       </w:tr>
       <w:tr>
-        <w:tblPrEx>
-          <w:tblBorders>
-            <w:top w:val="single" w:color="auto" w:sz="4" w:space="0"/>
-            <w:left w:val="single" w:color="auto" w:sz="4" w:space="0"/>
-            <w:bottom w:val="single" w:color="auto" w:sz="4" w:space="0"/>
-            <w:right w:val="single" w:color="auto" w:sz="4" w:space="0"/>
-            <w:insideH w:val="single" w:color="auto" w:sz="4" w:space="0"/>
-            <w:insideV w:val="single" w:color="auto" w:sz="4" w:space="0"/>
-          </w:tblBorders>
-        </w:tblPrEx>
         <w:trPr>
-          <w:trHeight w:val="697" w:hRule="atLeast"/>
+          <w:trHeight w:val="697"/>
         </w:trPr>
         <w:tc>
           <w:tcPr>
             <w:tcW w:w="4360" w:type="dxa"/>
             <w:tcBorders>
-              <w:top w:val="single" w:color="F79646" w:sz="8" w:space="0"/>
-              <w:left w:val="single" w:color="F79646" w:sz="8" w:space="0"/>
-              <w:bottom w:val="single" w:color="F79646" w:sz="8" w:space="0"/>
-              <w:right w:val="single" w:color="F79646" w:sz="8" w:space="0"/>
+              <w:top w:val="single" w:sz="8" w:space="0" w:color="F79646"/>
+              <w:left w:val="single" w:sz="8" w:space="0" w:color="F79646"/>
+              <w:bottom w:val="single" w:sz="8" w:space="0" w:color="F79646"/>
+              <w:right w:val="single" w:sz="8" w:space="0" w:color="F79646"/>
             </w:tcBorders>
             <w:shd w:val="clear" w:color="auto" w:fill="FFFFFF"/>
             <w:vAlign w:val="center"/>
@@ -2650,10 +2440,10 @@
           <w:tcPr>
             <w:tcW w:w="4360" w:type="dxa"/>
             <w:tcBorders>
-              <w:top w:val="single" w:color="F79646" w:sz="8" w:space="0"/>
-              <w:left w:val="single" w:color="F79646" w:sz="8" w:space="0"/>
-              <w:bottom w:val="single" w:color="F79646" w:sz="8" w:space="0"/>
-              <w:right w:val="single" w:color="F79646" w:sz="8" w:space="0"/>
+              <w:top w:val="single" w:sz="8" w:space="0" w:color="F79646"/>
+              <w:left w:val="single" w:sz="8" w:space="0" w:color="F79646"/>
+              <w:bottom w:val="single" w:sz="8" w:space="0" w:color="F79646"/>
+              <w:right w:val="single" w:sz="8" w:space="0" w:color="F79646"/>
             </w:tcBorders>
             <w:shd w:val="clear" w:color="auto" w:fill="FFFFFF"/>
           </w:tcPr>
@@ -2681,24 +2471,14 @@
         </w:tc>
       </w:tr>
       <w:tr>
-        <w:tblPrEx>
-          <w:tblBorders>
-            <w:top w:val="single" w:color="auto" w:sz="4" w:space="0"/>
-            <w:left w:val="single" w:color="auto" w:sz="4" w:space="0"/>
-            <w:bottom w:val="single" w:color="auto" w:sz="4" w:space="0"/>
-            <w:right w:val="single" w:color="auto" w:sz="4" w:space="0"/>
-            <w:insideH w:val="single" w:color="auto" w:sz="4" w:space="0"/>
-            <w:insideV w:val="single" w:color="auto" w:sz="4" w:space="0"/>
-          </w:tblBorders>
-        </w:tblPrEx>
         <w:tc>
           <w:tcPr>
             <w:tcW w:w="4360" w:type="dxa"/>
             <w:tcBorders>
-              <w:top w:val="single" w:color="F79646" w:sz="8" w:space="0"/>
-              <w:left w:val="single" w:color="F79646" w:sz="8" w:space="0"/>
-              <w:bottom w:val="single" w:color="F79646" w:sz="8" w:space="0"/>
-              <w:right w:val="single" w:color="F79646" w:sz="8" w:space="0"/>
+              <w:top w:val="single" w:sz="8" w:space="0" w:color="F79646"/>
+              <w:left w:val="single" w:sz="8" w:space="0" w:color="F79646"/>
+              <w:bottom w:val="single" w:sz="8" w:space="0" w:color="F79646"/>
+              <w:right w:val="single" w:sz="8" w:space="0" w:color="F79646"/>
             </w:tcBorders>
             <w:shd w:val="clear" w:color="auto" w:fill="FFFFFF"/>
             <w:vAlign w:val="center"/>
@@ -2731,10 +2511,10 @@
           <w:tcPr>
             <w:tcW w:w="4360" w:type="dxa"/>
             <w:tcBorders>
-              <w:top w:val="single" w:color="F79646" w:sz="8" w:space="0"/>
-              <w:left w:val="single" w:color="F79646" w:sz="8" w:space="0"/>
-              <w:bottom w:val="single" w:color="F79646" w:sz="8" w:space="0"/>
-              <w:right w:val="single" w:color="F79646" w:sz="8" w:space="0"/>
+              <w:top w:val="single" w:sz="8" w:space="0" w:color="F79646"/>
+              <w:left w:val="single" w:sz="8" w:space="0" w:color="F79646"/>
+              <w:bottom w:val="single" w:sz="8" w:space="0" w:color="F79646"/>
+              <w:right w:val="single" w:sz="8" w:space="0" w:color="F79646"/>
             </w:tcBorders>
             <w:shd w:val="clear" w:color="auto" w:fill="FFFFFF"/>
           </w:tcPr>
@@ -2758,13 +2538,13 @@
               </w:rPr>
               <w:t xml:space="preserve">O sistema solicita dados para o </w:t>
             </w:r>
-            <w:r>
-              <w:rPr>
-                <w:rFonts w:hint="default" w:ascii="Times New Roman" w:hAnsi="Times New Roman" w:cs="Times New Roman"/>
-                <w:color w:val="000000"/>
-                <w:sz w:val="24"/>
-                <w:szCs w:val="24"/>
-                <w:lang w:val="pt-BR"/>
+            <w:proofErr w:type="gramStart"/>
+            <w:r>
+              <w:rPr>
+                <w:rFonts w:ascii="Times New Roman" w:hAnsi="Times New Roman" w:cs="Times New Roman"/>
+                <w:color w:val="000000"/>
+                <w:sz w:val="24"/>
+                <w:szCs w:val="24"/>
               </w:rPr>
               <w:t xml:space="preserve">login </w:t>
             </w:r>
@@ -2775,15 +2555,24 @@
                 <w:sz w:val="24"/>
                 <w:szCs w:val="24"/>
               </w:rPr>
-              <w:t xml:space="preserve"> do </w:t>
-            </w:r>
-            <w:r>
-              <w:rPr>
-                <w:rFonts w:hint="default" w:ascii="Times New Roman" w:hAnsi="Times New Roman" w:cs="Times New Roman"/>
-                <w:color w:val="000000"/>
-                <w:sz w:val="24"/>
-                <w:szCs w:val="24"/>
-                <w:lang w:val="pt-BR"/>
+              <w:t xml:space="preserve"> do</w:t>
+            </w:r>
+            <w:proofErr w:type="gramEnd"/>
+            <w:r>
+              <w:rPr>
+                <w:rFonts w:ascii="Times New Roman" w:hAnsi="Times New Roman" w:cs="Times New Roman"/>
+                <w:color w:val="000000"/>
+                <w:sz w:val="24"/>
+                <w:szCs w:val="24"/>
+              </w:rPr>
+              <w:t xml:space="preserve"> </w:t>
+            </w:r>
+            <w:r>
+              <w:rPr>
+                <w:rFonts w:ascii="Times New Roman" w:hAnsi="Times New Roman" w:cs="Times New Roman"/>
+                <w:color w:val="000000"/>
+                <w:sz w:val="24"/>
+                <w:szCs w:val="24"/>
               </w:rPr>
               <w:t>usuário</w:t>
             </w:r>
@@ -2800,30 +2589,14 @@
         </w:tc>
       </w:tr>
       <w:tr>
-        <w:tblPrEx>
-          <w:tblBorders>
-            <w:top w:val="single" w:color="auto" w:sz="4" w:space="0"/>
-            <w:left w:val="single" w:color="auto" w:sz="4" w:space="0"/>
-            <w:bottom w:val="single" w:color="auto" w:sz="4" w:space="0"/>
-            <w:right w:val="single" w:color="auto" w:sz="4" w:space="0"/>
-            <w:insideH w:val="single" w:color="auto" w:sz="4" w:space="0"/>
-            <w:insideV w:val="single" w:color="auto" w:sz="4" w:space="0"/>
-          </w:tblBorders>
-          <w:tblCellMar>
-            <w:top w:w="0" w:type="dxa"/>
-            <w:left w:w="108" w:type="dxa"/>
-            <w:bottom w:w="0" w:type="dxa"/>
-            <w:right w:w="108" w:type="dxa"/>
-          </w:tblCellMar>
-        </w:tblPrEx>
         <w:tc>
           <w:tcPr>
             <w:tcW w:w="4360" w:type="dxa"/>
             <w:tcBorders>
-              <w:top w:val="single" w:color="F79646" w:sz="8" w:space="0"/>
-              <w:left w:val="single" w:color="F79646" w:sz="8" w:space="0"/>
-              <w:bottom w:val="single" w:color="F79646" w:sz="8" w:space="0"/>
-              <w:right w:val="single" w:color="F79646" w:sz="8" w:space="0"/>
+              <w:top w:val="single" w:sz="8" w:space="0" w:color="F79646"/>
+              <w:left w:val="single" w:sz="8" w:space="0" w:color="F79646"/>
+              <w:bottom w:val="single" w:sz="8" w:space="0" w:color="F79646"/>
+              <w:right w:val="single" w:sz="8" w:space="0" w:color="F79646"/>
             </w:tcBorders>
             <w:shd w:val="clear" w:color="auto" w:fill="FFFFFF"/>
             <w:vAlign w:val="center"/>
@@ -2856,32 +2629,24 @@
           <w:tcPr>
             <w:tcW w:w="4360" w:type="dxa"/>
             <w:tcBorders>
-              <w:top w:val="single" w:color="F79646" w:sz="8" w:space="0"/>
-              <w:left w:val="single" w:color="F79646" w:sz="8" w:space="0"/>
-              <w:bottom w:val="single" w:color="F79646" w:sz="8" w:space="0"/>
-              <w:right w:val="single" w:color="F79646" w:sz="8" w:space="0"/>
+              <w:top w:val="single" w:sz="8" w:space="0" w:color="F79646"/>
+              <w:left w:val="single" w:sz="8" w:space="0" w:color="F79646"/>
+              <w:bottom w:val="single" w:sz="8" w:space="0" w:color="F79646"/>
+              <w:right w:val="single" w:sz="8" w:space="0" w:color="F79646"/>
             </w:tcBorders>
             <w:shd w:val="clear" w:color="auto" w:fill="FFFFFF"/>
           </w:tcPr>
           <w:tbl>
             <w:tblPr>
-              <w:tblStyle w:val="3"/>
               <w:tblW w:w="0" w:type="auto"/>
-              <w:tblInd w:w="0" w:type="dxa"/>
-              <w:tblLayout w:type="autofit"/>
-              <w:tblCellMar>
-                <w:top w:w="0" w:type="dxa"/>
-                <w:left w:w="108" w:type="dxa"/>
-                <w:bottom w:w="0" w:type="dxa"/>
-                <w:right w:w="108" w:type="dxa"/>
-              </w:tblCellMar>
+              <w:tblLook w:val="04A0" w:firstRow="1" w:lastRow="0" w:firstColumn="1" w:lastColumn="0" w:noHBand="0" w:noVBand="1"/>
             </w:tblPr>
             <w:tblGrid>
-              <w:gridCol w:w="4055"/>
+              <w:gridCol w:w="4036"/>
             </w:tblGrid>
             <w:tr>
               <w:trPr>
-                <w:trHeight w:val="271" w:hRule="atLeast"/>
+                <w:trHeight w:val="271"/>
               </w:trPr>
               <w:tc>
                 <w:tcPr>
@@ -2902,13 +2667,21 @@
                   </w:pPr>
                   <w:r>
                     <w:rPr>
-                      <w:rFonts w:hint="default" w:ascii="Times New Roman" w:hAnsi="Times New Roman" w:cs="Times New Roman"/>
+                      <w:rFonts w:ascii="Times New Roman" w:hAnsi="Times New Roman" w:cs="Times New Roman"/>
                       <w:color w:val="000000"/>
                       <w:sz w:val="24"/>
                       <w:szCs w:val="24"/>
-                      <w:lang w:val="pt-BR"/>
                     </w:rPr>
-                    <w:t>O usuário pode desistir de realizar login</w:t>
+                    <w:t xml:space="preserve">O usuário pode desistir de </w:t>
+                  </w:r>
+                  <w:r>
+                    <w:rPr>
+                      <w:rFonts w:ascii="Times New Roman" w:hAnsi="Times New Roman" w:cs="Times New Roman"/>
+                      <w:color w:val="000000"/>
+                      <w:sz w:val="24"/>
+                      <w:szCs w:val="24"/>
+                    </w:rPr>
+                    <w:t>realizar login</w:t>
                   </w:r>
                   <w:r>
                     <w:rPr>
@@ -2938,30 +2711,14 @@
         </w:tc>
       </w:tr>
       <w:tr>
-        <w:tblPrEx>
-          <w:tblBorders>
-            <w:top w:val="single" w:color="auto" w:sz="4" w:space="0"/>
-            <w:left w:val="single" w:color="auto" w:sz="4" w:space="0"/>
-            <w:bottom w:val="single" w:color="auto" w:sz="4" w:space="0"/>
-            <w:right w:val="single" w:color="auto" w:sz="4" w:space="0"/>
-            <w:insideH w:val="single" w:color="auto" w:sz="4" w:space="0"/>
-            <w:insideV w:val="single" w:color="auto" w:sz="4" w:space="0"/>
-          </w:tblBorders>
-          <w:tblCellMar>
-            <w:top w:w="0" w:type="dxa"/>
-            <w:left w:w="108" w:type="dxa"/>
-            <w:bottom w:w="0" w:type="dxa"/>
-            <w:right w:w="108" w:type="dxa"/>
-          </w:tblCellMar>
-        </w:tblPrEx>
         <w:tc>
           <w:tcPr>
             <w:tcW w:w="4360" w:type="dxa"/>
             <w:tcBorders>
-              <w:top w:val="single" w:color="F79646" w:sz="8" w:space="0"/>
-              <w:left w:val="single" w:color="F79646" w:sz="8" w:space="0"/>
-              <w:bottom w:val="single" w:color="F79646" w:sz="8" w:space="0"/>
-              <w:right w:val="single" w:color="F79646" w:sz="8" w:space="0"/>
+              <w:top w:val="single" w:sz="8" w:space="0" w:color="F79646"/>
+              <w:left w:val="single" w:sz="8" w:space="0" w:color="F79646"/>
+              <w:bottom w:val="single" w:sz="8" w:space="0" w:color="F79646"/>
+              <w:right w:val="single" w:sz="8" w:space="0" w:color="F79646"/>
             </w:tcBorders>
             <w:shd w:val="clear" w:color="auto" w:fill="FFFFFF"/>
             <w:vAlign w:val="center"/>
@@ -2994,32 +2751,24 @@
           <w:tcPr>
             <w:tcW w:w="4360" w:type="dxa"/>
             <w:tcBorders>
-              <w:top w:val="single" w:color="F79646" w:sz="8" w:space="0"/>
-              <w:left w:val="single" w:color="F79646" w:sz="8" w:space="0"/>
-              <w:bottom w:val="single" w:color="F79646" w:sz="8" w:space="0"/>
-              <w:right w:val="single" w:color="F79646" w:sz="8" w:space="0"/>
+              <w:top w:val="single" w:sz="8" w:space="0" w:color="F79646"/>
+              <w:left w:val="single" w:sz="8" w:space="0" w:color="F79646"/>
+              <w:bottom w:val="single" w:sz="8" w:space="0" w:color="F79646"/>
+              <w:right w:val="single" w:sz="8" w:space="0" w:color="F79646"/>
             </w:tcBorders>
             <w:shd w:val="clear" w:color="auto" w:fill="FFFFFF"/>
           </w:tcPr>
           <w:tbl>
             <w:tblPr>
-              <w:tblStyle w:val="3"/>
               <w:tblW w:w="0" w:type="auto"/>
-              <w:tblInd w:w="-110" w:type="dxa"/>
-              <w:tblLayout w:type="autofit"/>
-              <w:tblCellMar>
-                <w:top w:w="0" w:type="dxa"/>
-                <w:left w:w="108" w:type="dxa"/>
-                <w:bottom w:w="0" w:type="dxa"/>
-                <w:right w:w="108" w:type="dxa"/>
-              </w:tblCellMar>
+              <w:tblLook w:val="04A0" w:firstRow="1" w:lastRow="0" w:firstColumn="1" w:lastColumn="0" w:noHBand="0" w:noVBand="1"/>
             </w:tblPr>
             <w:tblGrid>
-              <w:gridCol w:w="4144"/>
+              <w:gridCol w:w="4036"/>
             </w:tblGrid>
             <w:tr>
               <w:trPr>
-                <w:trHeight w:val="847" w:hRule="atLeast"/>
+                <w:trHeight w:val="847"/>
               </w:trPr>
               <w:tc>
                 <w:tcPr>
@@ -3049,11 +2798,10 @@
                   </w:r>
                   <w:r>
                     <w:rPr>
-                      <w:rFonts w:hint="default" w:ascii="Times New Roman" w:hAnsi="Times New Roman" w:cs="Times New Roman"/>
+                      <w:rFonts w:ascii="Times New Roman" w:hAnsi="Times New Roman" w:cs="Times New Roman"/>
                       <w:color w:val="000000"/>
                       <w:sz w:val="24"/>
                       <w:szCs w:val="24"/>
-                      <w:lang w:val="pt-BR"/>
                     </w:rPr>
                     <w:t>login</w:t>
                   </w:r>
@@ -3087,11 +2835,10 @@
                   </w:r>
                   <w:r>
                     <w:rPr>
-                      <w:rFonts w:hint="default" w:ascii="Times New Roman" w:hAnsi="Times New Roman" w:cs="Times New Roman"/>
+                      <w:rFonts w:ascii="Times New Roman" w:hAnsi="Times New Roman" w:cs="Times New Roman"/>
                       <w:color w:val="000000"/>
                       <w:sz w:val="24"/>
                       <w:szCs w:val="24"/>
-                      <w:lang w:val="pt-BR"/>
                     </w:rPr>
                     <w:t>login.</w:t>
                   </w:r>
@@ -3133,62 +2880,28 @@
       <w:pPr>
         <w:spacing w:after="0" w:line="240" w:lineRule="auto"/>
       </w:pPr>
-      <w:r>
-        <w:br w:type="page"/>
-      </w:r>
     </w:p>
     <w:tbl>
       <w:tblPr>
-        <w:tblStyle w:val="6"/>
+        <w:tblStyle w:val="Tabelacomgrade"/>
         <w:tblW w:w="0" w:type="auto"/>
-        <w:tblInd w:w="0" w:type="dxa"/>
-        <w:tblBorders>
-          <w:top w:val="single" w:color="auto" w:sz="4" w:space="0"/>
-          <w:left w:val="single" w:color="auto" w:sz="4" w:space="0"/>
-          <w:bottom w:val="single" w:color="auto" w:sz="4" w:space="0"/>
-          <w:right w:val="single" w:color="auto" w:sz="4" w:space="0"/>
-          <w:insideH w:val="single" w:color="auto" w:sz="4" w:space="0"/>
-          <w:insideV w:val="single" w:color="auto" w:sz="4" w:space="0"/>
-        </w:tblBorders>
-        <w:tblLayout w:type="autofit"/>
-        <w:tblCellMar>
-          <w:top w:w="0" w:type="dxa"/>
-          <w:left w:w="108" w:type="dxa"/>
-          <w:bottom w:w="0" w:type="dxa"/>
-          <w:right w:w="108" w:type="dxa"/>
-        </w:tblCellMar>
+        <w:tblLook w:val="04A0" w:firstRow="1" w:lastRow="0" w:firstColumn="1" w:lastColumn="0" w:noHBand="0" w:noVBand="1"/>
       </w:tblPr>
       <w:tblGrid>
-        <w:gridCol w:w="4044"/>
+        <w:gridCol w:w="3808"/>
         <w:gridCol w:w="316"/>
         <w:gridCol w:w="4360"/>
       </w:tblGrid>
       <w:tr>
-        <w:tblPrEx>
-          <w:tblBorders>
-            <w:top w:val="single" w:color="auto" w:sz="4" w:space="0"/>
-            <w:left w:val="single" w:color="auto" w:sz="4" w:space="0"/>
-            <w:bottom w:val="single" w:color="auto" w:sz="4" w:space="0"/>
-            <w:right w:val="single" w:color="auto" w:sz="4" w:space="0"/>
-            <w:insideH w:val="single" w:color="auto" w:sz="4" w:space="0"/>
-            <w:insideV w:val="single" w:color="auto" w:sz="4" w:space="0"/>
-          </w:tblBorders>
-          <w:tblCellMar>
-            <w:top w:w="0" w:type="dxa"/>
-            <w:left w:w="108" w:type="dxa"/>
-            <w:bottom w:w="0" w:type="dxa"/>
-            <w:right w:w="108" w:type="dxa"/>
-          </w:tblCellMar>
-        </w:tblPrEx>
         <w:tc>
           <w:tcPr>
             <w:tcW w:w="4360" w:type="dxa"/>
             <w:gridSpan w:val="2"/>
             <w:tcBorders>
-              <w:top w:val="single" w:color="F79646" w:sz="8" w:space="0"/>
-              <w:left w:val="single" w:color="F79646" w:sz="8" w:space="0"/>
-              <w:bottom w:val="single" w:color="FFFFFF" w:sz="18" w:space="0"/>
-              <w:right w:val="single" w:color="F79646" w:sz="8" w:space="0"/>
+              <w:top w:val="single" w:sz="8" w:space="0" w:color="F79646"/>
+              <w:left w:val="single" w:sz="8" w:space="0" w:color="F79646"/>
+              <w:bottom w:val="single" w:sz="18" w:space="0" w:color="FFFFFF"/>
+              <w:right w:val="single" w:sz="8" w:space="0" w:color="F79646"/>
             </w:tcBorders>
             <w:shd w:val="clear" w:color="auto" w:fill="F79646"/>
             <w:vAlign w:val="center"/>
@@ -3223,10 +2936,10 @@
           <w:tcPr>
             <w:tcW w:w="4360" w:type="dxa"/>
             <w:tcBorders>
-              <w:top w:val="single" w:color="F79646" w:sz="8" w:space="0"/>
-              <w:left w:val="single" w:color="F79646" w:sz="8" w:space="0"/>
-              <w:bottom w:val="single" w:color="FFFFFF" w:sz="18" w:space="0"/>
-              <w:right w:val="single" w:color="F79646" w:sz="8" w:space="0"/>
+              <w:top w:val="single" w:sz="8" w:space="0" w:color="F79646"/>
+              <w:left w:val="single" w:sz="8" w:space="0" w:color="F79646"/>
+              <w:bottom w:val="single" w:sz="18" w:space="0" w:color="FFFFFF"/>
+              <w:right w:val="single" w:sz="8" w:space="0" w:color="F79646"/>
             </w:tcBorders>
             <w:shd w:val="clear" w:color="auto" w:fill="F79646"/>
             <w:vAlign w:val="center"/>
@@ -3236,57 +2949,52 @@
               <w:spacing w:line="360" w:lineRule="auto"/>
               <w:jc w:val="center"/>
               <w:rPr>
-                <w:rFonts w:hint="default" w:ascii="Times New Roman" w:hAnsi="Times New Roman" w:cs="Times New Roman"/>
+                <w:rFonts w:ascii="Times New Roman" w:hAnsi="Times New Roman" w:cs="Times New Roman"/>
                 <w:color w:val="FFFFFF"/>
                 <w:sz w:val="24"/>
                 <w:szCs w:val="24"/>
-                <w:lang w:val="pt-BR"/>
-              </w:rPr>
-            </w:pPr>
-            <w:r>
-              <w:rPr>
-                <w:rFonts w:hint="default" w:ascii="Times New Roman" w:hAnsi="Times New Roman" w:cs="Times New Roman"/>
+              </w:rPr>
+            </w:pPr>
+            <w:r>
+              <w:rPr>
+                <w:rFonts w:ascii="Times New Roman" w:hAnsi="Times New Roman" w:cs="Times New Roman"/>
                 <w:b/>
                 <w:bCs/>
                 <w:color w:val="FFFFFF"/>
                 <w:sz w:val="24"/>
                 <w:szCs w:val="24"/>
-                <w:lang w:val="pt-BR"/>
-              </w:rPr>
-              <w:t xml:space="preserve"> Logar</w:t>
-            </w:r>
+              </w:rPr>
+              <w:t xml:space="preserve"> </w:t>
+            </w:r>
+            <w:proofErr w:type="spellStart"/>
+            <w:r>
+              <w:rPr>
+                <w:rFonts w:ascii="Times New Roman" w:hAnsi="Times New Roman" w:cs="Times New Roman"/>
+                <w:b/>
+                <w:bCs/>
+                <w:color w:val="FFFFFF"/>
+                <w:sz w:val="24"/>
+                <w:szCs w:val="24"/>
+              </w:rPr>
+              <w:t>Logar</w:t>
+            </w:r>
+            <w:proofErr w:type="spellEnd"/>
           </w:p>
         </w:tc>
       </w:tr>
       <w:tr>
-        <w:tblPrEx>
-          <w:tblBorders>
-            <w:top w:val="single" w:color="auto" w:sz="4" w:space="0"/>
-            <w:left w:val="single" w:color="auto" w:sz="4" w:space="0"/>
-            <w:bottom w:val="single" w:color="auto" w:sz="4" w:space="0"/>
-            <w:right w:val="single" w:color="auto" w:sz="4" w:space="0"/>
-            <w:insideH w:val="single" w:color="auto" w:sz="4" w:space="0"/>
-            <w:insideV w:val="single" w:color="auto" w:sz="4" w:space="0"/>
-          </w:tblBorders>
-          <w:tblCellMar>
-            <w:top w:w="0" w:type="dxa"/>
-            <w:left w:w="108" w:type="dxa"/>
-            <w:bottom w:w="0" w:type="dxa"/>
-            <w:right w:w="108" w:type="dxa"/>
-          </w:tblCellMar>
-        </w:tblPrEx>
         <w:trPr>
-          <w:trHeight w:val="894" w:hRule="atLeast"/>
+          <w:trHeight w:val="894"/>
         </w:trPr>
         <w:tc>
           <w:tcPr>
             <w:tcW w:w="4360" w:type="dxa"/>
             <w:gridSpan w:val="2"/>
             <w:tcBorders>
-              <w:top w:val="single" w:color="FFFFFF" w:sz="18" w:space="0"/>
-              <w:left w:val="single" w:color="F79646" w:sz="8" w:space="0"/>
-              <w:bottom w:val="single" w:color="F79646" w:sz="8" w:space="0"/>
-              <w:right w:val="single" w:color="F79646" w:sz="8" w:space="0"/>
+              <w:top w:val="single" w:sz="18" w:space="0" w:color="FFFFFF"/>
+              <w:left w:val="single" w:sz="8" w:space="0" w:color="F79646"/>
+              <w:bottom w:val="single" w:sz="8" w:space="0" w:color="F79646"/>
+              <w:right w:val="single" w:sz="8" w:space="0" w:color="F79646"/>
             </w:tcBorders>
             <w:shd w:val="clear" w:color="auto" w:fill="FFFFFF"/>
             <w:vAlign w:val="center"/>
@@ -3319,10 +3027,10 @@
           <w:tcPr>
             <w:tcW w:w="4360" w:type="dxa"/>
             <w:tcBorders>
-              <w:top w:val="single" w:color="FFFFFF" w:sz="18" w:space="0"/>
-              <w:left w:val="single" w:color="F79646" w:sz="8" w:space="0"/>
-              <w:bottom w:val="single" w:color="F79646" w:sz="8" w:space="0"/>
-              <w:right w:val="single" w:color="F79646" w:sz="8" w:space="0"/>
+              <w:top w:val="single" w:sz="18" w:space="0" w:color="FFFFFF"/>
+              <w:left w:val="single" w:sz="8" w:space="0" w:color="F79646"/>
+              <w:bottom w:val="single" w:sz="8" w:space="0" w:color="F79646"/>
+              <w:right w:val="single" w:sz="8" w:space="0" w:color="F79646"/>
             </w:tcBorders>
             <w:shd w:val="clear" w:color="auto" w:fill="FFFFFF"/>
           </w:tcPr>
@@ -3350,34 +3058,18 @@
         </w:tc>
       </w:tr>
       <w:tr>
-        <w:tblPrEx>
-          <w:tblBorders>
-            <w:top w:val="single" w:color="auto" w:sz="4" w:space="0"/>
-            <w:left w:val="single" w:color="auto" w:sz="4" w:space="0"/>
-            <w:bottom w:val="single" w:color="auto" w:sz="4" w:space="0"/>
-            <w:right w:val="single" w:color="auto" w:sz="4" w:space="0"/>
-            <w:insideH w:val="single" w:color="auto" w:sz="4" w:space="0"/>
-            <w:insideV w:val="single" w:color="auto" w:sz="4" w:space="0"/>
-          </w:tblBorders>
-          <w:tblCellMar>
-            <w:top w:w="0" w:type="dxa"/>
-            <w:left w:w="108" w:type="dxa"/>
-            <w:bottom w:w="0" w:type="dxa"/>
-            <w:right w:w="108" w:type="dxa"/>
-          </w:tblCellMar>
-        </w:tblPrEx>
         <w:trPr>
-          <w:trHeight w:val="697" w:hRule="atLeast"/>
+          <w:trHeight w:val="697"/>
         </w:trPr>
         <w:tc>
           <w:tcPr>
             <w:tcW w:w="4360" w:type="dxa"/>
             <w:gridSpan w:val="2"/>
             <w:tcBorders>
-              <w:top w:val="single" w:color="F79646" w:sz="8" w:space="0"/>
-              <w:left w:val="single" w:color="F79646" w:sz="8" w:space="0"/>
-              <w:bottom w:val="single" w:color="F79646" w:sz="8" w:space="0"/>
-              <w:right w:val="single" w:color="F79646" w:sz="8" w:space="0"/>
+              <w:top w:val="single" w:sz="8" w:space="0" w:color="F79646"/>
+              <w:left w:val="single" w:sz="8" w:space="0" w:color="F79646"/>
+              <w:bottom w:val="single" w:sz="8" w:space="0" w:color="F79646"/>
+              <w:right w:val="single" w:sz="8" w:space="0" w:color="F79646"/>
             </w:tcBorders>
             <w:shd w:val="clear" w:color="auto" w:fill="FFFFFF"/>
             <w:vAlign w:val="center"/>
@@ -3410,10 +3102,10 @@
           <w:tcPr>
             <w:tcW w:w="4360" w:type="dxa"/>
             <w:tcBorders>
-              <w:top w:val="single" w:color="F79646" w:sz="8" w:space="0"/>
-              <w:left w:val="single" w:color="F79646" w:sz="8" w:space="0"/>
-              <w:bottom w:val="single" w:color="F79646" w:sz="8" w:space="0"/>
-              <w:right w:val="single" w:color="F79646" w:sz="8" w:space="0"/>
+              <w:top w:val="single" w:sz="8" w:space="0" w:color="F79646"/>
+              <w:left w:val="single" w:sz="8" w:space="0" w:color="F79646"/>
+              <w:bottom w:val="single" w:sz="8" w:space="0" w:color="F79646"/>
+              <w:right w:val="single" w:sz="8" w:space="0" w:color="F79646"/>
             </w:tcBorders>
             <w:shd w:val="clear" w:color="auto" w:fill="FFFFFF"/>
           </w:tcPr>
@@ -3441,31 +3133,15 @@
         </w:tc>
       </w:tr>
       <w:tr>
-        <w:tblPrEx>
-          <w:tblBorders>
-            <w:top w:val="single" w:color="auto" w:sz="4" w:space="0"/>
-            <w:left w:val="single" w:color="auto" w:sz="4" w:space="0"/>
-            <w:bottom w:val="single" w:color="auto" w:sz="4" w:space="0"/>
-            <w:right w:val="single" w:color="auto" w:sz="4" w:space="0"/>
-            <w:insideH w:val="single" w:color="auto" w:sz="4" w:space="0"/>
-            <w:insideV w:val="single" w:color="auto" w:sz="4" w:space="0"/>
-          </w:tblBorders>
-          <w:tblCellMar>
-            <w:top w:w="0" w:type="dxa"/>
-            <w:left w:w="108" w:type="dxa"/>
-            <w:bottom w:w="0" w:type="dxa"/>
-            <w:right w:w="108" w:type="dxa"/>
-          </w:tblCellMar>
-        </w:tblPrEx>
         <w:tc>
           <w:tcPr>
             <w:tcW w:w="4360" w:type="dxa"/>
             <w:gridSpan w:val="2"/>
             <w:tcBorders>
-              <w:top w:val="single" w:color="F79646" w:sz="8" w:space="0"/>
-              <w:left w:val="single" w:color="F79646" w:sz="8" w:space="0"/>
-              <w:bottom w:val="single" w:color="F79646" w:sz="8" w:space="0"/>
-              <w:right w:val="single" w:color="F79646" w:sz="8" w:space="0"/>
+              <w:top w:val="single" w:sz="8" w:space="0" w:color="F79646"/>
+              <w:left w:val="single" w:sz="8" w:space="0" w:color="F79646"/>
+              <w:bottom w:val="single" w:sz="8" w:space="0" w:color="F79646"/>
+              <w:right w:val="single" w:sz="8" w:space="0" w:color="F79646"/>
             </w:tcBorders>
             <w:shd w:val="clear" w:color="auto" w:fill="FFFFFF"/>
             <w:vAlign w:val="center"/>
@@ -3498,10 +3174,10 @@
           <w:tcPr>
             <w:tcW w:w="4360" w:type="dxa"/>
             <w:tcBorders>
-              <w:top w:val="single" w:color="F79646" w:sz="8" w:space="0"/>
-              <w:left w:val="single" w:color="F79646" w:sz="8" w:space="0"/>
-              <w:bottom w:val="single" w:color="F79646" w:sz="8" w:space="0"/>
-              <w:right w:val="single" w:color="F79646" w:sz="8" w:space="0"/>
+              <w:top w:val="single" w:sz="8" w:space="0" w:color="F79646"/>
+              <w:left w:val="single" w:sz="8" w:space="0" w:color="F79646"/>
+              <w:bottom w:val="single" w:sz="8" w:space="0" w:color="F79646"/>
+              <w:right w:val="single" w:sz="8" w:space="0" w:color="F79646"/>
             </w:tcBorders>
             <w:shd w:val="clear" w:color="auto" w:fill="FFFFFF"/>
           </w:tcPr>
@@ -3510,11 +3186,10 @@
               <w:spacing w:line="240" w:lineRule="auto"/>
               <w:jc w:val="both"/>
               <w:rPr>
-                <w:rFonts w:hint="default" w:ascii="Times New Roman" w:hAnsi="Times New Roman" w:cs="Times New Roman"/>
-                <w:color w:val="000000"/>
-                <w:sz w:val="24"/>
-                <w:szCs w:val="24"/>
-                <w:lang w:val="pt-BR"/>
+                <w:rFonts w:ascii="Times New Roman" w:hAnsi="Times New Roman" w:cs="Times New Roman"/>
+                <w:color w:val="000000"/>
+                <w:sz w:val="24"/>
+                <w:szCs w:val="24"/>
               </w:rPr>
             </w:pPr>
             <w:r>
@@ -3528,11 +3203,10 @@
             </w:r>
             <w:r>
               <w:rPr>
-                <w:rFonts w:hint="default" w:ascii="Times New Roman" w:hAnsi="Times New Roman" w:cs="Times New Roman"/>
-                <w:color w:val="000000"/>
-                <w:sz w:val="24"/>
-                <w:szCs w:val="24"/>
-                <w:lang w:val="pt-BR"/>
+                <w:rFonts w:ascii="Times New Roman" w:hAnsi="Times New Roman" w:cs="Times New Roman"/>
+                <w:color w:val="000000"/>
+                <w:sz w:val="24"/>
+                <w:szCs w:val="24"/>
               </w:rPr>
               <w:t>realiza o login do usuário no sistema</w:t>
             </w:r>
@@ -3540,31 +3214,15 @@
         </w:tc>
       </w:tr>
       <w:tr>
-        <w:tblPrEx>
-          <w:tblBorders>
-            <w:top w:val="single" w:color="auto" w:sz="4" w:space="0"/>
-            <w:left w:val="single" w:color="auto" w:sz="4" w:space="0"/>
-            <w:bottom w:val="single" w:color="auto" w:sz="4" w:space="0"/>
-            <w:right w:val="single" w:color="auto" w:sz="4" w:space="0"/>
-            <w:insideH w:val="single" w:color="auto" w:sz="4" w:space="0"/>
-            <w:insideV w:val="single" w:color="auto" w:sz="4" w:space="0"/>
-          </w:tblBorders>
-          <w:tblCellMar>
-            <w:top w:w="0" w:type="dxa"/>
-            <w:left w:w="108" w:type="dxa"/>
-            <w:bottom w:w="0" w:type="dxa"/>
-            <w:right w:w="108" w:type="dxa"/>
-          </w:tblCellMar>
-        </w:tblPrEx>
         <w:tc>
           <w:tcPr>
             <w:tcW w:w="4360" w:type="dxa"/>
             <w:gridSpan w:val="2"/>
             <w:tcBorders>
-              <w:top w:val="single" w:color="F79646" w:sz="8" w:space="0"/>
-              <w:left w:val="single" w:color="F79646" w:sz="8" w:space="0"/>
-              <w:bottom w:val="single" w:color="F79646" w:sz="8" w:space="0"/>
-              <w:right w:val="single" w:color="F79646" w:sz="8" w:space="0"/>
+              <w:top w:val="single" w:sz="8" w:space="0" w:color="F79646"/>
+              <w:left w:val="single" w:sz="8" w:space="0" w:color="F79646"/>
+              <w:bottom w:val="single" w:sz="8" w:space="0" w:color="F79646"/>
+              <w:right w:val="single" w:sz="8" w:space="0" w:color="F79646"/>
             </w:tcBorders>
             <w:shd w:val="clear" w:color="auto" w:fill="FFFFFF"/>
             <w:vAlign w:val="center"/>
@@ -3597,32 +3255,24 @@
           <w:tcPr>
             <w:tcW w:w="4360" w:type="dxa"/>
             <w:tcBorders>
-              <w:top w:val="single" w:color="F79646" w:sz="8" w:space="0"/>
-              <w:left w:val="single" w:color="F79646" w:sz="8" w:space="0"/>
-              <w:bottom w:val="single" w:color="F79646" w:sz="8" w:space="0"/>
-              <w:right w:val="single" w:color="F79646" w:sz="8" w:space="0"/>
+              <w:top w:val="single" w:sz="8" w:space="0" w:color="F79646"/>
+              <w:left w:val="single" w:sz="8" w:space="0" w:color="F79646"/>
+              <w:bottom w:val="single" w:sz="8" w:space="0" w:color="F79646"/>
+              <w:right w:val="single" w:sz="8" w:space="0" w:color="F79646"/>
             </w:tcBorders>
             <w:shd w:val="clear" w:color="auto" w:fill="FFFFFF"/>
           </w:tcPr>
           <w:tbl>
             <w:tblPr>
-              <w:tblStyle w:val="3"/>
               <w:tblW w:w="0" w:type="auto"/>
-              <w:tblInd w:w="0" w:type="dxa"/>
-              <w:tblLayout w:type="autofit"/>
-              <w:tblCellMar>
-                <w:top w:w="0" w:type="dxa"/>
-                <w:left w:w="108" w:type="dxa"/>
-                <w:bottom w:w="0" w:type="dxa"/>
-                <w:right w:w="108" w:type="dxa"/>
-              </w:tblCellMar>
+              <w:tblLook w:val="04A0" w:firstRow="1" w:lastRow="0" w:firstColumn="1" w:lastColumn="0" w:noHBand="0" w:noVBand="1"/>
             </w:tblPr>
             <w:tblGrid>
               <w:gridCol w:w="4055"/>
             </w:tblGrid>
             <w:tr>
               <w:trPr>
-                <w:trHeight w:val="271" w:hRule="atLeast"/>
+                <w:trHeight w:val="271"/>
               </w:trPr>
               <w:tc>
                 <w:tcPr>
@@ -3643,11 +3293,10 @@
                   </w:pPr>
                   <w:r>
                     <w:rPr>
-                      <w:rFonts w:hint="default" w:ascii="Times New Roman" w:hAnsi="Times New Roman" w:cs="Times New Roman"/>
+                      <w:rFonts w:ascii="Times New Roman" w:hAnsi="Times New Roman" w:cs="Times New Roman"/>
                       <w:color w:val="000000"/>
                       <w:sz w:val="24"/>
                       <w:szCs w:val="24"/>
-                      <w:lang w:val="pt-BR"/>
                     </w:rPr>
                     <w:t>O usuário pode desistir de realizar login</w:t>
                   </w:r>
@@ -3679,31 +3328,15 @@
         </w:tc>
       </w:tr>
       <w:tr>
-        <w:tblPrEx>
-          <w:tblBorders>
-            <w:top w:val="single" w:color="auto" w:sz="4" w:space="0"/>
-            <w:left w:val="single" w:color="auto" w:sz="4" w:space="0"/>
-            <w:bottom w:val="single" w:color="auto" w:sz="4" w:space="0"/>
-            <w:right w:val="single" w:color="auto" w:sz="4" w:space="0"/>
-            <w:insideH w:val="single" w:color="auto" w:sz="4" w:space="0"/>
-            <w:insideV w:val="single" w:color="auto" w:sz="4" w:space="0"/>
-          </w:tblBorders>
-          <w:tblCellMar>
-            <w:top w:w="0" w:type="dxa"/>
-            <w:left w:w="108" w:type="dxa"/>
-            <w:bottom w:w="0" w:type="dxa"/>
-            <w:right w:w="108" w:type="dxa"/>
-          </w:tblCellMar>
-        </w:tblPrEx>
         <w:tc>
           <w:tcPr>
             <w:tcW w:w="4360" w:type="dxa"/>
             <w:gridSpan w:val="2"/>
             <w:tcBorders>
-              <w:top w:val="single" w:color="F79646" w:sz="8" w:space="0"/>
-              <w:left w:val="single" w:color="F79646" w:sz="8" w:space="0"/>
-              <w:bottom w:val="single" w:color="F79646" w:sz="8" w:space="0"/>
-              <w:right w:val="single" w:color="F79646" w:sz="8" w:space="0"/>
+              <w:top w:val="single" w:sz="8" w:space="0" w:color="F79646"/>
+              <w:left w:val="single" w:sz="8" w:space="0" w:color="F79646"/>
+              <w:bottom w:val="single" w:sz="8" w:space="0" w:color="F79646"/>
+              <w:right w:val="single" w:sz="8" w:space="0" w:color="F79646"/>
             </w:tcBorders>
             <w:shd w:val="clear" w:color="auto" w:fill="FFFFFF"/>
             <w:vAlign w:val="center"/>
@@ -3736,40 +3369,24 @@
           <w:tcPr>
             <w:tcW w:w="4360" w:type="dxa"/>
             <w:tcBorders>
-              <w:top w:val="single" w:color="F79646" w:sz="8" w:space="0"/>
-              <w:left w:val="single" w:color="F79646" w:sz="8" w:space="0"/>
-              <w:bottom w:val="single" w:color="F79646" w:sz="8" w:space="0"/>
-              <w:right w:val="single" w:color="F79646" w:sz="8" w:space="0"/>
+              <w:top w:val="single" w:sz="8" w:space="0" w:color="F79646"/>
+              <w:left w:val="single" w:sz="8" w:space="0" w:color="F79646"/>
+              <w:bottom w:val="single" w:sz="8" w:space="0" w:color="F79646"/>
+              <w:right w:val="single" w:sz="8" w:space="0" w:color="F79646"/>
             </w:tcBorders>
             <w:shd w:val="clear" w:color="auto" w:fill="FFFFFF"/>
           </w:tcPr>
           <w:tbl>
             <w:tblPr>
-              <w:tblStyle w:val="3"/>
               <w:tblW w:w="0" w:type="auto"/>
-              <w:tblInd w:w="-110" w:type="dxa"/>
-              <w:tblLayout w:type="autofit"/>
-              <w:tblCellMar>
-                <w:top w:w="0" w:type="dxa"/>
-                <w:left w:w="108" w:type="dxa"/>
-                <w:bottom w:w="0" w:type="dxa"/>
-                <w:right w:w="108" w:type="dxa"/>
-              </w:tblCellMar>
+              <w:tblLook w:val="04A0" w:firstRow="1" w:lastRow="0" w:firstColumn="1" w:lastColumn="0" w:noHBand="0" w:noVBand="1"/>
             </w:tblPr>
             <w:tblGrid>
               <w:gridCol w:w="4144"/>
             </w:tblGrid>
             <w:tr>
-              <w:tblPrEx>
-                <w:tblCellMar>
-                  <w:top w:w="0" w:type="dxa"/>
-                  <w:left w:w="108" w:type="dxa"/>
-                  <w:bottom w:w="0" w:type="dxa"/>
-                  <w:right w:w="108" w:type="dxa"/>
-                </w:tblCellMar>
-              </w:tblPrEx>
               <w:trPr>
-                <w:trHeight w:val="847" w:hRule="atLeast"/>
+                <w:trHeight w:val="847"/>
               </w:trPr>
               <w:tc>
                 <w:tcPr>
@@ -3799,11 +3416,10 @@
                   </w:r>
                   <w:r>
                     <w:rPr>
-                      <w:rFonts w:hint="default" w:ascii="Times New Roman" w:hAnsi="Times New Roman" w:cs="Times New Roman"/>
+                      <w:rFonts w:ascii="Times New Roman" w:hAnsi="Times New Roman" w:cs="Times New Roman"/>
                       <w:color w:val="000000"/>
                       <w:sz w:val="24"/>
                       <w:szCs w:val="24"/>
-                      <w:lang w:val="pt-BR"/>
                     </w:rPr>
                     <w:t>login</w:t>
                   </w:r>
@@ -3837,11 +3453,10 @@
                   </w:r>
                   <w:r>
                     <w:rPr>
-                      <w:rFonts w:hint="default" w:ascii="Times New Roman" w:hAnsi="Times New Roman" w:cs="Times New Roman"/>
+                      <w:rFonts w:ascii="Times New Roman" w:hAnsi="Times New Roman" w:cs="Times New Roman"/>
                       <w:color w:val="000000"/>
                       <w:sz w:val="24"/>
                       <w:szCs w:val="24"/>
-                      <w:lang w:val="pt-BR"/>
                     </w:rPr>
                     <w:t>login.</w:t>
                   </w:r>
@@ -3873,30 +3488,14 @@
         </w:tc>
       </w:tr>
       <w:tr>
-        <w:tblPrEx>
-          <w:tblBorders>
-            <w:top w:val="single" w:color="auto" w:sz="4" w:space="0"/>
-            <w:left w:val="single" w:color="auto" w:sz="4" w:space="0"/>
-            <w:bottom w:val="single" w:color="auto" w:sz="4" w:space="0"/>
-            <w:right w:val="single" w:color="auto" w:sz="4" w:space="0"/>
-            <w:insideH w:val="single" w:color="auto" w:sz="4" w:space="0"/>
-            <w:insideV w:val="single" w:color="auto" w:sz="4" w:space="0"/>
-          </w:tblBorders>
-          <w:tblCellMar>
-            <w:top w:w="0" w:type="dxa"/>
-            <w:left w:w="108" w:type="dxa"/>
-            <w:bottom w:w="0" w:type="dxa"/>
-            <w:right w:w="108" w:type="dxa"/>
-          </w:tblCellMar>
-        </w:tblPrEx>
         <w:tc>
           <w:tcPr>
             <w:tcW w:w="4044" w:type="dxa"/>
             <w:tcBorders>
-              <w:top w:val="single" w:color="F79646" w:sz="8" w:space="0"/>
-              <w:left w:val="single" w:color="F79646" w:sz="8" w:space="0"/>
-              <w:bottom w:val="single" w:color="FFFFFF" w:sz="18" w:space="0"/>
-              <w:right w:val="single" w:color="F79646" w:sz="8" w:space="0"/>
+              <w:top w:val="single" w:sz="8" w:space="0" w:color="F79646"/>
+              <w:left w:val="single" w:sz="8" w:space="0" w:color="F79646"/>
+              <w:bottom w:val="single" w:sz="18" w:space="0" w:color="FFFFFF"/>
+              <w:right w:val="single" w:sz="8" w:space="0" w:color="F79646"/>
             </w:tcBorders>
             <w:shd w:val="clear" w:color="auto" w:fill="F79646"/>
             <w:vAlign w:val="center"/>
@@ -3932,10 +3531,10 @@
             <w:tcW w:w="4676" w:type="dxa"/>
             <w:gridSpan w:val="2"/>
             <w:tcBorders>
-              <w:top w:val="single" w:color="F79646" w:sz="8" w:space="0"/>
-              <w:left w:val="single" w:color="F79646" w:sz="8" w:space="0"/>
-              <w:bottom w:val="single" w:color="FFFFFF" w:sz="18" w:space="0"/>
-              <w:right w:val="single" w:color="F79646" w:sz="8" w:space="0"/>
+              <w:top w:val="single" w:sz="8" w:space="0" w:color="F79646"/>
+              <w:left w:val="single" w:sz="8" w:space="0" w:color="F79646"/>
+              <w:bottom w:val="single" w:sz="18" w:space="0" w:color="FFFFFF"/>
+              <w:right w:val="single" w:sz="8" w:space="0" w:color="F79646"/>
             </w:tcBorders>
             <w:shd w:val="clear" w:color="auto" w:fill="F79646"/>
             <w:vAlign w:val="center"/>
@@ -3945,22 +3544,20 @@
               <w:spacing w:line="360" w:lineRule="auto"/>
               <w:jc w:val="center"/>
               <w:rPr>
-                <w:rFonts w:hint="default" w:ascii="Times New Roman" w:hAnsi="Times New Roman" w:cs="Times New Roman"/>
+                <w:rFonts w:ascii="Times New Roman" w:hAnsi="Times New Roman" w:cs="Times New Roman"/>
                 <w:color w:val="FFFFFF"/>
                 <w:sz w:val="24"/>
                 <w:szCs w:val="24"/>
-                <w:lang w:val="pt-BR"/>
-              </w:rPr>
-            </w:pPr>
-            <w:r>
-              <w:rPr>
-                <w:rFonts w:hint="default" w:ascii="Times New Roman" w:hAnsi="Times New Roman" w:cs="Times New Roman"/>
+              </w:rPr>
+            </w:pPr>
+            <w:r>
+              <w:rPr>
+                <w:rFonts w:ascii="Times New Roman" w:hAnsi="Times New Roman" w:cs="Times New Roman"/>
                 <w:b/>
                 <w:bCs/>
                 <w:color w:val="FFFFFF"/>
                 <w:sz w:val="24"/>
                 <w:szCs w:val="24"/>
-                <w:lang w:val="pt-BR"/>
               </w:rPr>
               <w:t xml:space="preserve">Sistema Exibe Painel de Controle </w:t>
             </w:r>
@@ -3968,33 +3565,17 @@
         </w:tc>
       </w:tr>
       <w:tr>
-        <w:tblPrEx>
-          <w:tblBorders>
-            <w:top w:val="single" w:color="auto" w:sz="4" w:space="0"/>
-            <w:left w:val="single" w:color="auto" w:sz="4" w:space="0"/>
-            <w:bottom w:val="single" w:color="auto" w:sz="4" w:space="0"/>
-            <w:right w:val="single" w:color="auto" w:sz="4" w:space="0"/>
-            <w:insideH w:val="single" w:color="auto" w:sz="4" w:space="0"/>
-            <w:insideV w:val="single" w:color="auto" w:sz="4" w:space="0"/>
-          </w:tblBorders>
-          <w:tblCellMar>
-            <w:top w:w="0" w:type="dxa"/>
-            <w:left w:w="108" w:type="dxa"/>
-            <w:bottom w:w="0" w:type="dxa"/>
-            <w:right w:w="108" w:type="dxa"/>
-          </w:tblCellMar>
-        </w:tblPrEx>
         <w:trPr>
-          <w:trHeight w:val="894" w:hRule="atLeast"/>
+          <w:trHeight w:val="894"/>
         </w:trPr>
         <w:tc>
           <w:tcPr>
             <w:tcW w:w="4044" w:type="dxa"/>
             <w:tcBorders>
-              <w:top w:val="single" w:color="FFFFFF" w:sz="18" w:space="0"/>
-              <w:left w:val="single" w:color="F79646" w:sz="8" w:space="0"/>
-              <w:bottom w:val="single" w:color="F79646" w:sz="8" w:space="0"/>
-              <w:right w:val="single" w:color="F79646" w:sz="8" w:space="0"/>
+              <w:top w:val="single" w:sz="18" w:space="0" w:color="FFFFFF"/>
+              <w:left w:val="single" w:sz="8" w:space="0" w:color="F79646"/>
+              <w:bottom w:val="single" w:sz="8" w:space="0" w:color="F79646"/>
+              <w:right w:val="single" w:sz="8" w:space="0" w:color="F79646"/>
             </w:tcBorders>
             <w:shd w:val="clear" w:color="auto" w:fill="FFFFFF"/>
             <w:vAlign w:val="center"/>
@@ -4028,10 +3609,10 @@
             <w:tcW w:w="4676" w:type="dxa"/>
             <w:gridSpan w:val="2"/>
             <w:tcBorders>
-              <w:top w:val="single" w:color="FFFFFF" w:sz="18" w:space="0"/>
-              <w:left w:val="single" w:color="F79646" w:sz="8" w:space="0"/>
-              <w:bottom w:val="single" w:color="F79646" w:sz="8" w:space="0"/>
-              <w:right w:val="single" w:color="F79646" w:sz="8" w:space="0"/>
+              <w:top w:val="single" w:sz="18" w:space="0" w:color="FFFFFF"/>
+              <w:left w:val="single" w:sz="8" w:space="0" w:color="F79646"/>
+              <w:bottom w:val="single" w:sz="8" w:space="0" w:color="F79646"/>
+              <w:right w:val="single" w:sz="8" w:space="0" w:color="F79646"/>
             </w:tcBorders>
             <w:shd w:val="clear" w:color="auto" w:fill="FFFFFF"/>
           </w:tcPr>
@@ -4059,33 +3640,17 @@
         </w:tc>
       </w:tr>
       <w:tr>
-        <w:tblPrEx>
-          <w:tblBorders>
-            <w:top w:val="single" w:color="auto" w:sz="4" w:space="0"/>
-            <w:left w:val="single" w:color="auto" w:sz="4" w:space="0"/>
-            <w:bottom w:val="single" w:color="auto" w:sz="4" w:space="0"/>
-            <w:right w:val="single" w:color="auto" w:sz="4" w:space="0"/>
-            <w:insideH w:val="single" w:color="auto" w:sz="4" w:space="0"/>
-            <w:insideV w:val="single" w:color="auto" w:sz="4" w:space="0"/>
-          </w:tblBorders>
-          <w:tblCellMar>
-            <w:top w:w="0" w:type="dxa"/>
-            <w:left w:w="108" w:type="dxa"/>
-            <w:bottom w:w="0" w:type="dxa"/>
-            <w:right w:w="108" w:type="dxa"/>
-          </w:tblCellMar>
-        </w:tblPrEx>
         <w:trPr>
-          <w:trHeight w:val="697" w:hRule="atLeast"/>
+          <w:trHeight w:val="697"/>
         </w:trPr>
         <w:tc>
           <w:tcPr>
             <w:tcW w:w="4044" w:type="dxa"/>
             <w:tcBorders>
-              <w:top w:val="single" w:color="F79646" w:sz="8" w:space="0"/>
-              <w:left w:val="single" w:color="F79646" w:sz="8" w:space="0"/>
-              <w:bottom w:val="single" w:color="F79646" w:sz="8" w:space="0"/>
-              <w:right w:val="single" w:color="F79646" w:sz="8" w:space="0"/>
+              <w:top w:val="single" w:sz="8" w:space="0" w:color="F79646"/>
+              <w:left w:val="single" w:sz="8" w:space="0" w:color="F79646"/>
+              <w:bottom w:val="single" w:sz="8" w:space="0" w:color="F79646"/>
+              <w:right w:val="single" w:sz="8" w:space="0" w:color="F79646"/>
             </w:tcBorders>
             <w:shd w:val="clear" w:color="auto" w:fill="FFFFFF"/>
             <w:vAlign w:val="center"/>
@@ -4119,10 +3684,10 @@
             <w:tcW w:w="4676" w:type="dxa"/>
             <w:gridSpan w:val="2"/>
             <w:tcBorders>
-              <w:top w:val="single" w:color="F79646" w:sz="8" w:space="0"/>
-              <w:left w:val="single" w:color="F79646" w:sz="8" w:space="0"/>
-              <w:bottom w:val="single" w:color="F79646" w:sz="8" w:space="0"/>
-              <w:right w:val="single" w:color="F79646" w:sz="8" w:space="0"/>
+              <w:top w:val="single" w:sz="8" w:space="0" w:color="F79646"/>
+              <w:left w:val="single" w:sz="8" w:space="0" w:color="F79646"/>
+              <w:bottom w:val="single" w:sz="8" w:space="0" w:color="F79646"/>
+              <w:right w:val="single" w:sz="8" w:space="0" w:color="F79646"/>
             </w:tcBorders>
             <w:shd w:val="clear" w:color="auto" w:fill="FFFFFF"/>
           </w:tcPr>
@@ -4150,30 +3715,14 @@
         </w:tc>
       </w:tr>
       <w:tr>
-        <w:tblPrEx>
-          <w:tblBorders>
-            <w:top w:val="single" w:color="auto" w:sz="4" w:space="0"/>
-            <w:left w:val="single" w:color="auto" w:sz="4" w:space="0"/>
-            <w:bottom w:val="single" w:color="auto" w:sz="4" w:space="0"/>
-            <w:right w:val="single" w:color="auto" w:sz="4" w:space="0"/>
-            <w:insideH w:val="single" w:color="auto" w:sz="4" w:space="0"/>
-            <w:insideV w:val="single" w:color="auto" w:sz="4" w:space="0"/>
-          </w:tblBorders>
-          <w:tblCellMar>
-            <w:top w:w="0" w:type="dxa"/>
-            <w:left w:w="108" w:type="dxa"/>
-            <w:bottom w:w="0" w:type="dxa"/>
-            <w:right w:w="108" w:type="dxa"/>
-          </w:tblCellMar>
-        </w:tblPrEx>
         <w:tc>
           <w:tcPr>
             <w:tcW w:w="4044" w:type="dxa"/>
             <w:tcBorders>
-              <w:top w:val="single" w:color="F79646" w:sz="8" w:space="0"/>
-              <w:left w:val="single" w:color="F79646" w:sz="8" w:space="0"/>
-              <w:bottom w:val="single" w:color="F79646" w:sz="8" w:space="0"/>
-              <w:right w:val="single" w:color="F79646" w:sz="8" w:space="0"/>
+              <w:top w:val="single" w:sz="8" w:space="0" w:color="F79646"/>
+              <w:left w:val="single" w:sz="8" w:space="0" w:color="F79646"/>
+              <w:bottom w:val="single" w:sz="8" w:space="0" w:color="F79646"/>
+              <w:right w:val="single" w:sz="8" w:space="0" w:color="F79646"/>
             </w:tcBorders>
             <w:shd w:val="clear" w:color="auto" w:fill="FFFFFF"/>
             <w:vAlign w:val="center"/>
@@ -4207,10 +3756,10 @@
             <w:tcW w:w="4676" w:type="dxa"/>
             <w:gridSpan w:val="2"/>
             <w:tcBorders>
-              <w:top w:val="single" w:color="F79646" w:sz="8" w:space="0"/>
-              <w:left w:val="single" w:color="F79646" w:sz="8" w:space="0"/>
-              <w:bottom w:val="single" w:color="F79646" w:sz="8" w:space="0"/>
-              <w:right w:val="single" w:color="F79646" w:sz="8" w:space="0"/>
+              <w:top w:val="single" w:sz="8" w:space="0" w:color="F79646"/>
+              <w:left w:val="single" w:sz="8" w:space="0" w:color="F79646"/>
+              <w:bottom w:val="single" w:sz="8" w:space="0" w:color="F79646"/>
+              <w:right w:val="single" w:sz="8" w:space="0" w:color="F79646"/>
             </w:tcBorders>
             <w:shd w:val="clear" w:color="auto" w:fill="FFFFFF"/>
           </w:tcPr>
@@ -4219,11 +3768,10 @@
               <w:spacing w:line="240" w:lineRule="auto"/>
               <w:jc w:val="both"/>
               <w:rPr>
-                <w:rFonts w:hint="default" w:ascii="Times New Roman" w:hAnsi="Times New Roman" w:cs="Times New Roman"/>
-                <w:color w:val="000000"/>
-                <w:sz w:val="24"/>
-                <w:szCs w:val="24"/>
-                <w:lang w:val="pt-BR"/>
+                <w:rFonts w:ascii="Times New Roman" w:hAnsi="Times New Roman" w:cs="Times New Roman"/>
+                <w:color w:val="000000"/>
+                <w:sz w:val="24"/>
+                <w:szCs w:val="24"/>
               </w:rPr>
             </w:pPr>
             <w:r>
@@ -4237,11 +3785,10 @@
             </w:r>
             <w:r>
               <w:rPr>
-                <w:rFonts w:hint="default" w:ascii="Times New Roman" w:hAnsi="Times New Roman" w:cs="Times New Roman"/>
-                <w:color w:val="000000"/>
-                <w:sz w:val="24"/>
-                <w:szCs w:val="24"/>
-                <w:lang w:val="pt-BR"/>
+                <w:rFonts w:ascii="Times New Roman" w:hAnsi="Times New Roman" w:cs="Times New Roman"/>
+                <w:color w:val="000000"/>
+                <w:sz w:val="24"/>
+                <w:szCs w:val="24"/>
               </w:rPr>
               <w:t>exibe a página principal do administrador</w:t>
             </w:r>
@@ -4249,30 +3796,14 @@
         </w:tc>
       </w:tr>
       <w:tr>
-        <w:tblPrEx>
-          <w:tblBorders>
-            <w:top w:val="single" w:color="auto" w:sz="4" w:space="0"/>
-            <w:left w:val="single" w:color="auto" w:sz="4" w:space="0"/>
-            <w:bottom w:val="single" w:color="auto" w:sz="4" w:space="0"/>
-            <w:right w:val="single" w:color="auto" w:sz="4" w:space="0"/>
-            <w:insideH w:val="single" w:color="auto" w:sz="4" w:space="0"/>
-            <w:insideV w:val="single" w:color="auto" w:sz="4" w:space="0"/>
-          </w:tblBorders>
-          <w:tblCellMar>
-            <w:top w:w="0" w:type="dxa"/>
-            <w:left w:w="108" w:type="dxa"/>
-            <w:bottom w:w="0" w:type="dxa"/>
-            <w:right w:w="108" w:type="dxa"/>
-          </w:tblCellMar>
-        </w:tblPrEx>
         <w:tc>
           <w:tcPr>
             <w:tcW w:w="4044" w:type="dxa"/>
             <w:tcBorders>
-              <w:top w:val="single" w:color="F79646" w:sz="8" w:space="0"/>
-              <w:left w:val="single" w:color="F79646" w:sz="8" w:space="0"/>
-              <w:bottom w:val="single" w:color="F79646" w:sz="8" w:space="0"/>
-              <w:right w:val="single" w:color="F79646" w:sz="8" w:space="0"/>
+              <w:top w:val="single" w:sz="8" w:space="0" w:color="F79646"/>
+              <w:left w:val="single" w:sz="8" w:space="0" w:color="F79646"/>
+              <w:bottom w:val="single" w:sz="8" w:space="0" w:color="F79646"/>
+              <w:right w:val="single" w:sz="8" w:space="0" w:color="F79646"/>
             </w:tcBorders>
             <w:shd w:val="clear" w:color="auto" w:fill="FFFFFF"/>
             <w:vAlign w:val="center"/>
@@ -4297,7 +3828,18 @@
                 <w:sz w:val="24"/>
                 <w:szCs w:val="24"/>
               </w:rPr>
-              <w:t>Cenário Alternativo</w:t>
+              <w:t xml:space="preserve">Cenário </w:t>
+            </w:r>
+            <w:r>
+              <w:rPr>
+                <w:rFonts w:ascii="Times New Roman" w:hAnsi="Times New Roman" w:cs="Times New Roman"/>
+                <w:b/>
+                <w:bCs/>
+                <w:color w:val="000000"/>
+                <w:sz w:val="24"/>
+                <w:szCs w:val="24"/>
+              </w:rPr>
+              <w:t>Alternativo</w:t>
             </w:r>
           </w:p>
         </w:tc>
@@ -4306,32 +3848,24 @@
             <w:tcW w:w="4676" w:type="dxa"/>
             <w:gridSpan w:val="2"/>
             <w:tcBorders>
-              <w:top w:val="single" w:color="F79646" w:sz="8" w:space="0"/>
-              <w:left w:val="single" w:color="F79646" w:sz="8" w:space="0"/>
-              <w:bottom w:val="single" w:color="F79646" w:sz="8" w:space="0"/>
-              <w:right w:val="single" w:color="F79646" w:sz="8" w:space="0"/>
+              <w:top w:val="single" w:sz="8" w:space="0" w:color="F79646"/>
+              <w:left w:val="single" w:sz="8" w:space="0" w:color="F79646"/>
+              <w:bottom w:val="single" w:sz="8" w:space="0" w:color="F79646"/>
+              <w:right w:val="single" w:sz="8" w:space="0" w:color="F79646"/>
             </w:tcBorders>
             <w:shd w:val="clear" w:color="auto" w:fill="FFFFFF"/>
           </w:tcPr>
           <w:tbl>
             <w:tblPr>
-              <w:tblStyle w:val="3"/>
               <w:tblW w:w="0" w:type="auto"/>
-              <w:tblInd w:w="0" w:type="dxa"/>
-              <w:tblLayout w:type="autofit"/>
-              <w:tblCellMar>
-                <w:top w:w="0" w:type="dxa"/>
-                <w:left w:w="108" w:type="dxa"/>
-                <w:bottom w:w="0" w:type="dxa"/>
-                <w:right w:w="108" w:type="dxa"/>
-              </w:tblCellMar>
+              <w:tblLook w:val="04A0" w:firstRow="1" w:lastRow="0" w:firstColumn="1" w:lastColumn="0" w:noHBand="0" w:noVBand="1"/>
             </w:tblPr>
             <w:tblGrid>
               <w:gridCol w:w="296"/>
             </w:tblGrid>
             <w:tr>
               <w:trPr>
-                <w:trHeight w:val="271" w:hRule="atLeast"/>
+                <w:trHeight w:val="271"/>
               </w:trPr>
               <w:tc>
                 <w:tcPr>
@@ -4352,11 +3886,10 @@
                   </w:pPr>
                   <w:r>
                     <w:rPr>
-                      <w:rFonts w:hint="default" w:ascii="Times New Roman" w:hAnsi="Times New Roman" w:cs="Times New Roman"/>
+                      <w:rFonts w:ascii="Times New Roman" w:hAnsi="Times New Roman" w:cs="Times New Roman"/>
                       <w:color w:val="000000"/>
                       <w:sz w:val="24"/>
                       <w:szCs w:val="24"/>
-                      <w:lang w:val="pt-BR"/>
                     </w:rPr>
                     <w:t>-</w:t>
                   </w:r>
@@ -4388,30 +3921,14 @@
         </w:tc>
       </w:tr>
       <w:tr>
-        <w:tblPrEx>
-          <w:tblBorders>
-            <w:top w:val="single" w:color="auto" w:sz="4" w:space="0"/>
-            <w:left w:val="single" w:color="auto" w:sz="4" w:space="0"/>
-            <w:bottom w:val="single" w:color="auto" w:sz="4" w:space="0"/>
-            <w:right w:val="single" w:color="auto" w:sz="4" w:space="0"/>
-            <w:insideH w:val="single" w:color="auto" w:sz="4" w:space="0"/>
-            <w:insideV w:val="single" w:color="auto" w:sz="4" w:space="0"/>
-          </w:tblBorders>
-          <w:tblCellMar>
-            <w:top w:w="0" w:type="dxa"/>
-            <w:left w:w="108" w:type="dxa"/>
-            <w:bottom w:w="0" w:type="dxa"/>
-            <w:right w:w="108" w:type="dxa"/>
-          </w:tblCellMar>
-        </w:tblPrEx>
         <w:tc>
           <w:tcPr>
             <w:tcW w:w="4044" w:type="dxa"/>
             <w:tcBorders>
-              <w:top w:val="single" w:color="F79646" w:sz="8" w:space="0"/>
-              <w:left w:val="single" w:color="F79646" w:sz="8" w:space="0"/>
-              <w:bottom w:val="single" w:color="F79646" w:sz="8" w:space="0"/>
-              <w:right w:val="single" w:color="F79646" w:sz="8" w:space="0"/>
+              <w:top w:val="single" w:sz="8" w:space="0" w:color="F79646"/>
+              <w:left w:val="single" w:sz="8" w:space="0" w:color="F79646"/>
+              <w:bottom w:val="single" w:sz="8" w:space="0" w:color="F79646"/>
+              <w:right w:val="single" w:sz="8" w:space="0" w:color="F79646"/>
             </w:tcBorders>
             <w:shd w:val="clear" w:color="auto" w:fill="FFFFFF"/>
             <w:vAlign w:val="center"/>
@@ -4445,32 +3962,24 @@
             <w:tcW w:w="4676" w:type="dxa"/>
             <w:gridSpan w:val="2"/>
             <w:tcBorders>
-              <w:top w:val="single" w:color="F79646" w:sz="8" w:space="0"/>
-              <w:left w:val="single" w:color="F79646" w:sz="8" w:space="0"/>
-              <w:bottom w:val="single" w:color="F79646" w:sz="8" w:space="0"/>
-              <w:right w:val="single" w:color="F79646" w:sz="8" w:space="0"/>
+              <w:top w:val="single" w:sz="8" w:space="0" w:color="F79646"/>
+              <w:left w:val="single" w:sz="8" w:space="0" w:color="F79646"/>
+              <w:bottom w:val="single" w:sz="8" w:space="0" w:color="F79646"/>
+              <w:right w:val="single" w:sz="8" w:space="0" w:color="F79646"/>
             </w:tcBorders>
             <w:shd w:val="clear" w:color="auto" w:fill="FFFFFF"/>
           </w:tcPr>
           <w:tbl>
             <w:tblPr>
-              <w:tblStyle w:val="3"/>
               <w:tblW w:w="4460" w:type="dxa"/>
-              <w:tblInd w:w="-110" w:type="dxa"/>
-              <w:tblLayout w:type="autofit"/>
-              <w:tblCellMar>
-                <w:top w:w="0" w:type="dxa"/>
-                <w:left w:w="108" w:type="dxa"/>
-                <w:bottom w:w="0" w:type="dxa"/>
-                <w:right w:w="108" w:type="dxa"/>
-              </w:tblCellMar>
+              <w:tblLook w:val="04A0" w:firstRow="1" w:lastRow="0" w:firstColumn="1" w:lastColumn="0" w:noHBand="0" w:noVBand="1"/>
             </w:tblPr>
             <w:tblGrid>
               <w:gridCol w:w="4460"/>
             </w:tblGrid>
             <w:tr>
               <w:trPr>
-                <w:trHeight w:val="847" w:hRule="atLeast"/>
+                <w:trHeight w:val="847"/>
               </w:trPr>
               <w:tc>
                 <w:tcPr>
@@ -4482,22 +3991,20 @@
                 </w:tcPr>
                 <w:p>
                   <w:pPr>
-                    <w:ind w:firstLine="120" w:firstLineChars="50"/>
+                    <w:ind w:firstLineChars="50" w:firstLine="120"/>
                     <w:rPr>
-                      <w:rFonts w:hint="default" w:ascii="Times New Roman" w:hAnsi="Times New Roman" w:cs="Times New Roman"/>
+                      <w:rFonts w:ascii="Times New Roman" w:hAnsi="Times New Roman" w:cs="Times New Roman"/>
                       <w:color w:val="000000"/>
                       <w:sz w:val="24"/>
                       <w:szCs w:val="24"/>
-                      <w:lang w:val="pt-BR"/>
                     </w:rPr>
                   </w:pPr>
                   <w:r>
                     <w:rPr>
-                      <w:rFonts w:hint="default" w:ascii="Times New Roman" w:hAnsi="Times New Roman" w:cs="Times New Roman"/>
+                      <w:rFonts w:ascii="Times New Roman" w:hAnsi="Times New Roman" w:cs="Times New Roman"/>
                       <w:color w:val="000000"/>
                       <w:sz w:val="24"/>
                       <w:szCs w:val="24"/>
-                      <w:lang w:val="pt-BR"/>
                     </w:rPr>
                     <w:t>-</w:t>
                   </w:r>
@@ -4564,54 +4071,23 @@
     </w:p>
     <w:tbl>
       <w:tblPr>
-        <w:tblStyle w:val="6"/>
+        <w:tblStyle w:val="Tabelacomgrade"/>
         <w:tblW w:w="0" w:type="auto"/>
-        <w:tblInd w:w="0" w:type="dxa"/>
-        <w:tblBorders>
-          <w:top w:val="single" w:color="auto" w:sz="4" w:space="0"/>
-          <w:left w:val="single" w:color="auto" w:sz="4" w:space="0"/>
-          <w:bottom w:val="single" w:color="auto" w:sz="4" w:space="0"/>
-          <w:right w:val="single" w:color="auto" w:sz="4" w:space="0"/>
-          <w:insideH w:val="single" w:color="auto" w:sz="4" w:space="0"/>
-          <w:insideV w:val="single" w:color="auto" w:sz="4" w:space="0"/>
-        </w:tblBorders>
-        <w:tblLayout w:type="autofit"/>
-        <w:tblCellMar>
-          <w:top w:w="0" w:type="dxa"/>
-          <w:left w:w="108" w:type="dxa"/>
-          <w:bottom w:w="0" w:type="dxa"/>
-          <w:right w:w="108" w:type="dxa"/>
-        </w:tblCellMar>
+        <w:tblLook w:val="04A0" w:firstRow="1" w:lastRow="0" w:firstColumn="1" w:lastColumn="0" w:noHBand="0" w:noVBand="1"/>
       </w:tblPr>
       <w:tblGrid>
-        <w:gridCol w:w="3916"/>
+        <w:gridCol w:w="3680"/>
         <w:gridCol w:w="4804"/>
       </w:tblGrid>
       <w:tr>
-        <w:tblPrEx>
-          <w:tblBorders>
-            <w:top w:val="single" w:color="auto" w:sz="4" w:space="0"/>
-            <w:left w:val="single" w:color="auto" w:sz="4" w:space="0"/>
-            <w:bottom w:val="single" w:color="auto" w:sz="4" w:space="0"/>
-            <w:right w:val="single" w:color="auto" w:sz="4" w:space="0"/>
-            <w:insideH w:val="single" w:color="auto" w:sz="4" w:space="0"/>
-            <w:insideV w:val="single" w:color="auto" w:sz="4" w:space="0"/>
-          </w:tblBorders>
-          <w:tblCellMar>
-            <w:top w:w="0" w:type="dxa"/>
-            <w:left w:w="108" w:type="dxa"/>
-            <w:bottom w:w="0" w:type="dxa"/>
-            <w:right w:w="108" w:type="dxa"/>
-          </w:tblCellMar>
-        </w:tblPrEx>
         <w:tc>
           <w:tcPr>
             <w:tcW w:w="4360" w:type="dxa"/>
             <w:tcBorders>
-              <w:top w:val="single" w:color="F79646" w:sz="8" w:space="0"/>
-              <w:left w:val="single" w:color="F79646" w:sz="8" w:space="0"/>
-              <w:bottom w:val="single" w:color="FFFFFF" w:sz="18" w:space="0"/>
-              <w:right w:val="single" w:color="F79646" w:sz="8" w:space="0"/>
+              <w:top w:val="single" w:sz="8" w:space="0" w:color="F79646"/>
+              <w:left w:val="single" w:sz="8" w:space="0" w:color="F79646"/>
+              <w:bottom w:val="single" w:sz="18" w:space="0" w:color="FFFFFF"/>
+              <w:right w:val="single" w:sz="8" w:space="0" w:color="F79646"/>
             </w:tcBorders>
             <w:shd w:val="clear" w:color="auto" w:fill="F79646"/>
             <w:vAlign w:val="center"/>
@@ -4638,6 +4114,7 @@
                 <w:sz w:val="24"/>
                 <w:szCs w:val="24"/>
               </w:rPr>
+              <w:lastRenderedPageBreak/>
               <w:t>Nome do UC:</w:t>
             </w:r>
           </w:p>
@@ -4646,10 +4123,10 @@
           <w:tcPr>
             <w:tcW w:w="4360" w:type="dxa"/>
             <w:tcBorders>
-              <w:top w:val="single" w:color="F79646" w:sz="8" w:space="0"/>
-              <w:left w:val="single" w:color="F79646" w:sz="8" w:space="0"/>
-              <w:bottom w:val="single" w:color="FFFFFF" w:sz="18" w:space="0"/>
-              <w:right w:val="single" w:color="F79646" w:sz="8" w:space="0"/>
+              <w:top w:val="single" w:sz="8" w:space="0" w:color="F79646"/>
+              <w:left w:val="single" w:sz="8" w:space="0" w:color="F79646"/>
+              <w:bottom w:val="single" w:sz="18" w:space="0" w:color="FFFFFF"/>
+              <w:right w:val="single" w:sz="8" w:space="0" w:color="F79646"/>
             </w:tcBorders>
             <w:shd w:val="clear" w:color="auto" w:fill="F79646"/>
             <w:vAlign w:val="center"/>
@@ -4659,20 +4136,18 @@
               <w:spacing w:line="360" w:lineRule="auto"/>
               <w:jc w:val="center"/>
               <w:rPr>
-                <w:rFonts w:hint="default" w:ascii="Times New Roman" w:hAnsi="Times New Roman" w:cs="Times New Roman"/>
+                <w:rFonts w:ascii="Times New Roman" w:hAnsi="Times New Roman" w:cs="Times New Roman"/>
                 <w:color w:val="FFFFFF"/>
                 <w:sz w:val="24"/>
                 <w:szCs w:val="24"/>
-                <w:lang w:val="pt-BR"/>
-              </w:rPr>
-            </w:pPr>
-            <w:r>
-              <w:rPr>
-                <w:rFonts w:hint="default" w:ascii="Times New Roman" w:hAnsi="Times New Roman" w:cs="Times New Roman"/>
+              </w:rPr>
+            </w:pPr>
+            <w:r>
+              <w:rPr>
+                <w:rFonts w:ascii="Times New Roman" w:hAnsi="Times New Roman" w:cs="Times New Roman"/>
                 <w:color w:val="FFFFFF"/>
                 <w:sz w:val="24"/>
                 <w:szCs w:val="24"/>
-                <w:lang w:val="pt-BR"/>
               </w:rPr>
               <w:t>Gerenciar Produto</w:t>
             </w:r>
@@ -4680,33 +4155,17 @@
         </w:tc>
       </w:tr>
       <w:tr>
-        <w:tblPrEx>
-          <w:tblBorders>
-            <w:top w:val="single" w:color="auto" w:sz="4" w:space="0"/>
-            <w:left w:val="single" w:color="auto" w:sz="4" w:space="0"/>
-            <w:bottom w:val="single" w:color="auto" w:sz="4" w:space="0"/>
-            <w:right w:val="single" w:color="auto" w:sz="4" w:space="0"/>
-            <w:insideH w:val="single" w:color="auto" w:sz="4" w:space="0"/>
-            <w:insideV w:val="single" w:color="auto" w:sz="4" w:space="0"/>
-          </w:tblBorders>
-          <w:tblCellMar>
-            <w:top w:w="0" w:type="dxa"/>
-            <w:left w:w="108" w:type="dxa"/>
-            <w:bottom w:w="0" w:type="dxa"/>
-            <w:right w:w="108" w:type="dxa"/>
-          </w:tblCellMar>
-        </w:tblPrEx>
         <w:trPr>
-          <w:trHeight w:val="894" w:hRule="atLeast"/>
+          <w:trHeight w:val="894"/>
         </w:trPr>
         <w:tc>
           <w:tcPr>
             <w:tcW w:w="4360" w:type="dxa"/>
             <w:tcBorders>
-              <w:top w:val="single" w:color="FFFFFF" w:sz="18" w:space="0"/>
-              <w:left w:val="single" w:color="F79646" w:sz="8" w:space="0"/>
-              <w:bottom w:val="single" w:color="F79646" w:sz="8" w:space="0"/>
-              <w:right w:val="single" w:color="F79646" w:sz="8" w:space="0"/>
+              <w:top w:val="single" w:sz="18" w:space="0" w:color="FFFFFF"/>
+              <w:left w:val="single" w:sz="8" w:space="0" w:color="F79646"/>
+              <w:bottom w:val="single" w:sz="8" w:space="0" w:color="F79646"/>
+              <w:right w:val="single" w:sz="8" w:space="0" w:color="F79646"/>
             </w:tcBorders>
             <w:shd w:val="clear" w:color="auto" w:fill="FFFFFF"/>
             <w:vAlign w:val="center"/>
@@ -4739,10 +4198,10 @@
           <w:tcPr>
             <w:tcW w:w="4360" w:type="dxa"/>
             <w:tcBorders>
-              <w:top w:val="single" w:color="FFFFFF" w:sz="18" w:space="0"/>
-              <w:left w:val="single" w:color="F79646" w:sz="8" w:space="0"/>
-              <w:bottom w:val="single" w:color="F79646" w:sz="8" w:space="0"/>
-              <w:right w:val="single" w:color="F79646" w:sz="8" w:space="0"/>
+              <w:top w:val="single" w:sz="18" w:space="0" w:color="FFFFFF"/>
+              <w:left w:val="single" w:sz="8" w:space="0" w:color="F79646"/>
+              <w:bottom w:val="single" w:sz="8" w:space="0" w:color="F79646"/>
+              <w:right w:val="single" w:sz="8" w:space="0" w:color="F79646"/>
             </w:tcBorders>
             <w:shd w:val="clear" w:color="auto" w:fill="FFFFFF"/>
           </w:tcPr>
@@ -4770,33 +4229,17 @@
         </w:tc>
       </w:tr>
       <w:tr>
-        <w:tblPrEx>
-          <w:tblBorders>
-            <w:top w:val="single" w:color="auto" w:sz="4" w:space="0"/>
-            <w:left w:val="single" w:color="auto" w:sz="4" w:space="0"/>
-            <w:bottom w:val="single" w:color="auto" w:sz="4" w:space="0"/>
-            <w:right w:val="single" w:color="auto" w:sz="4" w:space="0"/>
-            <w:insideH w:val="single" w:color="auto" w:sz="4" w:space="0"/>
-            <w:insideV w:val="single" w:color="auto" w:sz="4" w:space="0"/>
-          </w:tblBorders>
-          <w:tblCellMar>
-            <w:top w:w="0" w:type="dxa"/>
-            <w:left w:w="108" w:type="dxa"/>
-            <w:bottom w:w="0" w:type="dxa"/>
-            <w:right w:w="108" w:type="dxa"/>
-          </w:tblCellMar>
-        </w:tblPrEx>
         <w:trPr>
-          <w:trHeight w:val="697" w:hRule="atLeast"/>
+          <w:trHeight w:val="697"/>
         </w:trPr>
         <w:tc>
           <w:tcPr>
             <w:tcW w:w="4360" w:type="dxa"/>
             <w:tcBorders>
-              <w:top w:val="single" w:color="F79646" w:sz="8" w:space="0"/>
-              <w:left w:val="single" w:color="F79646" w:sz="8" w:space="0"/>
-              <w:bottom w:val="single" w:color="F79646" w:sz="8" w:space="0"/>
-              <w:right w:val="single" w:color="F79646" w:sz="8" w:space="0"/>
+              <w:top w:val="single" w:sz="8" w:space="0" w:color="F79646"/>
+              <w:left w:val="single" w:sz="8" w:space="0" w:color="F79646"/>
+              <w:bottom w:val="single" w:sz="8" w:space="0" w:color="F79646"/>
+              <w:right w:val="single" w:sz="8" w:space="0" w:color="F79646"/>
             </w:tcBorders>
             <w:shd w:val="clear" w:color="auto" w:fill="FFFFFF"/>
             <w:vAlign w:val="center"/>
@@ -4829,10 +4272,10 @@
           <w:tcPr>
             <w:tcW w:w="4360" w:type="dxa"/>
             <w:tcBorders>
-              <w:top w:val="single" w:color="F79646" w:sz="8" w:space="0"/>
-              <w:left w:val="single" w:color="F79646" w:sz="8" w:space="0"/>
-              <w:bottom w:val="single" w:color="F79646" w:sz="8" w:space="0"/>
-              <w:right w:val="single" w:color="F79646" w:sz="8" w:space="0"/>
+              <w:top w:val="single" w:sz="8" w:space="0" w:color="F79646"/>
+              <w:left w:val="single" w:sz="8" w:space="0" w:color="F79646"/>
+              <w:bottom w:val="single" w:sz="8" w:space="0" w:color="F79646"/>
+              <w:right w:val="single" w:sz="8" w:space="0" w:color="F79646"/>
             </w:tcBorders>
             <w:shd w:val="clear" w:color="auto" w:fill="FFFFFF"/>
           </w:tcPr>
@@ -4860,30 +4303,14 @@
         </w:tc>
       </w:tr>
       <w:tr>
-        <w:tblPrEx>
-          <w:tblBorders>
-            <w:top w:val="single" w:color="auto" w:sz="4" w:space="0"/>
-            <w:left w:val="single" w:color="auto" w:sz="4" w:space="0"/>
-            <w:bottom w:val="single" w:color="auto" w:sz="4" w:space="0"/>
-            <w:right w:val="single" w:color="auto" w:sz="4" w:space="0"/>
-            <w:insideH w:val="single" w:color="auto" w:sz="4" w:space="0"/>
-            <w:insideV w:val="single" w:color="auto" w:sz="4" w:space="0"/>
-          </w:tblBorders>
-          <w:tblCellMar>
-            <w:top w:w="0" w:type="dxa"/>
-            <w:left w:w="108" w:type="dxa"/>
-            <w:bottom w:w="0" w:type="dxa"/>
-            <w:right w:w="108" w:type="dxa"/>
-          </w:tblCellMar>
-        </w:tblPrEx>
         <w:tc>
           <w:tcPr>
             <w:tcW w:w="4360" w:type="dxa"/>
             <w:tcBorders>
-              <w:top w:val="single" w:color="F79646" w:sz="8" w:space="0"/>
-              <w:left w:val="single" w:color="F79646" w:sz="8" w:space="0"/>
-              <w:bottom w:val="single" w:color="F79646" w:sz="8" w:space="0"/>
-              <w:right w:val="single" w:color="F79646" w:sz="8" w:space="0"/>
+              <w:top w:val="single" w:sz="8" w:space="0" w:color="F79646"/>
+              <w:left w:val="single" w:sz="8" w:space="0" w:color="F79646"/>
+              <w:bottom w:val="single" w:sz="8" w:space="0" w:color="F79646"/>
+              <w:right w:val="single" w:sz="8" w:space="0" w:color="F79646"/>
             </w:tcBorders>
             <w:shd w:val="clear" w:color="auto" w:fill="FFFFFF"/>
             <w:vAlign w:val="center"/>
@@ -4916,10 +4343,10 @@
           <w:tcPr>
             <w:tcW w:w="4360" w:type="dxa"/>
             <w:tcBorders>
-              <w:top w:val="single" w:color="F79646" w:sz="8" w:space="0"/>
-              <w:left w:val="single" w:color="F79646" w:sz="8" w:space="0"/>
-              <w:bottom w:val="single" w:color="F79646" w:sz="8" w:space="0"/>
-              <w:right w:val="single" w:color="F79646" w:sz="8" w:space="0"/>
+              <w:top w:val="single" w:sz="8" w:space="0" w:color="F79646"/>
+              <w:left w:val="single" w:sz="8" w:space="0" w:color="F79646"/>
+              <w:bottom w:val="single" w:sz="8" w:space="0" w:color="F79646"/>
+              <w:right w:val="single" w:sz="8" w:space="0" w:color="F79646"/>
             </w:tcBorders>
             <w:shd w:val="clear" w:color="auto" w:fill="FFFFFF"/>
           </w:tcPr>
@@ -4928,22 +4355,29 @@
               <w:spacing w:line="240" w:lineRule="auto"/>
               <w:jc w:val="both"/>
               <w:rPr>
-                <w:rFonts w:hint="default" w:ascii="Times New Roman" w:hAnsi="Times New Roman" w:cs="Times New Roman"/>
-                <w:color w:val="000000"/>
-                <w:sz w:val="24"/>
-                <w:szCs w:val="24"/>
-                <w:lang w:val="pt-BR"/>
-              </w:rPr>
-            </w:pPr>
-            <w:r>
-              <w:rPr>
-                <w:rFonts w:hint="default" w:ascii="Times New Roman" w:hAnsi="Times New Roman" w:cs="Times New Roman"/>
-                <w:color w:val="000000"/>
-                <w:sz w:val="24"/>
-                <w:szCs w:val="24"/>
-                <w:lang w:val="pt-BR"/>
-              </w:rPr>
-              <w:t>O sistema exibe as opções de gerenciamento do produto, tais como: Cadastro/Edição/Exclusão</w:t>
+                <w:rFonts w:ascii="Times New Roman" w:hAnsi="Times New Roman" w:cs="Times New Roman"/>
+                <w:color w:val="000000"/>
+                <w:sz w:val="24"/>
+                <w:szCs w:val="24"/>
+              </w:rPr>
+            </w:pPr>
+            <w:r>
+              <w:rPr>
+                <w:rFonts w:ascii="Times New Roman" w:hAnsi="Times New Roman" w:cs="Times New Roman"/>
+                <w:color w:val="000000"/>
+                <w:sz w:val="24"/>
+                <w:szCs w:val="24"/>
+              </w:rPr>
+              <w:t xml:space="preserve">O sistema exibe as opções de gerenciamento do produto, tais como: </w:t>
+            </w:r>
+            <w:r>
+              <w:rPr>
+                <w:rFonts w:ascii="Times New Roman" w:hAnsi="Times New Roman" w:cs="Times New Roman"/>
+                <w:color w:val="000000"/>
+                <w:sz w:val="24"/>
+                <w:szCs w:val="24"/>
+              </w:rPr>
+              <w:t>Cadastro/Edição/Exclusão</w:t>
             </w:r>
             <w:r>
               <w:rPr>
@@ -4956,11 +4390,10 @@
             </w:r>
             <w:r>
               <w:rPr>
-                <w:rFonts w:hint="default" w:ascii="Times New Roman" w:hAnsi="Times New Roman" w:cs="Times New Roman"/>
-                <w:color w:val="000000"/>
-                <w:sz w:val="24"/>
-                <w:szCs w:val="24"/>
-                <w:lang w:val="pt-BR"/>
+                <w:rFonts w:ascii="Times New Roman" w:hAnsi="Times New Roman" w:cs="Times New Roman"/>
+                <w:color w:val="000000"/>
+                <w:sz w:val="24"/>
+                <w:szCs w:val="24"/>
               </w:rPr>
               <w:t>(CRUD)</w:t>
             </w:r>
@@ -4968,30 +4401,14 @@
         </w:tc>
       </w:tr>
       <w:tr>
-        <w:tblPrEx>
-          <w:tblBorders>
-            <w:top w:val="single" w:color="auto" w:sz="4" w:space="0"/>
-            <w:left w:val="single" w:color="auto" w:sz="4" w:space="0"/>
-            <w:bottom w:val="single" w:color="auto" w:sz="4" w:space="0"/>
-            <w:right w:val="single" w:color="auto" w:sz="4" w:space="0"/>
-            <w:insideH w:val="single" w:color="auto" w:sz="4" w:space="0"/>
-            <w:insideV w:val="single" w:color="auto" w:sz="4" w:space="0"/>
-          </w:tblBorders>
-          <w:tblCellMar>
-            <w:top w:w="0" w:type="dxa"/>
-            <w:left w:w="108" w:type="dxa"/>
-            <w:bottom w:w="0" w:type="dxa"/>
-            <w:right w:w="108" w:type="dxa"/>
-          </w:tblCellMar>
-        </w:tblPrEx>
         <w:tc>
           <w:tcPr>
             <w:tcW w:w="4360" w:type="dxa"/>
             <w:tcBorders>
-              <w:top w:val="single" w:color="F79646" w:sz="8" w:space="0"/>
-              <w:left w:val="single" w:color="F79646" w:sz="8" w:space="0"/>
-              <w:bottom w:val="single" w:color="F79646" w:sz="8" w:space="0"/>
-              <w:right w:val="single" w:color="F79646" w:sz="8" w:space="0"/>
+              <w:top w:val="single" w:sz="8" w:space="0" w:color="F79646"/>
+              <w:left w:val="single" w:sz="8" w:space="0" w:color="F79646"/>
+              <w:bottom w:val="single" w:sz="8" w:space="0" w:color="F79646"/>
+              <w:right w:val="single" w:sz="8" w:space="0" w:color="F79646"/>
             </w:tcBorders>
             <w:shd w:val="clear" w:color="auto" w:fill="FFFFFF"/>
             <w:vAlign w:val="center"/>
@@ -5024,32 +4441,24 @@
           <w:tcPr>
             <w:tcW w:w="4360" w:type="dxa"/>
             <w:tcBorders>
-              <w:top w:val="single" w:color="F79646" w:sz="8" w:space="0"/>
-              <w:left w:val="single" w:color="F79646" w:sz="8" w:space="0"/>
-              <w:bottom w:val="single" w:color="F79646" w:sz="8" w:space="0"/>
-              <w:right w:val="single" w:color="F79646" w:sz="8" w:space="0"/>
+              <w:top w:val="single" w:sz="8" w:space="0" w:color="F79646"/>
+              <w:left w:val="single" w:sz="8" w:space="0" w:color="F79646"/>
+              <w:bottom w:val="single" w:sz="8" w:space="0" w:color="F79646"/>
+              <w:right w:val="single" w:sz="8" w:space="0" w:color="F79646"/>
             </w:tcBorders>
             <w:shd w:val="clear" w:color="auto" w:fill="FFFFFF"/>
           </w:tcPr>
           <w:tbl>
             <w:tblPr>
-              <w:tblStyle w:val="3"/>
               <w:tblW w:w="0" w:type="auto"/>
-              <w:tblInd w:w="0" w:type="dxa"/>
-              <w:tblLayout w:type="autofit"/>
-              <w:tblCellMar>
-                <w:top w:w="0" w:type="dxa"/>
-                <w:left w:w="108" w:type="dxa"/>
-                <w:bottom w:w="0" w:type="dxa"/>
-                <w:right w:w="108" w:type="dxa"/>
-              </w:tblCellMar>
+              <w:tblLook w:val="04A0" w:firstRow="1" w:lastRow="0" w:firstColumn="1" w:lastColumn="0" w:noHBand="0" w:noVBand="1"/>
             </w:tblPr>
             <w:tblGrid>
               <w:gridCol w:w="296"/>
             </w:tblGrid>
             <w:tr>
               <w:trPr>
-                <w:trHeight w:val="271" w:hRule="atLeast"/>
+                <w:trHeight w:val="271"/>
               </w:trPr>
               <w:tc>
                 <w:tcPr>
@@ -5062,20 +4471,18 @@
                 <w:p>
                   <w:pPr>
                     <w:rPr>
-                      <w:rFonts w:hint="default" w:ascii="Times New Roman" w:hAnsi="Times New Roman" w:cs="Times New Roman"/>
+                      <w:rFonts w:ascii="Times New Roman" w:hAnsi="Times New Roman" w:cs="Times New Roman"/>
                       <w:color w:val="000000"/>
                       <w:sz w:val="24"/>
                       <w:szCs w:val="24"/>
-                      <w:lang w:val="pt-BR"/>
                     </w:rPr>
                   </w:pPr>
                   <w:r>
                     <w:rPr>
-                      <w:rFonts w:hint="default" w:ascii="Times New Roman" w:hAnsi="Times New Roman" w:cs="Times New Roman"/>
+                      <w:rFonts w:ascii="Times New Roman" w:hAnsi="Times New Roman" w:cs="Times New Roman"/>
                       <w:color w:val="000000"/>
                       <w:sz w:val="24"/>
                       <w:szCs w:val="24"/>
-                      <w:lang w:val="pt-BR"/>
                     </w:rPr>
                     <w:t>-</w:t>
                   </w:r>
@@ -5098,30 +4505,14 @@
         </w:tc>
       </w:tr>
       <w:tr>
-        <w:tblPrEx>
-          <w:tblBorders>
-            <w:top w:val="single" w:color="auto" w:sz="4" w:space="0"/>
-            <w:left w:val="single" w:color="auto" w:sz="4" w:space="0"/>
-            <w:bottom w:val="single" w:color="auto" w:sz="4" w:space="0"/>
-            <w:right w:val="single" w:color="auto" w:sz="4" w:space="0"/>
-            <w:insideH w:val="single" w:color="auto" w:sz="4" w:space="0"/>
-            <w:insideV w:val="single" w:color="auto" w:sz="4" w:space="0"/>
-          </w:tblBorders>
-          <w:tblCellMar>
-            <w:top w:w="0" w:type="dxa"/>
-            <w:left w:w="108" w:type="dxa"/>
-            <w:bottom w:w="0" w:type="dxa"/>
-            <w:right w:w="108" w:type="dxa"/>
-          </w:tblCellMar>
-        </w:tblPrEx>
         <w:tc>
           <w:tcPr>
             <w:tcW w:w="4360" w:type="dxa"/>
             <w:tcBorders>
-              <w:top w:val="single" w:color="F79646" w:sz="8" w:space="0"/>
-              <w:left w:val="single" w:color="F79646" w:sz="8" w:space="0"/>
-              <w:bottom w:val="single" w:color="F79646" w:sz="8" w:space="0"/>
-              <w:right w:val="single" w:color="F79646" w:sz="8" w:space="0"/>
+              <w:top w:val="single" w:sz="8" w:space="0" w:color="F79646"/>
+              <w:left w:val="single" w:sz="8" w:space="0" w:color="F79646"/>
+              <w:bottom w:val="single" w:sz="8" w:space="0" w:color="F79646"/>
+              <w:right w:val="single" w:sz="8" w:space="0" w:color="F79646"/>
             </w:tcBorders>
             <w:shd w:val="clear" w:color="auto" w:fill="FFFFFF"/>
             <w:vAlign w:val="center"/>
@@ -5154,32 +4545,24 @@
           <w:tcPr>
             <w:tcW w:w="4360" w:type="dxa"/>
             <w:tcBorders>
-              <w:top w:val="single" w:color="F79646" w:sz="8" w:space="0"/>
-              <w:left w:val="single" w:color="F79646" w:sz="8" w:space="0"/>
-              <w:bottom w:val="single" w:color="F79646" w:sz="8" w:space="0"/>
-              <w:right w:val="single" w:color="F79646" w:sz="8" w:space="0"/>
+              <w:top w:val="single" w:sz="8" w:space="0" w:color="F79646"/>
+              <w:left w:val="single" w:sz="8" w:space="0" w:color="F79646"/>
+              <w:bottom w:val="single" w:sz="8" w:space="0" w:color="F79646"/>
+              <w:right w:val="single" w:sz="8" w:space="0" w:color="F79646"/>
             </w:tcBorders>
             <w:shd w:val="clear" w:color="auto" w:fill="FFFFFF"/>
           </w:tcPr>
           <w:tbl>
             <w:tblPr>
-              <w:tblStyle w:val="3"/>
               <w:tblW w:w="4366" w:type="dxa"/>
-              <w:tblInd w:w="-110" w:type="dxa"/>
-              <w:tblLayout w:type="autofit"/>
-              <w:tblCellMar>
-                <w:top w:w="0" w:type="dxa"/>
-                <w:left w:w="108" w:type="dxa"/>
-                <w:bottom w:w="0" w:type="dxa"/>
-                <w:right w:w="108" w:type="dxa"/>
-              </w:tblCellMar>
+              <w:tblLook w:val="04A0" w:firstRow="1" w:lastRow="0" w:firstColumn="1" w:lastColumn="0" w:noHBand="0" w:noVBand="1"/>
             </w:tblPr>
             <w:tblGrid>
               <w:gridCol w:w="4366"/>
             </w:tblGrid>
             <w:tr>
               <w:trPr>
-                <w:trHeight w:val="847" w:hRule="atLeast"/>
+                <w:trHeight w:val="847"/>
               </w:trPr>
               <w:tc>
                 <w:tcPr>
@@ -5205,7 +4588,16 @@
                       <w:sz w:val="24"/>
                       <w:szCs w:val="24"/>
                     </w:rPr>
-                    <w:t xml:space="preserve">O sistema verifica se os campos  foram preenchidos corretamente. </w:t>
+                    <w:t xml:space="preserve">O sistema verifica se os campos </w:t>
+                  </w:r>
+                  <w:r>
+                    <w:rPr>
+                      <w:rFonts w:ascii="Times New Roman" w:hAnsi="Times New Roman" w:cs="Times New Roman"/>
+                      <w:color w:val="000000"/>
+                      <w:sz w:val="24"/>
+                      <w:szCs w:val="24"/>
+                    </w:rPr>
+                    <w:t xml:space="preserve">foram preenchidos corretamente. </w:t>
                   </w:r>
                 </w:p>
                 <w:p>
@@ -5228,11 +4620,10 @@
                   </w:r>
                   <w:r>
                     <w:rPr>
-                      <w:rFonts w:hint="default" w:ascii="Times New Roman" w:hAnsi="Times New Roman" w:cs="Times New Roman"/>
+                      <w:rFonts w:ascii="Times New Roman" w:hAnsi="Times New Roman" w:cs="Times New Roman"/>
                       <w:color w:val="000000"/>
                       <w:sz w:val="24"/>
                       <w:szCs w:val="24"/>
-                      <w:lang w:val="pt-BR"/>
                     </w:rPr>
                     <w:t>a operação foi cancelada.</w:t>
                   </w:r>
@@ -5264,30 +4655,14 @@
         </w:tc>
       </w:tr>
       <w:tr>
-        <w:tblPrEx>
-          <w:tblBorders>
-            <w:top w:val="single" w:color="auto" w:sz="4" w:space="0"/>
-            <w:left w:val="single" w:color="auto" w:sz="4" w:space="0"/>
-            <w:bottom w:val="single" w:color="auto" w:sz="4" w:space="0"/>
-            <w:right w:val="single" w:color="auto" w:sz="4" w:space="0"/>
-            <w:insideH w:val="single" w:color="auto" w:sz="4" w:space="0"/>
-            <w:insideV w:val="single" w:color="auto" w:sz="4" w:space="0"/>
-          </w:tblBorders>
-          <w:tblCellMar>
-            <w:top w:w="0" w:type="dxa"/>
-            <w:left w:w="108" w:type="dxa"/>
-            <w:bottom w:w="0" w:type="dxa"/>
-            <w:right w:w="108" w:type="dxa"/>
-          </w:tblCellMar>
-        </w:tblPrEx>
         <w:tc>
           <w:tcPr>
             <w:tcW w:w="4360" w:type="dxa"/>
             <w:tcBorders>
-              <w:top w:val="single" w:color="F79646" w:sz="8" w:space="0"/>
-              <w:left w:val="single" w:color="F79646" w:sz="8" w:space="0"/>
-              <w:bottom w:val="single" w:color="FFFFFF" w:sz="18" w:space="0"/>
-              <w:right w:val="single" w:color="F79646" w:sz="8" w:space="0"/>
+              <w:top w:val="single" w:sz="8" w:space="0" w:color="F79646"/>
+              <w:left w:val="single" w:sz="8" w:space="0" w:color="F79646"/>
+              <w:bottom w:val="single" w:sz="18" w:space="0" w:color="FFFFFF"/>
+              <w:right w:val="single" w:sz="8" w:space="0" w:color="F79646"/>
             </w:tcBorders>
             <w:shd w:val="clear" w:color="auto" w:fill="F79646"/>
             <w:vAlign w:val="center"/>
@@ -5322,10 +4697,10 @@
           <w:tcPr>
             <w:tcW w:w="4360" w:type="dxa"/>
             <w:tcBorders>
-              <w:top w:val="single" w:color="F79646" w:sz="8" w:space="0"/>
-              <w:left w:val="single" w:color="F79646" w:sz="8" w:space="0"/>
-              <w:bottom w:val="single" w:color="FFFFFF" w:sz="18" w:space="0"/>
-              <w:right w:val="single" w:color="F79646" w:sz="8" w:space="0"/>
+              <w:top w:val="single" w:sz="8" w:space="0" w:color="F79646"/>
+              <w:left w:val="single" w:sz="8" w:space="0" w:color="F79646"/>
+              <w:bottom w:val="single" w:sz="18" w:space="0" w:color="FFFFFF"/>
+              <w:right w:val="single" w:sz="8" w:space="0" w:color="F79646"/>
             </w:tcBorders>
             <w:shd w:val="clear" w:color="auto" w:fill="F79646"/>
             <w:vAlign w:val="center"/>
@@ -5335,20 +4710,18 @@
               <w:spacing w:line="360" w:lineRule="auto"/>
               <w:jc w:val="center"/>
               <w:rPr>
-                <w:rFonts w:hint="default" w:ascii="Times New Roman" w:hAnsi="Times New Roman" w:cs="Times New Roman"/>
+                <w:rFonts w:ascii="Times New Roman" w:hAnsi="Times New Roman" w:cs="Times New Roman"/>
                 <w:color w:val="FFFFFF"/>
                 <w:sz w:val="24"/>
                 <w:szCs w:val="24"/>
-                <w:lang w:val="pt-BR"/>
-              </w:rPr>
-            </w:pPr>
-            <w:r>
-              <w:rPr>
-                <w:rFonts w:hint="default" w:ascii="Times New Roman" w:hAnsi="Times New Roman" w:cs="Times New Roman"/>
+              </w:rPr>
+            </w:pPr>
+            <w:r>
+              <w:rPr>
+                <w:rFonts w:ascii="Times New Roman" w:hAnsi="Times New Roman" w:cs="Times New Roman"/>
                 <w:color w:val="FFFFFF"/>
                 <w:sz w:val="24"/>
                 <w:szCs w:val="24"/>
-                <w:lang w:val="pt-BR"/>
               </w:rPr>
               <w:t>Gerenciar Fornecedor</w:t>
             </w:r>
@@ -5356,33 +4729,17 @@
         </w:tc>
       </w:tr>
       <w:tr>
-        <w:tblPrEx>
-          <w:tblBorders>
-            <w:top w:val="single" w:color="auto" w:sz="4" w:space="0"/>
-            <w:left w:val="single" w:color="auto" w:sz="4" w:space="0"/>
-            <w:bottom w:val="single" w:color="auto" w:sz="4" w:space="0"/>
-            <w:right w:val="single" w:color="auto" w:sz="4" w:space="0"/>
-            <w:insideH w:val="single" w:color="auto" w:sz="4" w:space="0"/>
-            <w:insideV w:val="single" w:color="auto" w:sz="4" w:space="0"/>
-          </w:tblBorders>
-          <w:tblCellMar>
-            <w:top w:w="0" w:type="dxa"/>
-            <w:left w:w="108" w:type="dxa"/>
-            <w:bottom w:w="0" w:type="dxa"/>
-            <w:right w:w="108" w:type="dxa"/>
-          </w:tblCellMar>
-        </w:tblPrEx>
         <w:trPr>
-          <w:trHeight w:val="894" w:hRule="atLeast"/>
+          <w:trHeight w:val="894"/>
         </w:trPr>
         <w:tc>
           <w:tcPr>
             <w:tcW w:w="4360" w:type="dxa"/>
             <w:tcBorders>
-              <w:top w:val="single" w:color="FFFFFF" w:sz="18" w:space="0"/>
-              <w:left w:val="single" w:color="F79646" w:sz="8" w:space="0"/>
-              <w:bottom w:val="single" w:color="F79646" w:sz="8" w:space="0"/>
-              <w:right w:val="single" w:color="F79646" w:sz="8" w:space="0"/>
+              <w:top w:val="single" w:sz="18" w:space="0" w:color="FFFFFF"/>
+              <w:left w:val="single" w:sz="8" w:space="0" w:color="F79646"/>
+              <w:bottom w:val="single" w:sz="8" w:space="0" w:color="F79646"/>
+              <w:right w:val="single" w:sz="8" w:space="0" w:color="F79646"/>
             </w:tcBorders>
             <w:shd w:val="clear" w:color="auto" w:fill="FFFFFF"/>
             <w:vAlign w:val="center"/>
@@ -5415,10 +4772,10 @@
           <w:tcPr>
             <w:tcW w:w="4360" w:type="dxa"/>
             <w:tcBorders>
-              <w:top w:val="single" w:color="FFFFFF" w:sz="18" w:space="0"/>
-              <w:left w:val="single" w:color="F79646" w:sz="8" w:space="0"/>
-              <w:bottom w:val="single" w:color="F79646" w:sz="8" w:space="0"/>
-              <w:right w:val="single" w:color="F79646" w:sz="8" w:space="0"/>
+              <w:top w:val="single" w:sz="18" w:space="0" w:color="FFFFFF"/>
+              <w:left w:val="single" w:sz="8" w:space="0" w:color="F79646"/>
+              <w:bottom w:val="single" w:sz="8" w:space="0" w:color="F79646"/>
+              <w:right w:val="single" w:sz="8" w:space="0" w:color="F79646"/>
             </w:tcBorders>
             <w:shd w:val="clear" w:color="auto" w:fill="FFFFFF"/>
           </w:tcPr>
@@ -5440,39 +4797,32 @@
                 <w:sz w:val="24"/>
                 <w:szCs w:val="24"/>
               </w:rPr>
-              <w:t>Deverá ter conexão com a internet/servidor.</w:t>
+              <w:t xml:space="preserve">Deverá ter </w:t>
+            </w:r>
+            <w:r>
+              <w:rPr>
+                <w:rFonts w:ascii="Times New Roman" w:hAnsi="Times New Roman" w:cs="Times New Roman"/>
+                <w:color w:val="000000"/>
+                <w:sz w:val="24"/>
+                <w:szCs w:val="24"/>
+              </w:rPr>
+              <w:t>conexão com a internet/servidor.</w:t>
             </w:r>
           </w:p>
         </w:tc>
       </w:tr>
       <w:tr>
-        <w:tblPrEx>
-          <w:tblBorders>
-            <w:top w:val="single" w:color="auto" w:sz="4" w:space="0"/>
-            <w:left w:val="single" w:color="auto" w:sz="4" w:space="0"/>
-            <w:bottom w:val="single" w:color="auto" w:sz="4" w:space="0"/>
-            <w:right w:val="single" w:color="auto" w:sz="4" w:space="0"/>
-            <w:insideH w:val="single" w:color="auto" w:sz="4" w:space="0"/>
-            <w:insideV w:val="single" w:color="auto" w:sz="4" w:space="0"/>
-          </w:tblBorders>
-          <w:tblCellMar>
-            <w:top w:w="0" w:type="dxa"/>
-            <w:left w:w="108" w:type="dxa"/>
-            <w:bottom w:w="0" w:type="dxa"/>
-            <w:right w:w="108" w:type="dxa"/>
-          </w:tblCellMar>
-        </w:tblPrEx>
         <w:trPr>
-          <w:trHeight w:val="697" w:hRule="atLeast"/>
+          <w:trHeight w:val="697"/>
         </w:trPr>
         <w:tc>
           <w:tcPr>
             <w:tcW w:w="4360" w:type="dxa"/>
             <w:tcBorders>
-              <w:top w:val="single" w:color="F79646" w:sz="8" w:space="0"/>
-              <w:left w:val="single" w:color="F79646" w:sz="8" w:space="0"/>
-              <w:bottom w:val="single" w:color="F79646" w:sz="8" w:space="0"/>
-              <w:right w:val="single" w:color="F79646" w:sz="8" w:space="0"/>
+              <w:top w:val="single" w:sz="8" w:space="0" w:color="F79646"/>
+              <w:left w:val="single" w:sz="8" w:space="0" w:color="F79646"/>
+              <w:bottom w:val="single" w:sz="8" w:space="0" w:color="F79646"/>
+              <w:right w:val="single" w:sz="8" w:space="0" w:color="F79646"/>
             </w:tcBorders>
             <w:shd w:val="clear" w:color="auto" w:fill="FFFFFF"/>
             <w:vAlign w:val="center"/>
@@ -5505,10 +4855,10 @@
           <w:tcPr>
             <w:tcW w:w="4360" w:type="dxa"/>
             <w:tcBorders>
-              <w:top w:val="single" w:color="F79646" w:sz="8" w:space="0"/>
-              <w:left w:val="single" w:color="F79646" w:sz="8" w:space="0"/>
-              <w:bottom w:val="single" w:color="F79646" w:sz="8" w:space="0"/>
-              <w:right w:val="single" w:color="F79646" w:sz="8" w:space="0"/>
+              <w:top w:val="single" w:sz="8" w:space="0" w:color="F79646"/>
+              <w:left w:val="single" w:sz="8" w:space="0" w:color="F79646"/>
+              <w:bottom w:val="single" w:sz="8" w:space="0" w:color="F79646"/>
+              <w:right w:val="single" w:sz="8" w:space="0" w:color="F79646"/>
             </w:tcBorders>
             <w:shd w:val="clear" w:color="auto" w:fill="FFFFFF"/>
           </w:tcPr>
@@ -5536,24 +4886,14 @@
         </w:tc>
       </w:tr>
       <w:tr>
-        <w:tblPrEx>
-          <w:tblBorders>
-            <w:top w:val="single" w:color="auto" w:sz="4" w:space="0"/>
-            <w:left w:val="single" w:color="auto" w:sz="4" w:space="0"/>
-            <w:bottom w:val="single" w:color="auto" w:sz="4" w:space="0"/>
-            <w:right w:val="single" w:color="auto" w:sz="4" w:space="0"/>
-            <w:insideH w:val="single" w:color="auto" w:sz="4" w:space="0"/>
-            <w:insideV w:val="single" w:color="auto" w:sz="4" w:space="0"/>
-          </w:tblBorders>
-        </w:tblPrEx>
         <w:tc>
           <w:tcPr>
             <w:tcW w:w="4360" w:type="dxa"/>
             <w:tcBorders>
-              <w:top w:val="single" w:color="F79646" w:sz="8" w:space="0"/>
-              <w:left w:val="single" w:color="F79646" w:sz="8" w:space="0"/>
-              <w:bottom w:val="single" w:color="F79646" w:sz="8" w:space="0"/>
-              <w:right w:val="single" w:color="F79646" w:sz="8" w:space="0"/>
+              <w:top w:val="single" w:sz="8" w:space="0" w:color="F79646"/>
+              <w:left w:val="single" w:sz="8" w:space="0" w:color="F79646"/>
+              <w:bottom w:val="single" w:sz="8" w:space="0" w:color="F79646"/>
+              <w:right w:val="single" w:sz="8" w:space="0" w:color="F79646"/>
             </w:tcBorders>
             <w:shd w:val="clear" w:color="auto" w:fill="FFFFFF"/>
             <w:vAlign w:val="center"/>
@@ -5586,10 +4926,10 @@
           <w:tcPr>
             <w:tcW w:w="4360" w:type="dxa"/>
             <w:tcBorders>
-              <w:top w:val="single" w:color="F79646" w:sz="8" w:space="0"/>
-              <w:left w:val="single" w:color="F79646" w:sz="8" w:space="0"/>
-              <w:bottom w:val="single" w:color="F79646" w:sz="8" w:space="0"/>
-              <w:right w:val="single" w:color="F79646" w:sz="8" w:space="0"/>
+              <w:top w:val="single" w:sz="8" w:space="0" w:color="F79646"/>
+              <w:left w:val="single" w:sz="8" w:space="0" w:color="F79646"/>
+              <w:bottom w:val="single" w:sz="8" w:space="0" w:color="F79646"/>
+              <w:right w:val="single" w:sz="8" w:space="0" w:color="F79646"/>
             </w:tcBorders>
             <w:shd w:val="clear" w:color="auto" w:fill="FFFFFF"/>
           </w:tcPr>
@@ -5598,20 +4938,18 @@
               <w:spacing w:line="240" w:lineRule="auto"/>
               <w:jc w:val="both"/>
               <w:rPr>
-                <w:rFonts w:hint="default" w:ascii="Times New Roman" w:hAnsi="Times New Roman" w:cs="Times New Roman"/>
-                <w:color w:val="000000"/>
-                <w:sz w:val="24"/>
-                <w:szCs w:val="24"/>
-                <w:lang w:val="pt-BR"/>
-              </w:rPr>
-            </w:pPr>
-            <w:r>
-              <w:rPr>
-                <w:rFonts w:hint="default" w:ascii="Times New Roman" w:hAnsi="Times New Roman" w:cs="Times New Roman"/>
-                <w:color w:val="000000"/>
-                <w:sz w:val="24"/>
-                <w:szCs w:val="24"/>
-                <w:lang w:val="pt-BR"/>
+                <w:rFonts w:ascii="Times New Roman" w:hAnsi="Times New Roman" w:cs="Times New Roman"/>
+                <w:color w:val="000000"/>
+                <w:sz w:val="24"/>
+                <w:szCs w:val="24"/>
+              </w:rPr>
+            </w:pPr>
+            <w:r>
+              <w:rPr>
+                <w:rFonts w:ascii="Times New Roman" w:hAnsi="Times New Roman" w:cs="Times New Roman"/>
+                <w:color w:val="000000"/>
+                <w:sz w:val="24"/>
+                <w:szCs w:val="24"/>
               </w:rPr>
               <w:t>O sistema exibe as opções de gerenciamento do fornecedor, tais como: Cadastro/Edição/Exclusão</w:t>
             </w:r>
@@ -5626,11 +4964,10 @@
             </w:r>
             <w:r>
               <w:rPr>
-                <w:rFonts w:hint="default" w:ascii="Times New Roman" w:hAnsi="Times New Roman" w:cs="Times New Roman"/>
-                <w:color w:val="000000"/>
-                <w:sz w:val="24"/>
-                <w:szCs w:val="24"/>
-                <w:lang w:val="pt-BR"/>
+                <w:rFonts w:ascii="Times New Roman" w:hAnsi="Times New Roman" w:cs="Times New Roman"/>
+                <w:color w:val="000000"/>
+                <w:sz w:val="24"/>
+                <w:szCs w:val="24"/>
               </w:rPr>
               <w:t>(CRUD)</w:t>
             </w:r>
@@ -5638,30 +4975,14 @@
         </w:tc>
       </w:tr>
       <w:tr>
-        <w:tblPrEx>
-          <w:tblBorders>
-            <w:top w:val="single" w:color="auto" w:sz="4" w:space="0"/>
-            <w:left w:val="single" w:color="auto" w:sz="4" w:space="0"/>
-            <w:bottom w:val="single" w:color="auto" w:sz="4" w:space="0"/>
-            <w:right w:val="single" w:color="auto" w:sz="4" w:space="0"/>
-            <w:insideH w:val="single" w:color="auto" w:sz="4" w:space="0"/>
-            <w:insideV w:val="single" w:color="auto" w:sz="4" w:space="0"/>
-          </w:tblBorders>
-          <w:tblCellMar>
-            <w:top w:w="0" w:type="dxa"/>
-            <w:left w:w="108" w:type="dxa"/>
-            <w:bottom w:w="0" w:type="dxa"/>
-            <w:right w:w="108" w:type="dxa"/>
-          </w:tblCellMar>
-        </w:tblPrEx>
         <w:tc>
           <w:tcPr>
             <w:tcW w:w="4360" w:type="dxa"/>
             <w:tcBorders>
-              <w:top w:val="single" w:color="F79646" w:sz="8" w:space="0"/>
-              <w:left w:val="single" w:color="F79646" w:sz="8" w:space="0"/>
-              <w:bottom w:val="single" w:color="F79646" w:sz="8" w:space="0"/>
-              <w:right w:val="single" w:color="F79646" w:sz="8" w:space="0"/>
+              <w:top w:val="single" w:sz="8" w:space="0" w:color="F79646"/>
+              <w:left w:val="single" w:sz="8" w:space="0" w:color="F79646"/>
+              <w:bottom w:val="single" w:sz="8" w:space="0" w:color="F79646"/>
+              <w:right w:val="single" w:sz="8" w:space="0" w:color="F79646"/>
             </w:tcBorders>
             <w:shd w:val="clear" w:color="auto" w:fill="FFFFFF"/>
             <w:vAlign w:val="center"/>
@@ -5694,40 +5015,24 @@
           <w:tcPr>
             <w:tcW w:w="4360" w:type="dxa"/>
             <w:tcBorders>
-              <w:top w:val="single" w:color="F79646" w:sz="8" w:space="0"/>
-              <w:left w:val="single" w:color="F79646" w:sz="8" w:space="0"/>
-              <w:bottom w:val="single" w:color="F79646" w:sz="8" w:space="0"/>
-              <w:right w:val="single" w:color="F79646" w:sz="8" w:space="0"/>
+              <w:top w:val="single" w:sz="8" w:space="0" w:color="F79646"/>
+              <w:left w:val="single" w:sz="8" w:space="0" w:color="F79646"/>
+              <w:bottom w:val="single" w:sz="8" w:space="0" w:color="F79646"/>
+              <w:right w:val="single" w:sz="8" w:space="0" w:color="F79646"/>
             </w:tcBorders>
             <w:shd w:val="clear" w:color="auto" w:fill="FFFFFF"/>
           </w:tcPr>
           <w:tbl>
             <w:tblPr>
-              <w:tblStyle w:val="3"/>
               <w:tblW w:w="0" w:type="auto"/>
-              <w:tblInd w:w="0" w:type="dxa"/>
-              <w:tblLayout w:type="autofit"/>
-              <w:tblCellMar>
-                <w:top w:w="0" w:type="dxa"/>
-                <w:left w:w="108" w:type="dxa"/>
-                <w:bottom w:w="0" w:type="dxa"/>
-                <w:right w:w="108" w:type="dxa"/>
-              </w:tblCellMar>
+              <w:tblLook w:val="04A0" w:firstRow="1" w:lastRow="0" w:firstColumn="1" w:lastColumn="0" w:noHBand="0" w:noVBand="1"/>
             </w:tblPr>
             <w:tblGrid>
               <w:gridCol w:w="296"/>
             </w:tblGrid>
             <w:tr>
-              <w:tblPrEx>
-                <w:tblCellMar>
-                  <w:top w:w="0" w:type="dxa"/>
-                  <w:left w:w="108" w:type="dxa"/>
-                  <w:bottom w:w="0" w:type="dxa"/>
-                  <w:right w:w="108" w:type="dxa"/>
-                </w:tblCellMar>
-              </w:tblPrEx>
               <w:trPr>
-                <w:trHeight w:val="271" w:hRule="atLeast"/>
+                <w:trHeight w:val="271"/>
               </w:trPr>
               <w:tc>
                 <w:tcPr>
@@ -5740,20 +5045,18 @@
                 <w:p>
                   <w:pPr>
                     <w:rPr>
-                      <w:rFonts w:hint="default" w:ascii="Times New Roman" w:hAnsi="Times New Roman" w:cs="Times New Roman"/>
+                      <w:rFonts w:ascii="Times New Roman" w:hAnsi="Times New Roman" w:cs="Times New Roman"/>
                       <w:color w:val="000000"/>
                       <w:sz w:val="24"/>
                       <w:szCs w:val="24"/>
-                      <w:lang w:val="pt-BR"/>
                     </w:rPr>
                   </w:pPr>
                   <w:r>
                     <w:rPr>
-                      <w:rFonts w:hint="default" w:ascii="Times New Roman" w:hAnsi="Times New Roman" w:cs="Times New Roman"/>
+                      <w:rFonts w:ascii="Times New Roman" w:hAnsi="Times New Roman" w:cs="Times New Roman"/>
                       <w:color w:val="000000"/>
                       <w:sz w:val="24"/>
                       <w:szCs w:val="24"/>
-                      <w:lang w:val="pt-BR"/>
                     </w:rPr>
                     <w:t>-</w:t>
                   </w:r>
@@ -5776,30 +5079,14 @@
         </w:tc>
       </w:tr>
       <w:tr>
-        <w:tblPrEx>
-          <w:tblBorders>
-            <w:top w:val="single" w:color="auto" w:sz="4" w:space="0"/>
-            <w:left w:val="single" w:color="auto" w:sz="4" w:space="0"/>
-            <w:bottom w:val="single" w:color="auto" w:sz="4" w:space="0"/>
-            <w:right w:val="single" w:color="auto" w:sz="4" w:space="0"/>
-            <w:insideH w:val="single" w:color="auto" w:sz="4" w:space="0"/>
-            <w:insideV w:val="single" w:color="auto" w:sz="4" w:space="0"/>
-          </w:tblBorders>
-          <w:tblCellMar>
-            <w:top w:w="0" w:type="dxa"/>
-            <w:left w:w="108" w:type="dxa"/>
-            <w:bottom w:w="0" w:type="dxa"/>
-            <w:right w:w="108" w:type="dxa"/>
-          </w:tblCellMar>
-        </w:tblPrEx>
         <w:tc>
           <w:tcPr>
             <w:tcW w:w="4360" w:type="dxa"/>
             <w:tcBorders>
-              <w:top w:val="single" w:color="F79646" w:sz="8" w:space="0"/>
-              <w:left w:val="single" w:color="F79646" w:sz="8" w:space="0"/>
-              <w:bottom w:val="single" w:color="F79646" w:sz="8" w:space="0"/>
-              <w:right w:val="single" w:color="F79646" w:sz="8" w:space="0"/>
+              <w:top w:val="single" w:sz="8" w:space="0" w:color="F79646"/>
+              <w:left w:val="single" w:sz="8" w:space="0" w:color="F79646"/>
+              <w:bottom w:val="single" w:sz="8" w:space="0" w:color="F79646"/>
+              <w:right w:val="single" w:sz="8" w:space="0" w:color="F79646"/>
             </w:tcBorders>
             <w:shd w:val="clear" w:color="auto" w:fill="FFFFFF"/>
             <w:vAlign w:val="center"/>
@@ -5832,32 +5119,24 @@
           <w:tcPr>
             <w:tcW w:w="4360" w:type="dxa"/>
             <w:tcBorders>
-              <w:top w:val="single" w:color="F79646" w:sz="8" w:space="0"/>
-              <w:left w:val="single" w:color="F79646" w:sz="8" w:space="0"/>
-              <w:bottom w:val="single" w:color="F79646" w:sz="8" w:space="0"/>
-              <w:right w:val="single" w:color="F79646" w:sz="8" w:space="0"/>
+              <w:top w:val="single" w:sz="8" w:space="0" w:color="F79646"/>
+              <w:left w:val="single" w:sz="8" w:space="0" w:color="F79646"/>
+              <w:bottom w:val="single" w:sz="8" w:space="0" w:color="F79646"/>
+              <w:right w:val="single" w:sz="8" w:space="0" w:color="F79646"/>
             </w:tcBorders>
             <w:shd w:val="clear" w:color="auto" w:fill="FFFFFF"/>
           </w:tcPr>
           <w:tbl>
             <w:tblPr>
-              <w:tblStyle w:val="3"/>
               <w:tblW w:w="4588" w:type="dxa"/>
-              <w:tblInd w:w="-110" w:type="dxa"/>
-              <w:tblLayout w:type="autofit"/>
-              <w:tblCellMar>
-                <w:top w:w="0" w:type="dxa"/>
-                <w:left w:w="108" w:type="dxa"/>
-                <w:bottom w:w="0" w:type="dxa"/>
-                <w:right w:w="108" w:type="dxa"/>
-              </w:tblCellMar>
+              <w:tblLook w:val="04A0" w:firstRow="1" w:lastRow="0" w:firstColumn="1" w:lastColumn="0" w:noHBand="0" w:noVBand="1"/>
             </w:tblPr>
             <w:tblGrid>
               <w:gridCol w:w="4588"/>
             </w:tblGrid>
             <w:tr>
               <w:trPr>
-                <w:trHeight w:val="847" w:hRule="atLeast"/>
+                <w:trHeight w:val="847"/>
               </w:trPr>
               <w:tc>
                 <w:tcPr>
@@ -5883,17 +5162,27 @@
                       <w:sz w:val="24"/>
                       <w:szCs w:val="24"/>
                     </w:rPr>
-                    <w:t xml:space="preserve">O sistema verifica se os campos  foram preenchidos corretamente. </w:t>
+                    <w:t>O sistema verifica se os campos</w:t>
+                  </w:r>
+                  <w:bookmarkStart w:id="0" w:name="_GoBack"/>
+                  <w:bookmarkEnd w:id="0"/>
+                  <w:r>
+                    <w:rPr>
+                      <w:rFonts w:ascii="Times New Roman" w:hAnsi="Times New Roman" w:cs="Times New Roman"/>
+                      <w:color w:val="000000"/>
+                      <w:sz w:val="24"/>
+                      <w:szCs w:val="24"/>
+                    </w:rPr>
+                    <w:t xml:space="preserve"> foram preenchidos corretamente. </w:t>
                   </w:r>
                 </w:p>
                 <w:p>
                   <w:pPr>
                     <w:rPr>
-                      <w:rFonts w:hint="default" w:ascii="Times New Roman" w:hAnsi="Times New Roman" w:cs="Times New Roman"/>
+                      <w:rFonts w:ascii="Times New Roman" w:hAnsi="Times New Roman" w:cs="Times New Roman"/>
                       <w:color w:val="000000"/>
                       <w:sz w:val="24"/>
                       <w:szCs w:val="24"/>
-                      <w:lang w:val="pt-BR"/>
                     </w:rPr>
                   </w:pPr>
                   <w:r>
@@ -5907,11 +5196,10 @@
                   </w:r>
                   <w:r>
                     <w:rPr>
-                      <w:rFonts w:hint="default" w:ascii="Times New Roman" w:hAnsi="Times New Roman" w:cs="Times New Roman"/>
+                      <w:rFonts w:ascii="Times New Roman" w:hAnsi="Times New Roman" w:cs="Times New Roman"/>
                       <w:color w:val="000000"/>
                       <w:sz w:val="24"/>
                       <w:szCs w:val="24"/>
-                      <w:lang w:val="pt-BR"/>
                     </w:rPr>
                     <w:t>a operação foi cancelada.</w:t>
                   </w:r>
@@ -5970,12 +5258,10 @@
           <w:ilvl w:val="0"/>
           <w:numId w:val="1"/>
         </w:numPr>
-        <w:ind w:left="720" w:leftChars="0" w:hanging="360" w:firstLineChars="0"/>
-        <w:rPr>
-          <w:rFonts w:hint="default" w:ascii="Times New Roman" w:hAnsi="Times New Roman" w:cs="Times New Roman"/>
-          <w:sz w:val="24"/>
-          <w:szCs w:val="24"/>
-          <w:lang w:val="pt-BR"/>
+        <w:rPr>
+          <w:rFonts w:ascii="Times New Roman" w:hAnsi="Times New Roman" w:cs="Times New Roman"/>
+          <w:sz w:val="24"/>
+          <w:szCs w:val="24"/>
         </w:rPr>
       </w:pPr>
       <w:r>
@@ -5983,63 +5269,51 @@
       </w:r>
       <w:r>
         <w:rPr>
-          <w:rFonts w:hint="default" w:ascii="Times New Roman" w:hAnsi="Times New Roman" w:cs="Times New Roman"/>
+          <w:rFonts w:ascii="Times New Roman" w:hAnsi="Times New Roman" w:cs="Times New Roman"/>
           <w:b/>
           <w:bCs/>
           <w:sz w:val="24"/>
           <w:szCs w:val="24"/>
-          <w:lang w:val="pt-BR"/>
-        </w:rPr>
+        </w:rPr>
+        <w:lastRenderedPageBreak/>
         <w:t>DIAGRAMA DE CLASSES</w:t>
       </w:r>
     </w:p>
     <w:p>
       <w:pPr>
-        <w:numPr>
-          <w:numId w:val="0"/>
-        </w:numPr>
-        <w:spacing w:after="160" w:line="259" w:lineRule="auto"/>
-        <w:rPr>
-          <w:rFonts w:hint="default" w:ascii="Times New Roman" w:hAnsi="Times New Roman" w:cs="Times New Roman"/>
+        <w:rPr>
+          <w:rFonts w:ascii="Times New Roman" w:hAnsi="Times New Roman" w:cs="Times New Roman"/>
           <w:b/>
           <w:bCs/>
           <w:sz w:val="24"/>
           <w:szCs w:val="24"/>
-          <w:lang w:val="pt-BR"/>
-        </w:rPr>
-      </w:pPr>
-    </w:p>
-    <w:p>
-      <w:pPr>
-        <w:numPr>
-          <w:numId w:val="0"/>
-        </w:numPr>
-        <w:spacing w:after="160" w:line="259" w:lineRule="auto"/>
-        <w:rPr>
-          <w:rFonts w:hint="default" w:ascii="Times New Roman" w:hAnsi="Times New Roman" w:cs="Times New Roman"/>
+        </w:rPr>
+      </w:pPr>
+    </w:p>
+    <w:p>
+      <w:pPr>
+        <w:rPr>
+          <w:rFonts w:ascii="Times New Roman" w:hAnsi="Times New Roman" w:cs="Times New Roman"/>
           <w:b/>
           <w:bCs/>
           <w:sz w:val="24"/>
           <w:szCs w:val="24"/>
-          <w:lang w:val="pt-BR"/>
-        </w:rPr>
-      </w:pPr>
-      <w:bookmarkStart w:id="0" w:name="_GoBack"/>
-      <w:bookmarkEnd w:id="0"/>
+        </w:rPr>
+      </w:pPr>
     </w:p>
     <w:sectPr>
       <w:pgSz w:w="11906" w:h="16838"/>
       <w:pgMar w:top="1417" w:right="1701" w:bottom="1417" w:left="1701" w:header="708" w:footer="510" w:gutter="0"/>
-      <w:cols w:space="708" w:num="1"/>
-      <w:docGrid w:linePitch="360" w:charSpace="0"/>
+      <w:cols w:space="708"/>
+      <w:docGrid w:linePitch="360"/>
     </w:sectPr>
   </w:body>
 </w:document>
 </file>
 
 <file path=word/endnotes.xml><?xml version="1.0" encoding="utf-8"?>
-<w:endnotes xmlns:wpc="http://schemas.microsoft.com/office/word/2010/wordprocessingCanvas" xmlns:mc="http://schemas.openxmlformats.org/markup-compatibility/2006" xmlns:o="urn:schemas-microsoft-com:office:office" xmlns:r="http://schemas.openxmlformats.org/officeDocument/2006/relationships" xmlns:m="http://schemas.openxmlformats.org/officeDocument/2006/math" xmlns:v="urn:schemas-microsoft-com:vml" xmlns:wp14="http://schemas.microsoft.com/office/word/2010/wordprocessingDrawing" xmlns:wp="http://schemas.openxmlformats.org/drawingml/2006/wordprocessingDrawing" xmlns:w="http://schemas.openxmlformats.org/wordprocessingml/2006/main" xmlns:w14="http://schemas.microsoft.com/office/word/2010/wordml" xmlns:w15="http://schemas.microsoft.com/office/word/2012/wordml" xmlns:w10="urn:schemas-microsoft-com:office:word" xmlns:wpg="http://schemas.microsoft.com/office/word/2010/wordprocessingGroup" xmlns:wpi="http://schemas.microsoft.com/office/word/2010/wordprocessingInk" xmlns:wne="http://schemas.microsoft.com/office/word/2006/wordml" xmlns:wps="http://schemas.microsoft.com/office/word/2010/wordprocessingShape" xmlns:wpsCustomData="http://www.wps.cn/officeDocument/2013/wpsCustomData" mc:Ignorable="w14 w15 wp14">
-  <w:endnote w:type="separator" w:id="0">
+<w:endnotes xmlns:wpc="http://schemas.microsoft.com/office/word/2010/wordprocessingCanvas" xmlns:cx="http://schemas.microsoft.com/office/drawing/2014/chartex" xmlns:cx1="http://schemas.microsoft.com/office/drawing/2015/9/8/chartex" xmlns:cx2="http://schemas.microsoft.com/office/drawing/2015/10/21/chartex" xmlns:cx3="http://schemas.microsoft.com/office/drawing/2016/5/9/chartex" xmlns:cx4="http://schemas.microsoft.com/office/drawing/2016/5/10/chartex" xmlns:cx5="http://schemas.microsoft.com/office/drawing/2016/5/11/chartex" xmlns:cx6="http://schemas.microsoft.com/office/drawing/2016/5/12/chartex" xmlns:cx7="http://schemas.microsoft.com/office/drawing/2016/5/13/chartex" xmlns:cx8="http://schemas.microsoft.com/office/drawing/2016/5/14/chartex" xmlns:mc="http://schemas.openxmlformats.org/markup-compatibility/2006" xmlns:aink="http://schemas.microsoft.com/office/drawing/2016/ink" xmlns:am3d="http://schemas.microsoft.com/office/drawing/2017/model3d" xmlns:o="urn:schemas-microsoft-com:office:office" xmlns:r="http://schemas.openxmlformats.org/officeDocument/2006/relationships" xmlns:m="http://schemas.openxmlformats.org/officeDocument/2006/math" xmlns:v="urn:schemas-microsoft-com:vml" xmlns:wp14="http://schemas.microsoft.com/office/word/2010/wordprocessingDrawing" xmlns:wp="http://schemas.openxmlformats.org/drawingml/2006/wordprocessingDrawing" xmlns:w10="urn:schemas-microsoft-com:office:word" xmlns:w="http://schemas.openxmlformats.org/wordprocessingml/2006/main" xmlns:w14="http://schemas.microsoft.com/office/word/2010/wordml" xmlns:w15="http://schemas.microsoft.com/office/word/2012/wordml" xmlns:w16cid="http://schemas.microsoft.com/office/word/2016/wordml/cid" xmlns:w16se="http://schemas.microsoft.com/office/word/2015/wordml/symex" xmlns:wpg="http://schemas.microsoft.com/office/word/2010/wordprocessingGroup" xmlns:wpi="http://schemas.microsoft.com/office/word/2010/wordprocessingInk" xmlns:wne="http://schemas.microsoft.com/office/word/2006/wordml" xmlns:wps="http://schemas.microsoft.com/office/word/2010/wordprocessingShape" mc:Ignorable="w14 w15 w16se w16cid wp14">
+  <w:endnote w:type="separator" w:id="-1">
     <w:p>
       <w:pPr>
         <w:spacing w:line="240" w:lineRule="auto"/>
@@ -6049,7 +5323,7 @@
       </w:r>
     </w:p>
   </w:endnote>
-  <w:endnote w:type="continuationSeparator" w:id="1">
+  <w:endnote w:type="continuationSeparator" w:id="0">
     <w:p>
       <w:pPr>
         <w:spacing w:line="240" w:lineRule="auto"/>
@@ -6063,21 +5337,21 @@
 </file>
 
 <file path=word/footnotes.xml><?xml version="1.0" encoding="utf-8"?>
-<w:footnotes xmlns:wpc="http://schemas.microsoft.com/office/word/2010/wordprocessingCanvas" xmlns:mc="http://schemas.openxmlformats.org/markup-compatibility/2006" xmlns:o="urn:schemas-microsoft-com:office:office" xmlns:r="http://schemas.openxmlformats.org/officeDocument/2006/relationships" xmlns:m="http://schemas.openxmlformats.org/officeDocument/2006/math" xmlns:v="urn:schemas-microsoft-com:vml" xmlns:wp14="http://schemas.microsoft.com/office/word/2010/wordprocessingDrawing" xmlns:wp="http://schemas.openxmlformats.org/drawingml/2006/wordprocessingDrawing" xmlns:w="http://schemas.openxmlformats.org/wordprocessingml/2006/main" xmlns:w14="http://schemas.microsoft.com/office/word/2010/wordml" xmlns:w15="http://schemas.microsoft.com/office/word/2012/wordml" xmlns:w10="urn:schemas-microsoft-com:office:word" xmlns:wpg="http://schemas.microsoft.com/office/word/2010/wordprocessingGroup" xmlns:wpi="http://schemas.microsoft.com/office/word/2010/wordprocessingInk" xmlns:wne="http://schemas.microsoft.com/office/word/2006/wordml" xmlns:wps="http://schemas.microsoft.com/office/word/2010/wordprocessingShape" xmlns:wpsCustomData="http://www.wps.cn/officeDocument/2013/wpsCustomData" mc:Ignorable="w14 w15 wp14">
-  <w:footnote w:type="separator" w:id="0">
-    <w:p>
-      <w:pPr>
-        <w:spacing w:before="0" w:after="0" w:line="259" w:lineRule="auto"/>
+<w:footnotes xmlns:wpc="http://schemas.microsoft.com/office/word/2010/wordprocessingCanvas" xmlns:cx="http://schemas.microsoft.com/office/drawing/2014/chartex" xmlns:cx1="http://schemas.microsoft.com/office/drawing/2015/9/8/chartex" xmlns:cx2="http://schemas.microsoft.com/office/drawing/2015/10/21/chartex" xmlns:cx3="http://schemas.microsoft.com/office/drawing/2016/5/9/chartex" xmlns:cx4="http://schemas.microsoft.com/office/drawing/2016/5/10/chartex" xmlns:cx5="http://schemas.microsoft.com/office/drawing/2016/5/11/chartex" xmlns:cx6="http://schemas.microsoft.com/office/drawing/2016/5/12/chartex" xmlns:cx7="http://schemas.microsoft.com/office/drawing/2016/5/13/chartex" xmlns:cx8="http://schemas.microsoft.com/office/drawing/2016/5/14/chartex" xmlns:mc="http://schemas.openxmlformats.org/markup-compatibility/2006" xmlns:aink="http://schemas.microsoft.com/office/drawing/2016/ink" xmlns:am3d="http://schemas.microsoft.com/office/drawing/2017/model3d" xmlns:o="urn:schemas-microsoft-com:office:office" xmlns:r="http://schemas.openxmlformats.org/officeDocument/2006/relationships" xmlns:m="http://schemas.openxmlformats.org/officeDocument/2006/math" xmlns:v="urn:schemas-microsoft-com:vml" xmlns:wp14="http://schemas.microsoft.com/office/word/2010/wordprocessingDrawing" xmlns:wp="http://schemas.openxmlformats.org/drawingml/2006/wordprocessingDrawing" xmlns:w10="urn:schemas-microsoft-com:office:word" xmlns:w="http://schemas.openxmlformats.org/wordprocessingml/2006/main" xmlns:w14="http://schemas.microsoft.com/office/word/2010/wordml" xmlns:w15="http://schemas.microsoft.com/office/word/2012/wordml" xmlns:w16cid="http://schemas.microsoft.com/office/word/2016/wordml/cid" xmlns:w16se="http://schemas.microsoft.com/office/word/2015/wordml/symex" xmlns:wpg="http://schemas.microsoft.com/office/word/2010/wordprocessingGroup" xmlns:wpi="http://schemas.microsoft.com/office/word/2010/wordprocessingInk" xmlns:wne="http://schemas.microsoft.com/office/word/2006/wordml" xmlns:wps="http://schemas.microsoft.com/office/word/2010/wordprocessingShape" mc:Ignorable="w14 w15 w16se w16cid wp14">
+  <w:footnote w:type="separator" w:id="-1">
+    <w:p>
+      <w:pPr>
+        <w:spacing w:after="0"/>
       </w:pPr>
       <w:r>
         <w:separator/>
       </w:r>
     </w:p>
   </w:footnote>
-  <w:footnote w:type="continuationSeparator" w:id="1">
-    <w:p>
-      <w:pPr>
-        <w:spacing w:before="0" w:after="0" w:line="259" w:lineRule="auto"/>
+  <w:footnote w:type="continuationSeparator" w:id="0">
+    <w:p>
+      <w:pPr>
+        <w:spacing w:after="0"/>
       </w:pPr>
       <w:r>
         <w:continuationSeparator/>
@@ -6088,12 +5362,12 @@
 </file>
 
 <file path=word/numbering.xml><?xml version="1.0" encoding="utf-8"?>
-<w:numbering xmlns:wpc="http://schemas.microsoft.com/office/word/2010/wordprocessingCanvas" xmlns:mc="http://schemas.openxmlformats.org/markup-compatibility/2006" xmlns:o="urn:schemas-microsoft-com:office:office" xmlns:r="http://schemas.openxmlformats.org/officeDocument/2006/relationships" xmlns:m="http://schemas.openxmlformats.org/officeDocument/2006/math" xmlns:v="urn:schemas-microsoft-com:vml" xmlns:wp14="http://schemas.microsoft.com/office/word/2010/wordprocessingDrawing" xmlns:wp="http://schemas.openxmlformats.org/drawingml/2006/wordprocessingDrawing" xmlns:w10="urn:schemas-microsoft-com:office:word" xmlns:w="http://schemas.openxmlformats.org/wordprocessingml/2006/main" xmlns:w14="http://schemas.microsoft.com/office/word/2010/wordml" xmlns:wpg="http://schemas.microsoft.com/office/word/2010/wordprocessingGroup" xmlns:wpi="http://schemas.microsoft.com/office/word/2010/wordprocessingInk" xmlns:wne="http://schemas.microsoft.com/office/word/2006/wordml" xmlns:wps="http://schemas.microsoft.com/office/word/2010/wordprocessingShape" xmlns:wpsCustomData="http://www.wps.cn/officeDocument/2013/wpsCustomData" mc:Ignorable="w14 wp14">
-  <w:abstractNum w:abstractNumId="0">
+<w:numbering xmlns:wpc="http://schemas.microsoft.com/office/word/2010/wordprocessingCanvas" xmlns:cx="http://schemas.microsoft.com/office/drawing/2014/chartex" xmlns:cx1="http://schemas.microsoft.com/office/drawing/2015/9/8/chartex" xmlns:cx2="http://schemas.microsoft.com/office/drawing/2015/10/21/chartex" xmlns:cx3="http://schemas.microsoft.com/office/drawing/2016/5/9/chartex" xmlns:cx4="http://schemas.microsoft.com/office/drawing/2016/5/10/chartex" xmlns:cx5="http://schemas.microsoft.com/office/drawing/2016/5/11/chartex" xmlns:cx6="http://schemas.microsoft.com/office/drawing/2016/5/12/chartex" xmlns:cx7="http://schemas.microsoft.com/office/drawing/2016/5/13/chartex" xmlns:cx8="http://schemas.microsoft.com/office/drawing/2016/5/14/chartex" xmlns:mc="http://schemas.openxmlformats.org/markup-compatibility/2006" xmlns:aink="http://schemas.microsoft.com/office/drawing/2016/ink" xmlns:am3d="http://schemas.microsoft.com/office/drawing/2017/model3d" xmlns:o="urn:schemas-microsoft-com:office:office" xmlns:r="http://schemas.openxmlformats.org/officeDocument/2006/relationships" xmlns:m="http://schemas.openxmlformats.org/officeDocument/2006/math" xmlns:v="urn:schemas-microsoft-com:vml" xmlns:wp14="http://schemas.microsoft.com/office/word/2010/wordprocessingDrawing" xmlns:wp="http://schemas.openxmlformats.org/drawingml/2006/wordprocessingDrawing" xmlns:w10="urn:schemas-microsoft-com:office:word" xmlns:w="http://schemas.openxmlformats.org/wordprocessingml/2006/main" xmlns:w14="http://schemas.microsoft.com/office/word/2010/wordml" xmlns:w15="http://schemas.microsoft.com/office/word/2012/wordml" xmlns:w16cid="http://schemas.microsoft.com/office/word/2016/wordml/cid" xmlns:w16se="http://schemas.microsoft.com/office/word/2015/wordml/symex" xmlns:wpg="http://schemas.microsoft.com/office/word/2010/wordprocessingGroup" xmlns:wpi="http://schemas.microsoft.com/office/word/2010/wordprocessingInk" xmlns:wne="http://schemas.microsoft.com/office/word/2006/wordml" xmlns:wps="http://schemas.microsoft.com/office/word/2010/wordprocessingShape" mc:Ignorable="w14 w15 w16se w16cid wp14">
+  <w:abstractNum w:abstractNumId="0" w15:restartNumberingAfterBreak="0">
     <w:nsid w:val="58865D31"/>
     <w:multiLevelType w:val="multilevel"/>
     <w:tmpl w:val="58865D31"/>
-    <w:lvl w:ilvl="0" w:tentative="0">
+    <w:lvl w:ilvl="0">
       <w:start w:val="1"/>
       <w:numFmt w:val="decimal"/>
       <w:lvlText w:val="%1."/>
@@ -6105,7 +5379,7 @@
         <w:rFonts w:hint="default"/>
       </w:rPr>
     </w:lvl>
-    <w:lvl w:ilvl="1" w:tentative="0">
+    <w:lvl w:ilvl="1">
       <w:start w:val="1"/>
       <w:numFmt w:val="decimal"/>
       <w:isLgl/>
@@ -6118,7 +5392,7 @@
         <w:rFonts w:hint="default"/>
       </w:rPr>
     </w:lvl>
-    <w:lvl w:ilvl="2" w:tentative="0">
+    <w:lvl w:ilvl="2">
       <w:start w:val="1"/>
       <w:numFmt w:val="decimal"/>
       <w:isLgl/>
@@ -6131,7 +5405,7 @@
         <w:rFonts w:hint="default"/>
       </w:rPr>
     </w:lvl>
-    <w:lvl w:ilvl="3" w:tentative="0">
+    <w:lvl w:ilvl="3">
       <w:start w:val="1"/>
       <w:numFmt w:val="decimal"/>
       <w:isLgl/>
@@ -6144,7 +5418,7 @@
         <w:rFonts w:hint="default"/>
       </w:rPr>
     </w:lvl>
-    <w:lvl w:ilvl="4" w:tentative="0">
+    <w:lvl w:ilvl="4">
       <w:start w:val="1"/>
       <w:numFmt w:val="decimal"/>
       <w:isLgl/>
@@ -6157,7 +5431,7 @@
         <w:rFonts w:hint="default"/>
       </w:rPr>
     </w:lvl>
-    <w:lvl w:ilvl="5" w:tentative="0">
+    <w:lvl w:ilvl="5">
       <w:start w:val="1"/>
       <w:numFmt w:val="decimal"/>
       <w:isLgl/>
@@ -6170,7 +5444,7 @@
         <w:rFonts w:hint="default"/>
       </w:rPr>
     </w:lvl>
-    <w:lvl w:ilvl="6" w:tentative="0">
+    <w:lvl w:ilvl="6">
       <w:start w:val="1"/>
       <w:numFmt w:val="decimal"/>
       <w:isLgl/>
@@ -6183,7 +5457,7 @@
         <w:rFonts w:hint="default"/>
       </w:rPr>
     </w:lvl>
-    <w:lvl w:ilvl="7" w:tentative="0">
+    <w:lvl w:ilvl="7">
       <w:start w:val="1"/>
       <w:numFmt w:val="decimal"/>
       <w:isLgl/>
@@ -6196,7 +5470,7 @@
         <w:rFonts w:hint="default"/>
       </w:rPr>
     </w:lvl>
-    <w:lvl w:ilvl="8" w:tentative="0">
+    <w:lvl w:ilvl="8">
       <w:start w:val="1"/>
       <w:numFmt w:val="decimal"/>
       <w:isLgl/>
@@ -6217,194 +5491,415 @@
 </file>
 
 <file path=word/styles.xml><?xml version="1.0" encoding="utf-8"?>
-<w:styles xmlns:mc="http://schemas.openxmlformats.org/markup-compatibility/2006" xmlns:o="urn:schemas-microsoft-com:office:office" xmlns:r="http://schemas.openxmlformats.org/officeDocument/2006/relationships" xmlns:m="http://schemas.openxmlformats.org/officeDocument/2006/math" xmlns:v="urn:schemas-microsoft-com:vml" xmlns:w="http://schemas.openxmlformats.org/wordprocessingml/2006/main" xmlns:w14="http://schemas.microsoft.com/office/word/2010/wordml" xmlns:w10="urn:schemas-microsoft-com:office:word" xmlns:sl="http://schemas.openxmlformats.org/schemaLibrary/2006/main" xmlns:wpsCustomData="http://www.wps.cn/officeDocument/2013/wpsCustomData" mc:Ignorable="w14">
+<w:styles xmlns:mc="http://schemas.openxmlformats.org/markup-compatibility/2006" xmlns:r="http://schemas.openxmlformats.org/officeDocument/2006/relationships" xmlns:w="http://schemas.openxmlformats.org/wordprocessingml/2006/main" xmlns:w14="http://schemas.microsoft.com/office/word/2010/wordml" xmlns:w15="http://schemas.microsoft.com/office/word/2012/wordml" xmlns:w16cid="http://schemas.microsoft.com/office/word/2016/wordml/cid" xmlns:w16se="http://schemas.microsoft.com/office/word/2015/wordml/symex" mc:Ignorable="w14 w15 w16se w16cid">
   <w:docDefaults>
     <w:rPrDefault>
       <w:rPr>
-        <w:rFonts w:asciiTheme="minorHAnsi" w:hAnsiTheme="minorHAnsi" w:eastAsiaTheme="minorHAnsi" w:cstheme="minorBidi"/>
+        <w:rFonts w:asciiTheme="minorHAnsi" w:eastAsiaTheme="minorHAnsi" w:hAnsiTheme="minorHAnsi" w:cstheme="minorBidi"/>
+        <w:lang w:val="pt-BR" w:eastAsia="pt-BR" w:bidi="ar-SA"/>
       </w:rPr>
     </w:rPrDefault>
     <w:pPrDefault/>
   </w:docDefaults>
-  <w:latentStyles w:count="260" w:defQFormat="0" w:defUnhideWhenUsed="1" w:defSemiHidden="1" w:defUIPriority="99" w:defLockedState="0">
-    <w:lsdException w:qFormat="1" w:unhideWhenUsed="0" w:uiPriority="0" w:semiHidden="0" w:name="Normal"/>
-    <w:lsdException w:qFormat="1" w:unhideWhenUsed="0" w:uiPriority="9" w:semiHidden="0" w:name="heading 1"/>
-    <w:lsdException w:qFormat="1" w:uiPriority="9" w:name="heading 2"/>
-    <w:lsdException w:qFormat="1" w:uiPriority="9" w:name="heading 3"/>
-    <w:lsdException w:qFormat="1" w:uiPriority="9" w:name="heading 4"/>
-    <w:lsdException w:qFormat="1" w:uiPriority="9" w:name="heading 5"/>
-    <w:lsdException w:qFormat="1" w:uiPriority="9" w:name="heading 6"/>
-    <w:lsdException w:qFormat="1" w:uiPriority="9" w:name="heading 7"/>
-    <w:lsdException w:qFormat="1" w:uiPriority="9" w:name="heading 8"/>
-    <w:lsdException w:qFormat="1" w:uiPriority="9" w:name="heading 9"/>
-    <w:lsdException w:uiPriority="99" w:name="index 1"/>
-    <w:lsdException w:uiPriority="99" w:name="index 2"/>
-    <w:lsdException w:uiPriority="99" w:name="index 3"/>
-    <w:lsdException w:uiPriority="99" w:name="index 4"/>
-    <w:lsdException w:uiPriority="99" w:name="index 5"/>
-    <w:lsdException w:uiPriority="99" w:name="index 6"/>
-    <w:lsdException w:uiPriority="99" w:name="index 7"/>
-    <w:lsdException w:uiPriority="99" w:name="index 8"/>
-    <w:lsdException w:uiPriority="99" w:name="index 9"/>
-    <w:lsdException w:uiPriority="39" w:name="toc 1"/>
-    <w:lsdException w:uiPriority="39" w:name="toc 2"/>
-    <w:lsdException w:uiPriority="39" w:name="toc 3"/>
-    <w:lsdException w:uiPriority="39" w:name="toc 4"/>
-    <w:lsdException w:uiPriority="39" w:name="toc 5"/>
-    <w:lsdException w:uiPriority="39" w:name="toc 6"/>
-    <w:lsdException w:uiPriority="39" w:name="toc 7"/>
-    <w:lsdException w:uiPriority="39" w:name="toc 8"/>
-    <w:lsdException w:uiPriority="39" w:name="toc 9"/>
-    <w:lsdException w:uiPriority="99" w:name="Normal Indent"/>
-    <w:lsdException w:uiPriority="99" w:name="footnote text"/>
-    <w:lsdException w:uiPriority="99" w:name="annotation text"/>
-    <w:lsdException w:qFormat="1" w:uiPriority="99" w:semiHidden="0" w:name="header"/>
-    <w:lsdException w:uiPriority="99" w:semiHidden="0" w:name="footer"/>
-    <w:lsdException w:uiPriority="99" w:name="index heading"/>
-    <w:lsdException w:qFormat="1" w:uiPriority="35" w:name="caption"/>
-    <w:lsdException w:uiPriority="99" w:name="table of figures"/>
-    <w:lsdException w:uiPriority="99" w:name="envelope address"/>
-    <w:lsdException w:uiPriority="99" w:name="envelope return"/>
-    <w:lsdException w:uiPriority="99" w:name="footnote reference"/>
-    <w:lsdException w:uiPriority="99" w:name="annotation reference"/>
-    <w:lsdException w:uiPriority="99" w:name="line number"/>
-    <w:lsdException w:uiPriority="99" w:name="page number"/>
-    <w:lsdException w:uiPriority="99" w:name="endnote reference"/>
-    <w:lsdException w:uiPriority="99" w:name="endnote text"/>
-    <w:lsdException w:uiPriority="99" w:name="table of authorities"/>
-    <w:lsdException w:uiPriority="99" w:name="macro"/>
-    <w:lsdException w:uiPriority="99" w:name="toa heading"/>
-    <w:lsdException w:uiPriority="99" w:name="List"/>
-    <w:lsdException w:uiPriority="99" w:name="List Bullet"/>
-    <w:lsdException w:uiPriority="99" w:name="List Number"/>
-    <w:lsdException w:uiPriority="99" w:name="List 2"/>
-    <w:lsdException w:uiPriority="99" w:name="List 3"/>
-    <w:lsdException w:uiPriority="99" w:name="List 4"/>
-    <w:lsdException w:uiPriority="99" w:name="List 5"/>
-    <w:lsdException w:uiPriority="99" w:name="List Bullet 2"/>
-    <w:lsdException w:uiPriority="99" w:name="List Bullet 3"/>
-    <w:lsdException w:uiPriority="99" w:name="List Bullet 4"/>
-    <w:lsdException w:uiPriority="99" w:name="List Bullet 5"/>
-    <w:lsdException w:uiPriority="99" w:name="List Number 2"/>
-    <w:lsdException w:uiPriority="99" w:name="List Number 3"/>
-    <w:lsdException w:uiPriority="99" w:name="List Number 4"/>
-    <w:lsdException w:uiPriority="99" w:name="List Number 5"/>
-    <w:lsdException w:qFormat="1" w:unhideWhenUsed="0" w:uiPriority="10" w:semiHidden="0" w:name="Title"/>
-    <w:lsdException w:uiPriority="99" w:name="Closing"/>
-    <w:lsdException w:uiPriority="99" w:name="Signature"/>
-    <w:lsdException w:uiPriority="1" w:name="Default Paragraph Font"/>
-    <w:lsdException w:uiPriority="99" w:name="Body Text"/>
-    <w:lsdException w:uiPriority="99" w:name="Body Text Indent"/>
-    <w:lsdException w:uiPriority="99" w:name="List Continue"/>
-    <w:lsdException w:uiPriority="99" w:name="List Continue 2"/>
-    <w:lsdException w:uiPriority="99" w:name="List Continue 3"/>
-    <w:lsdException w:uiPriority="99" w:name="List Continue 4"/>
-    <w:lsdException w:uiPriority="99" w:name="List Continue 5"/>
-    <w:lsdException w:uiPriority="99" w:name="Message Header"/>
-    <w:lsdException w:qFormat="1" w:unhideWhenUsed="0" w:uiPriority="11" w:semiHidden="0" w:name="Subtitle"/>
-    <w:lsdException w:uiPriority="99" w:name="Salutation"/>
-    <w:lsdException w:uiPriority="99" w:name="Date"/>
-    <w:lsdException w:uiPriority="99" w:name="Body Text First Indent"/>
-    <w:lsdException w:uiPriority="99" w:name="Body Text First Indent 2"/>
-    <w:lsdException w:uiPriority="99" w:name="Note Heading"/>
-    <w:lsdException w:uiPriority="99" w:name="Body Text 2"/>
-    <w:lsdException w:uiPriority="99" w:name="Body Text 3"/>
-    <w:lsdException w:uiPriority="99" w:name="Body Text Indent 2"/>
-    <w:lsdException w:uiPriority="99" w:name="Body Text Indent 3"/>
-    <w:lsdException w:uiPriority="99" w:name="Block Text"/>
-    <w:lsdException w:uiPriority="99" w:name="Hyperlink"/>
-    <w:lsdException w:uiPriority="99" w:name="FollowedHyperlink"/>
-    <w:lsdException w:qFormat="1" w:unhideWhenUsed="0" w:uiPriority="22" w:semiHidden="0" w:name="Strong"/>
-    <w:lsdException w:qFormat="1" w:unhideWhenUsed="0" w:uiPriority="20" w:semiHidden="0" w:name="Emphasis"/>
-    <w:lsdException w:uiPriority="99" w:name="Document Map"/>
-    <w:lsdException w:uiPriority="99" w:name="Plain Text"/>
-    <w:lsdException w:uiPriority="99" w:name="E-mail Signature"/>
-    <w:lsdException w:uiPriority="99" w:name="Normal (Web)"/>
-    <w:lsdException w:uiPriority="99" w:name="HTML Acronym"/>
-    <w:lsdException w:uiPriority="99" w:name="HTML Address"/>
-    <w:lsdException w:uiPriority="99" w:name="HTML Cite"/>
-    <w:lsdException w:uiPriority="99" w:name="HTML Code"/>
-    <w:lsdException w:uiPriority="99" w:name="HTML Definition"/>
-    <w:lsdException w:uiPriority="99" w:name="HTML Keyboard"/>
-    <w:lsdException w:uiPriority="99" w:name="HTML Preformatted"/>
-    <w:lsdException w:uiPriority="99" w:name="HTML Sample"/>
-    <w:lsdException w:uiPriority="99" w:name="HTML Typewriter"/>
-    <w:lsdException w:uiPriority="99" w:name="HTML Variable"/>
-    <w:lsdException w:uiPriority="99" w:name="Normal Table"/>
-    <w:lsdException w:uiPriority="99" w:name="annotation subject"/>
-    <w:lsdException w:uiPriority="99" w:name="Table Simple 1"/>
-    <w:lsdException w:uiPriority="99" w:name="Table Simple 2"/>
-    <w:lsdException w:uiPriority="99" w:name="Table Simple 3"/>
-    <w:lsdException w:uiPriority="99" w:name="Table Classic 1"/>
-    <w:lsdException w:uiPriority="99" w:name="Table Classic 2"/>
-    <w:lsdException w:uiPriority="99" w:name="Table Classic 3"/>
-    <w:lsdException w:uiPriority="99" w:name="Table Classic 4"/>
-    <w:lsdException w:uiPriority="99" w:name="Table Colorful 1"/>
-    <w:lsdException w:uiPriority="99" w:name="Table Colorful 2"/>
-    <w:lsdException w:uiPriority="99" w:name="Table Colorful 3"/>
-    <w:lsdException w:uiPriority="99" w:name="Table Columns 1"/>
-    <w:lsdException w:uiPriority="99" w:name="Table Columns 2"/>
-    <w:lsdException w:uiPriority="99" w:name="Table Columns 3"/>
-    <w:lsdException w:uiPriority="99" w:name="Table Columns 4"/>
-    <w:lsdException w:uiPriority="99" w:name="Table Columns 5"/>
-    <w:lsdException w:uiPriority="99" w:name="Table Grid 1"/>
-    <w:lsdException w:uiPriority="99" w:name="Table Grid 2"/>
-    <w:lsdException w:uiPriority="99" w:name="Table Grid 3"/>
-    <w:lsdException w:uiPriority="99" w:name="Table Grid 4"/>
-    <w:lsdException w:uiPriority="99" w:name="Table Grid 5"/>
-    <w:lsdException w:uiPriority="99" w:name="Table Grid 6"/>
-    <w:lsdException w:uiPriority="99" w:name="Table Grid 7"/>
-    <w:lsdException w:uiPriority="99" w:name="Table Grid 8"/>
-    <w:lsdException w:uiPriority="99" w:name="Table List 1"/>
-    <w:lsdException w:uiPriority="99" w:name="Table List 2"/>
-    <w:lsdException w:uiPriority="99" w:name="Table List 3"/>
-    <w:lsdException w:uiPriority="99" w:name="Table List 4"/>
-    <w:lsdException w:uiPriority="99" w:name="Table List 5"/>
-    <w:lsdException w:uiPriority="99" w:name="Table List 6"/>
-    <w:lsdException w:uiPriority="99" w:name="Table List 7"/>
-    <w:lsdException w:uiPriority="99" w:name="Table List 8"/>
-    <w:lsdException w:uiPriority="99" w:name="Table 3D effects 1"/>
-    <w:lsdException w:uiPriority="99" w:name="Table 3D effects 2"/>
-    <w:lsdException w:uiPriority="99" w:name="Table 3D effects 3"/>
-    <w:lsdException w:uiPriority="99" w:name="Table Contemporary"/>
-    <w:lsdException w:uiPriority="99" w:name="Table Elegant"/>
-    <w:lsdException w:uiPriority="99" w:name="Table Professional"/>
-    <w:lsdException w:uiPriority="99" w:name="Table Subtle 1"/>
-    <w:lsdException w:uiPriority="99" w:name="Table Subtle 2"/>
-    <w:lsdException w:uiPriority="99" w:name="Table Web 1"/>
-    <w:lsdException w:uiPriority="99" w:name="Table Web 2"/>
-    <w:lsdException w:uiPriority="99" w:name="Table Web 3"/>
-    <w:lsdException w:uiPriority="99" w:name="Balloon Text"/>
-    <w:lsdException w:unhideWhenUsed="0" w:uiPriority="39" w:semiHidden="0" w:name="Table Grid"/>
-    <w:lsdException w:uiPriority="99" w:name="Table Theme"/>
-    <w:lsdException w:qFormat="1" w:unhideWhenUsed="0" w:uiPriority="34" w:semiHidden="0" w:name="List Paragraph"/>
+  <w:latentStyles w:defLockedState="0" w:defUIPriority="99" w:defSemiHidden="0" w:defUnhideWhenUsed="0" w:defQFormat="0" w:count="375">
+    <w:lsdException w:name="Normal" w:uiPriority="0" w:qFormat="1"/>
+    <w:lsdException w:name="heading 1" w:uiPriority="9" w:qFormat="1"/>
+    <w:lsdException w:name="heading 2" w:semiHidden="1" w:uiPriority="9" w:unhideWhenUsed="1" w:qFormat="1"/>
+    <w:lsdException w:name="heading 3" w:semiHidden="1" w:uiPriority="9" w:unhideWhenUsed="1" w:qFormat="1"/>
+    <w:lsdException w:name="heading 4" w:semiHidden="1" w:uiPriority="9" w:unhideWhenUsed="1" w:qFormat="1"/>
+    <w:lsdException w:name="heading 5" w:semiHidden="1" w:uiPriority="9" w:unhideWhenUsed="1" w:qFormat="1"/>
+    <w:lsdException w:name="heading 6" w:semiHidden="1" w:uiPriority="9" w:unhideWhenUsed="1" w:qFormat="1"/>
+    <w:lsdException w:name="heading 7" w:semiHidden="1" w:uiPriority="9" w:unhideWhenUsed="1" w:qFormat="1"/>
+    <w:lsdException w:name="heading 8" w:semiHidden="1" w:uiPriority="9" w:unhideWhenUsed="1" w:qFormat="1"/>
+    <w:lsdException w:name="heading 9" w:semiHidden="1" w:uiPriority="9" w:unhideWhenUsed="1" w:qFormat="1"/>
+    <w:lsdException w:name="index 1" w:semiHidden="1" w:unhideWhenUsed="1"/>
+    <w:lsdException w:name="index 2" w:semiHidden="1" w:unhideWhenUsed="1"/>
+    <w:lsdException w:name="index 3" w:semiHidden="1" w:unhideWhenUsed="1"/>
+    <w:lsdException w:name="index 4" w:semiHidden="1" w:unhideWhenUsed="1"/>
+    <w:lsdException w:name="index 5" w:semiHidden="1" w:unhideWhenUsed="1"/>
+    <w:lsdException w:name="index 6" w:semiHidden="1" w:unhideWhenUsed="1"/>
+    <w:lsdException w:name="index 7" w:semiHidden="1" w:unhideWhenUsed="1"/>
+    <w:lsdException w:name="index 8" w:semiHidden="1" w:unhideWhenUsed="1"/>
+    <w:lsdException w:name="index 9" w:semiHidden="1" w:unhideWhenUsed="1"/>
+    <w:lsdException w:name="toc 1" w:semiHidden="1" w:uiPriority="39" w:unhideWhenUsed="1"/>
+    <w:lsdException w:name="toc 2" w:semiHidden="1" w:uiPriority="39" w:unhideWhenUsed="1"/>
+    <w:lsdException w:name="toc 3" w:semiHidden="1" w:uiPriority="39" w:unhideWhenUsed="1"/>
+    <w:lsdException w:name="toc 4" w:semiHidden="1" w:uiPriority="39" w:unhideWhenUsed="1"/>
+    <w:lsdException w:name="toc 5" w:semiHidden="1" w:uiPriority="39" w:unhideWhenUsed="1"/>
+    <w:lsdException w:name="toc 6" w:semiHidden="1" w:uiPriority="39" w:unhideWhenUsed="1"/>
+    <w:lsdException w:name="toc 7" w:semiHidden="1" w:uiPriority="39" w:unhideWhenUsed="1"/>
+    <w:lsdException w:name="toc 8" w:semiHidden="1" w:uiPriority="39" w:unhideWhenUsed="1"/>
+    <w:lsdException w:name="toc 9" w:semiHidden="1" w:uiPriority="39" w:unhideWhenUsed="1"/>
+    <w:lsdException w:name="Normal Indent" w:semiHidden="1" w:unhideWhenUsed="1"/>
+    <w:lsdException w:name="footnote text" w:semiHidden="1" w:unhideWhenUsed="1"/>
+    <w:lsdException w:name="annotation text" w:semiHidden="1" w:unhideWhenUsed="1"/>
+    <w:lsdException w:name="header" w:unhideWhenUsed="1" w:qFormat="1"/>
+    <w:lsdException w:name="footer" w:unhideWhenUsed="1"/>
+    <w:lsdException w:name="index heading" w:semiHidden="1" w:unhideWhenUsed="1"/>
+    <w:lsdException w:name="caption" w:semiHidden="1" w:uiPriority="35" w:unhideWhenUsed="1" w:qFormat="1"/>
+    <w:lsdException w:name="table of figures" w:semiHidden="1" w:unhideWhenUsed="1"/>
+    <w:lsdException w:name="envelope address" w:semiHidden="1" w:unhideWhenUsed="1"/>
+    <w:lsdException w:name="envelope return" w:semiHidden="1" w:unhideWhenUsed="1"/>
+    <w:lsdException w:name="footnote reference" w:semiHidden="1" w:unhideWhenUsed="1"/>
+    <w:lsdException w:name="annotation reference" w:semiHidden="1" w:unhideWhenUsed="1"/>
+    <w:lsdException w:name="line number" w:semiHidden="1" w:unhideWhenUsed="1"/>
+    <w:lsdException w:name="page number" w:semiHidden="1" w:unhideWhenUsed="1"/>
+    <w:lsdException w:name="endnote reference" w:semiHidden="1" w:unhideWhenUsed="1"/>
+    <w:lsdException w:name="endnote text" w:semiHidden="1" w:unhideWhenUsed="1"/>
+    <w:lsdException w:name="table of authorities" w:semiHidden="1" w:unhideWhenUsed="1"/>
+    <w:lsdException w:name="macro" w:semiHidden="1" w:unhideWhenUsed="1"/>
+    <w:lsdException w:name="toa heading" w:semiHidden="1" w:unhideWhenUsed="1"/>
+    <w:lsdException w:name="List" w:semiHidden="1" w:unhideWhenUsed="1"/>
+    <w:lsdException w:name="List Bullet" w:semiHidden="1" w:unhideWhenUsed="1"/>
+    <w:lsdException w:name="List Number" w:semiHidden="1" w:unhideWhenUsed="1"/>
+    <w:lsdException w:name="List 2" w:semiHidden="1" w:unhideWhenUsed="1"/>
+    <w:lsdException w:name="List 3" w:semiHidden="1" w:unhideWhenUsed="1"/>
+    <w:lsdException w:name="List 4" w:semiHidden="1" w:unhideWhenUsed="1"/>
+    <w:lsdException w:name="List 5" w:semiHidden="1" w:unhideWhenUsed="1"/>
+    <w:lsdException w:name="List Bullet 2" w:semiHidden="1" w:unhideWhenUsed="1"/>
+    <w:lsdException w:name="List Bullet 3" w:semiHidden="1" w:unhideWhenUsed="1"/>
+    <w:lsdException w:name="List Bullet 4" w:semiHidden="1" w:unhideWhenUsed="1"/>
+    <w:lsdException w:name="List Bullet 5" w:semiHidden="1" w:unhideWhenUsed="1"/>
+    <w:lsdException w:name="List Number 2" w:semiHidden="1" w:unhideWhenUsed="1"/>
+    <w:lsdException w:name="List Number 3" w:semiHidden="1" w:unhideWhenUsed="1"/>
+    <w:lsdException w:name="List Number 4" w:semiHidden="1" w:unhideWhenUsed="1"/>
+    <w:lsdException w:name="List Number 5" w:semiHidden="1" w:unhideWhenUsed="1"/>
+    <w:lsdException w:name="Title" w:uiPriority="10" w:qFormat="1"/>
+    <w:lsdException w:name="Closing" w:semiHidden="1" w:unhideWhenUsed="1"/>
+    <w:lsdException w:name="Signature" w:semiHidden="1" w:unhideWhenUsed="1"/>
+    <w:lsdException w:name="Default Paragraph Font" w:semiHidden="1" w:uiPriority="1" w:unhideWhenUsed="1"/>
+    <w:lsdException w:name="Body Text" w:semiHidden="1" w:unhideWhenUsed="1"/>
+    <w:lsdException w:name="Body Text Indent" w:semiHidden="1" w:unhideWhenUsed="1"/>
+    <w:lsdException w:name="List Continue" w:semiHidden="1" w:unhideWhenUsed="1"/>
+    <w:lsdException w:name="List Continue 2" w:semiHidden="1" w:unhideWhenUsed="1"/>
+    <w:lsdException w:name="List Continue 3" w:semiHidden="1" w:unhideWhenUsed="1"/>
+    <w:lsdException w:name="List Continue 4" w:semiHidden="1" w:unhideWhenUsed="1"/>
+    <w:lsdException w:name="List Continue 5" w:semiHidden="1" w:unhideWhenUsed="1"/>
+    <w:lsdException w:name="Message Header" w:semiHidden="1" w:unhideWhenUsed="1"/>
+    <w:lsdException w:name="Subtitle" w:uiPriority="11" w:qFormat="1"/>
+    <w:lsdException w:name="Salutation" w:semiHidden="1" w:unhideWhenUsed="1"/>
+    <w:lsdException w:name="Date" w:semiHidden="1" w:unhideWhenUsed="1"/>
+    <w:lsdException w:name="Body Text First Indent" w:semiHidden="1" w:unhideWhenUsed="1"/>
+    <w:lsdException w:name="Body Text First Indent 2" w:semiHidden="1" w:unhideWhenUsed="1"/>
+    <w:lsdException w:name="Note Heading" w:semiHidden="1" w:unhideWhenUsed="1"/>
+    <w:lsdException w:name="Body Text 2" w:semiHidden="1" w:unhideWhenUsed="1"/>
+    <w:lsdException w:name="Body Text 3" w:semiHidden="1" w:unhideWhenUsed="1"/>
+    <w:lsdException w:name="Body Text Indent 2" w:semiHidden="1" w:unhideWhenUsed="1"/>
+    <w:lsdException w:name="Body Text Indent 3" w:semiHidden="1" w:unhideWhenUsed="1"/>
+    <w:lsdException w:name="Block Text" w:semiHidden="1" w:unhideWhenUsed="1"/>
+    <w:lsdException w:name="Hyperlink" w:semiHidden="1" w:unhideWhenUsed="1"/>
+    <w:lsdException w:name="FollowedHyperlink" w:semiHidden="1" w:unhideWhenUsed="1"/>
+    <w:lsdException w:name="Strong" w:uiPriority="22" w:qFormat="1"/>
+    <w:lsdException w:name="Emphasis" w:uiPriority="20" w:qFormat="1"/>
+    <w:lsdException w:name="Document Map" w:semiHidden="1" w:unhideWhenUsed="1"/>
+    <w:lsdException w:name="Plain Text" w:semiHidden="1" w:unhideWhenUsed="1"/>
+    <w:lsdException w:name="E-mail Signature" w:semiHidden="1" w:unhideWhenUsed="1"/>
+    <w:lsdException w:name="HTML Top of Form" w:semiHidden="1" w:unhideWhenUsed="1"/>
+    <w:lsdException w:name="HTML Bottom of Form" w:semiHidden="1" w:unhideWhenUsed="1"/>
+    <w:lsdException w:name="Normal (Web)" w:semiHidden="1" w:unhideWhenUsed="1"/>
+    <w:lsdException w:name="HTML Acronym" w:semiHidden="1" w:unhideWhenUsed="1"/>
+    <w:lsdException w:name="HTML Address" w:semiHidden="1" w:unhideWhenUsed="1"/>
+    <w:lsdException w:name="HTML Cite" w:semiHidden="1" w:unhideWhenUsed="1"/>
+    <w:lsdException w:name="HTML Code" w:semiHidden="1" w:unhideWhenUsed="1"/>
+    <w:lsdException w:name="HTML Definition" w:semiHidden="1" w:unhideWhenUsed="1"/>
+    <w:lsdException w:name="HTML Keyboard" w:semiHidden="1" w:unhideWhenUsed="1"/>
+    <w:lsdException w:name="HTML Preformatted" w:semiHidden="1" w:unhideWhenUsed="1"/>
+    <w:lsdException w:name="HTML Sample" w:semiHidden="1" w:unhideWhenUsed="1"/>
+    <w:lsdException w:name="HTML Typewriter" w:semiHidden="1" w:unhideWhenUsed="1"/>
+    <w:lsdException w:name="HTML Variable" w:semiHidden="1" w:unhideWhenUsed="1"/>
+    <w:lsdException w:name="Normal Table" w:semiHidden="1" w:unhideWhenUsed="1"/>
+    <w:lsdException w:name="annotation subject" w:semiHidden="1" w:unhideWhenUsed="1"/>
+    <w:lsdException w:name="No List" w:semiHidden="1" w:unhideWhenUsed="1"/>
+    <w:lsdException w:name="Outline List 1" w:semiHidden="1" w:unhideWhenUsed="1"/>
+    <w:lsdException w:name="Outline List 2" w:semiHidden="1" w:unhideWhenUsed="1"/>
+    <w:lsdException w:name="Outline List 3" w:semiHidden="1" w:unhideWhenUsed="1"/>
+    <w:lsdException w:name="Table Simple 1" w:semiHidden="1" w:unhideWhenUsed="1"/>
+    <w:lsdException w:name="Table Simple 2" w:semiHidden="1" w:unhideWhenUsed="1"/>
+    <w:lsdException w:name="Table Simple 3" w:semiHidden="1" w:unhideWhenUsed="1"/>
+    <w:lsdException w:name="Table Classic 1" w:semiHidden="1" w:unhideWhenUsed="1"/>
+    <w:lsdException w:name="Table Classic 2" w:semiHidden="1" w:unhideWhenUsed="1"/>
+    <w:lsdException w:name="Table Classic 3" w:semiHidden="1" w:unhideWhenUsed="1"/>
+    <w:lsdException w:name="Table Classic 4" w:semiHidden="1" w:unhideWhenUsed="1"/>
+    <w:lsdException w:name="Table Colorful 1" w:semiHidden="1" w:unhideWhenUsed="1"/>
+    <w:lsdException w:name="Table Colorful 2" w:semiHidden="1" w:unhideWhenUsed="1"/>
+    <w:lsdException w:name="Table Colorful 3" w:semiHidden="1" w:unhideWhenUsed="1"/>
+    <w:lsdException w:name="Table Columns 1" w:semiHidden="1" w:unhideWhenUsed="1"/>
+    <w:lsdException w:name="Table Columns 2" w:semiHidden="1" w:unhideWhenUsed="1"/>
+    <w:lsdException w:name="Table Columns 3" w:semiHidden="1" w:unhideWhenUsed="1"/>
+    <w:lsdException w:name="Table Columns 4" w:semiHidden="1" w:unhideWhenUsed="1"/>
+    <w:lsdException w:name="Table Columns 5" w:semiHidden="1" w:unhideWhenUsed="1"/>
+    <w:lsdException w:name="Table Grid 1" w:semiHidden="1" w:unhideWhenUsed="1"/>
+    <w:lsdException w:name="Table Grid 2" w:semiHidden="1" w:unhideWhenUsed="1"/>
+    <w:lsdException w:name="Table Grid 3" w:semiHidden="1" w:unhideWhenUsed="1"/>
+    <w:lsdException w:name="Table Grid 4" w:semiHidden="1" w:unhideWhenUsed="1"/>
+    <w:lsdException w:name="Table Grid 5" w:semiHidden="1" w:unhideWhenUsed="1"/>
+    <w:lsdException w:name="Table Grid 6" w:semiHidden="1" w:unhideWhenUsed="1"/>
+    <w:lsdException w:name="Table Grid 7" w:semiHidden="1" w:unhideWhenUsed="1"/>
+    <w:lsdException w:name="Table Grid 8" w:semiHidden="1" w:unhideWhenUsed="1"/>
+    <w:lsdException w:name="Table List 1" w:semiHidden="1" w:unhideWhenUsed="1"/>
+    <w:lsdException w:name="Table List 2" w:semiHidden="1" w:unhideWhenUsed="1"/>
+    <w:lsdException w:name="Table List 3" w:semiHidden="1" w:unhideWhenUsed="1"/>
+    <w:lsdException w:name="Table List 4" w:semiHidden="1" w:unhideWhenUsed="1"/>
+    <w:lsdException w:name="Table List 5" w:semiHidden="1" w:unhideWhenUsed="1"/>
+    <w:lsdException w:name="Table List 6" w:semiHidden="1" w:unhideWhenUsed="1"/>
+    <w:lsdException w:name="Table List 7" w:semiHidden="1" w:unhideWhenUsed="1"/>
+    <w:lsdException w:name="Table List 8" w:semiHidden="1" w:unhideWhenUsed="1"/>
+    <w:lsdException w:name="Table 3D effects 1" w:semiHidden="1" w:unhideWhenUsed="1"/>
+    <w:lsdException w:name="Table 3D effects 2" w:semiHidden="1" w:unhideWhenUsed="1"/>
+    <w:lsdException w:name="Table 3D effects 3" w:semiHidden="1" w:unhideWhenUsed="1"/>
+    <w:lsdException w:name="Table Contemporary" w:semiHidden="1" w:unhideWhenUsed="1"/>
+    <w:lsdException w:name="Table Elegant" w:semiHidden="1" w:unhideWhenUsed="1"/>
+    <w:lsdException w:name="Table Professional" w:semiHidden="1" w:unhideWhenUsed="1"/>
+    <w:lsdException w:name="Table Subtle 1" w:semiHidden="1" w:unhideWhenUsed="1"/>
+    <w:lsdException w:name="Table Subtle 2" w:semiHidden="1" w:unhideWhenUsed="1"/>
+    <w:lsdException w:name="Table Web 1" w:semiHidden="1" w:unhideWhenUsed="1"/>
+    <w:lsdException w:name="Table Web 2" w:semiHidden="1" w:unhideWhenUsed="1"/>
+    <w:lsdException w:name="Table Web 3" w:semiHidden="1" w:unhideWhenUsed="1"/>
+    <w:lsdException w:name="Balloon Text" w:semiHidden="1" w:unhideWhenUsed="1"/>
+    <w:lsdException w:name="Table Grid" w:uiPriority="39"/>
+    <w:lsdException w:name="Table Theme" w:semiHidden="1" w:unhideWhenUsed="1"/>
+    <w:lsdException w:name="Placeholder Text" w:semiHidden="1"/>
+    <w:lsdException w:name="Light Shading"/>
+    <w:lsdException w:name="Light List"/>
+    <w:lsdException w:name="Light Grid"/>
+    <w:lsdException w:name="Medium Shading 1"/>
+    <w:lsdException w:name="Medium Shading 2"/>
+    <w:lsdException w:name="Medium List 1"/>
+    <w:lsdException w:name="Medium List 2"/>
+    <w:lsdException w:name="Medium Grid 1"/>
+    <w:lsdException w:name="Medium Grid 2"/>
+    <w:lsdException w:name="Medium Grid 3"/>
+    <w:lsdException w:name="Dark List"/>
+    <w:lsdException w:name="Colorful Shading"/>
+    <w:lsdException w:name="Colorful List"/>
+    <w:lsdException w:name="Colorful Grid"/>
+    <w:lsdException w:name="Light Shading Accent 1"/>
+    <w:lsdException w:name="Light List Accent 1"/>
+    <w:lsdException w:name="Light Grid Accent 1"/>
+    <w:lsdException w:name="Medium Shading 1 Accent 1"/>
+    <w:lsdException w:name="Medium Shading 2 Accent 1"/>
+    <w:lsdException w:name="Medium List 1 Accent 1"/>
+    <w:lsdException w:name="Revision" w:semiHidden="1"/>
+    <w:lsdException w:name="List Paragraph" w:uiPriority="34" w:qFormat="1"/>
+    <w:lsdException w:name="Medium List 2 Accent 1"/>
+    <w:lsdException w:name="Medium Grid 1 Accent 1"/>
+    <w:lsdException w:name="Medium Grid 2 Accent 1"/>
+    <w:lsdException w:name="Medium Grid 3 Accent 1"/>
+    <w:lsdException w:name="Dark List Accent 1"/>
+    <w:lsdException w:name="Colorful Shading Accent 1"/>
+    <w:lsdException w:name="Colorful List Accent 1"/>
+    <w:lsdException w:name="Colorful Grid Accent 1"/>
+    <w:lsdException w:name="Light Shading Accent 2"/>
+    <w:lsdException w:name="Light List Accent 2"/>
+    <w:lsdException w:name="Light Grid Accent 2"/>
+    <w:lsdException w:name="Medium Shading 1 Accent 2"/>
+    <w:lsdException w:name="Medium Shading 2 Accent 2"/>
+    <w:lsdException w:name="Medium List 1 Accent 2"/>
+    <w:lsdException w:name="Medium List 2 Accent 2"/>
+    <w:lsdException w:name="Medium Grid 1 Accent 2"/>
+    <w:lsdException w:name="Medium Grid 2 Accent 2"/>
+    <w:lsdException w:name="Medium Grid 3 Accent 2"/>
+    <w:lsdException w:name="Dark List Accent 2"/>
+    <w:lsdException w:name="Colorful Shading Accent 2"/>
+    <w:lsdException w:name="Colorful List Accent 2"/>
+    <w:lsdException w:name="Colorful Grid Accent 2"/>
+    <w:lsdException w:name="Light Shading Accent 3"/>
+    <w:lsdException w:name="Light List Accent 3"/>
+    <w:lsdException w:name="Light Grid Accent 3"/>
+    <w:lsdException w:name="Medium Shading 1 Accent 3"/>
+    <w:lsdException w:name="Medium Shading 2 Accent 3"/>
+    <w:lsdException w:name="Medium List 1 Accent 3"/>
+    <w:lsdException w:name="Medium List 2 Accent 3"/>
+    <w:lsdException w:name="Medium Grid 1 Accent 3"/>
+    <w:lsdException w:name="Medium Grid 2 Accent 3"/>
+    <w:lsdException w:name="Medium Grid 3 Accent 3"/>
+    <w:lsdException w:name="Dark List Accent 3"/>
+    <w:lsdException w:name="Colorful Shading Accent 3"/>
+    <w:lsdException w:name="Colorful List Accent 3"/>
+    <w:lsdException w:name="Colorful Grid Accent 3"/>
+    <w:lsdException w:name="Light Shading Accent 4"/>
+    <w:lsdException w:name="Light List Accent 4"/>
+    <w:lsdException w:name="Light Grid Accent 4"/>
+    <w:lsdException w:name="Medium Shading 1 Accent 4"/>
+    <w:lsdException w:name="Medium Shading 2 Accent 4"/>
+    <w:lsdException w:name="Medium List 1 Accent 4"/>
+    <w:lsdException w:name="Medium List 2 Accent 4"/>
+    <w:lsdException w:name="Medium Grid 1 Accent 4"/>
+    <w:lsdException w:name="Medium Grid 2 Accent 4"/>
+    <w:lsdException w:name="Medium Grid 3 Accent 4"/>
+    <w:lsdException w:name="Dark List Accent 4"/>
+    <w:lsdException w:name="Colorful Shading Accent 4"/>
+    <w:lsdException w:name="Colorful List Accent 4"/>
+    <w:lsdException w:name="Colorful Grid Accent 4"/>
+    <w:lsdException w:name="Light Shading Accent 5"/>
+    <w:lsdException w:name="Light List Accent 5"/>
+    <w:lsdException w:name="Light Grid Accent 5"/>
+    <w:lsdException w:name="Medium Shading 1 Accent 5"/>
+    <w:lsdException w:name="Medium Shading 2 Accent 5"/>
+    <w:lsdException w:name="Medium List 1 Accent 5"/>
+    <w:lsdException w:name="Medium List 2 Accent 5"/>
+    <w:lsdException w:name="Medium Grid 1 Accent 5"/>
+    <w:lsdException w:name="Medium Grid 2 Accent 5"/>
+    <w:lsdException w:name="Medium Grid 3 Accent 5"/>
+    <w:lsdException w:name="Dark List Accent 5"/>
+    <w:lsdException w:name="Colorful Shading Accent 5"/>
+    <w:lsdException w:name="Colorful List Accent 5"/>
+    <w:lsdException w:name="Colorful Grid Accent 5"/>
+    <w:lsdException w:name="Light Shading Accent 6"/>
+    <w:lsdException w:name="Light List Accent 6"/>
+    <w:lsdException w:name="Light Grid Accent 6"/>
+    <w:lsdException w:name="Medium Shading 1 Accent 6"/>
+    <w:lsdException w:name="Medium Shading 2 Accent 6"/>
+    <w:lsdException w:name="Medium List 1 Accent 6"/>
+    <w:lsdException w:name="Medium List 2 Accent 6"/>
+    <w:lsdException w:name="Medium Grid 1 Accent 6"/>
+    <w:lsdException w:name="Medium Grid 2 Accent 6"/>
+    <w:lsdException w:name="Medium Grid 3 Accent 6"/>
+    <w:lsdException w:name="Dark List Accent 6"/>
+    <w:lsdException w:name="Colorful Shading Accent 6"/>
+    <w:lsdException w:name="Colorful List Accent 6"/>
+    <w:lsdException w:name="Colorful Grid Accent 6"/>
+    <w:lsdException w:name="Subtle Emphasis" w:uiPriority="19" w:qFormat="1"/>
+    <w:lsdException w:name="Intense Emphasis" w:uiPriority="21" w:qFormat="1"/>
+    <w:lsdException w:name="Subtle Reference" w:uiPriority="31" w:qFormat="1"/>
+    <w:lsdException w:name="Intense Reference" w:uiPriority="32" w:qFormat="1"/>
+    <w:lsdException w:name="Book Title" w:uiPriority="33" w:qFormat="1"/>
+    <w:lsdException w:name="Bibliography" w:semiHidden="1" w:uiPriority="37" w:unhideWhenUsed="1"/>
+    <w:lsdException w:name="TOC Heading" w:semiHidden="1" w:uiPriority="39" w:unhideWhenUsed="1" w:qFormat="1"/>
+    <w:lsdException w:name="Plain Table 1" w:uiPriority="41"/>
+    <w:lsdException w:name="Plain Table 2" w:uiPriority="42"/>
+    <w:lsdException w:name="Plain Table 3" w:uiPriority="43"/>
+    <w:lsdException w:name="Plain Table 4" w:uiPriority="44"/>
+    <w:lsdException w:name="Plain Table 5" w:uiPriority="45"/>
+    <w:lsdException w:name="Grid Table Light" w:uiPriority="40"/>
+    <w:lsdException w:name="Grid Table 1 Light" w:uiPriority="46"/>
+    <w:lsdException w:name="Grid Table 2" w:uiPriority="47"/>
+    <w:lsdException w:name="Grid Table 3" w:uiPriority="48"/>
+    <w:lsdException w:name="Grid Table 4" w:uiPriority="49"/>
+    <w:lsdException w:name="Grid Table 5 Dark" w:uiPriority="50"/>
+    <w:lsdException w:name="Grid Table 6 Colorful" w:uiPriority="51"/>
+    <w:lsdException w:name="Grid Table 7 Colorful" w:uiPriority="52"/>
+    <w:lsdException w:name="Grid Table 1 Light Accent 1" w:uiPriority="46"/>
+    <w:lsdException w:name="Grid Table 2 Accent 1" w:uiPriority="47"/>
+    <w:lsdException w:name="Grid Table 3 Accent 1" w:uiPriority="48"/>
+    <w:lsdException w:name="Grid Table 4 Accent 1" w:uiPriority="49"/>
+    <w:lsdException w:name="Grid Table 5 Dark Accent 1" w:uiPriority="50"/>
+    <w:lsdException w:name="Grid Table 6 Colorful Accent 1" w:uiPriority="51"/>
+    <w:lsdException w:name="Grid Table 7 Colorful Accent 1" w:uiPriority="52"/>
+    <w:lsdException w:name="Grid Table 1 Light Accent 2" w:uiPriority="46"/>
+    <w:lsdException w:name="Grid Table 2 Accent 2" w:uiPriority="47"/>
+    <w:lsdException w:name="Grid Table 3 Accent 2" w:uiPriority="48"/>
+    <w:lsdException w:name="Grid Table 4 Accent 2" w:uiPriority="49"/>
+    <w:lsdException w:name="Grid Table 5 Dark Accent 2" w:uiPriority="50"/>
+    <w:lsdException w:name="Grid Table 6 Colorful Accent 2" w:uiPriority="51"/>
+    <w:lsdException w:name="Grid Table 7 Colorful Accent 2" w:uiPriority="52"/>
+    <w:lsdException w:name="Grid Table 1 Light Accent 3" w:uiPriority="46"/>
+    <w:lsdException w:name="Grid Table 2 Accent 3" w:uiPriority="47"/>
+    <w:lsdException w:name="Grid Table 3 Accent 3" w:uiPriority="48"/>
+    <w:lsdException w:name="Grid Table 4 Accent 3" w:uiPriority="49"/>
+    <w:lsdException w:name="Grid Table 5 Dark Accent 3" w:uiPriority="50"/>
+    <w:lsdException w:name="Grid Table 6 Colorful Accent 3" w:uiPriority="51"/>
+    <w:lsdException w:name="Grid Table 7 Colorful Accent 3" w:uiPriority="52"/>
+    <w:lsdException w:name="Grid Table 1 Light Accent 4" w:uiPriority="46"/>
+    <w:lsdException w:name="Grid Table 2 Accent 4" w:uiPriority="47"/>
+    <w:lsdException w:name="Grid Table 3 Accent 4" w:uiPriority="48"/>
+    <w:lsdException w:name="Grid Table 4 Accent 4" w:uiPriority="49"/>
+    <w:lsdException w:name="Grid Table 5 Dark Accent 4" w:uiPriority="50"/>
+    <w:lsdException w:name="Grid Table 6 Colorful Accent 4" w:uiPriority="51"/>
+    <w:lsdException w:name="Grid Table 7 Colorful Accent 4" w:uiPriority="52"/>
+    <w:lsdException w:name="Grid Table 1 Light Accent 5" w:uiPriority="46"/>
+    <w:lsdException w:name="Grid Table 2 Accent 5" w:uiPriority="47"/>
+    <w:lsdException w:name="Grid Table 3 Accent 5" w:uiPriority="48"/>
+    <w:lsdException w:name="Grid Table 4 Accent 5" w:uiPriority="49"/>
+    <w:lsdException w:name="Grid Table 5 Dark Accent 5" w:uiPriority="50"/>
+    <w:lsdException w:name="Grid Table 6 Colorful Accent 5" w:uiPriority="51"/>
+    <w:lsdException w:name="Grid Table 7 Colorful Accent 5" w:uiPriority="52"/>
+    <w:lsdException w:name="Grid Table 1 Light Accent 6" w:uiPriority="46"/>
+    <w:lsdException w:name="Grid Table 2 Accent 6" w:uiPriority="47"/>
+    <w:lsdException w:name="Grid Table 3 Accent 6" w:uiPriority="48"/>
+    <w:lsdException w:name="Grid Table 4 Accent 6" w:uiPriority="49"/>
+    <w:lsdException w:name="Grid Table 5 Dark Accent 6" w:uiPriority="50"/>
+    <w:lsdException w:name="Grid Table 6 Colorful Accent 6" w:uiPriority="51"/>
+    <w:lsdException w:name="Grid Table 7 Colorful Accent 6" w:uiPriority="52"/>
+    <w:lsdException w:name="List Table 1 Light" w:uiPriority="46"/>
+    <w:lsdException w:name="List Table 2" w:uiPriority="47"/>
+    <w:lsdException w:name="List Table 3" w:uiPriority="48"/>
+    <w:lsdException w:name="List Table 4" w:uiPriority="49"/>
+    <w:lsdException w:name="List Table 5 Dark" w:uiPriority="50"/>
+    <w:lsdException w:name="List Table 6 Colorful" w:uiPriority="51"/>
+    <w:lsdException w:name="List Table 7 Colorful" w:uiPriority="52"/>
+    <w:lsdException w:name="List Table 1 Light Accent 1" w:uiPriority="46"/>
+    <w:lsdException w:name="List Table 2 Accent 1" w:uiPriority="47"/>
+    <w:lsdException w:name="List Table 3 Accent 1" w:uiPriority="48"/>
+    <w:lsdException w:name="List Table 4 Accent 1" w:uiPriority="49"/>
+    <w:lsdException w:name="List Table 5 Dark Accent 1" w:uiPriority="50"/>
+    <w:lsdException w:name="List Table 6 Colorful Accent 1" w:uiPriority="51"/>
+    <w:lsdException w:name="List Table 7 Colorful Accent 1" w:uiPriority="52"/>
+    <w:lsdException w:name="List Table 1 Light Accent 2" w:uiPriority="46"/>
+    <w:lsdException w:name="List Table 2 Accent 2" w:uiPriority="47"/>
+    <w:lsdException w:name="List Table 3 Accent 2" w:uiPriority="48"/>
+    <w:lsdException w:name="List Table 4 Accent 2" w:uiPriority="49"/>
+    <w:lsdException w:name="List Table 5 Dark Accent 2" w:uiPriority="50"/>
+    <w:lsdException w:name="List Table 6 Colorful Accent 2" w:uiPriority="51"/>
+    <w:lsdException w:name="List Table 7 Colorful Accent 2" w:uiPriority="52"/>
+    <w:lsdException w:name="List Table 1 Light Accent 3" w:uiPriority="46"/>
+    <w:lsdException w:name="List Table 2 Accent 3" w:uiPriority="47"/>
+    <w:lsdException w:name="List Table 3 Accent 3" w:uiPriority="48"/>
+    <w:lsdException w:name="List Table 4 Accent 3" w:uiPriority="49"/>
+    <w:lsdException w:name="List Table 5 Dark Accent 3" w:uiPriority="50"/>
+    <w:lsdException w:name="List Table 6 Colorful Accent 3" w:uiPriority="51"/>
+    <w:lsdException w:name="List Table 7 Colorful Accent 3" w:uiPriority="52"/>
+    <w:lsdException w:name="List Table 1 Light Accent 4" w:uiPriority="46"/>
+    <w:lsdException w:name="List Table 2 Accent 4" w:uiPriority="47"/>
+    <w:lsdException w:name="List Table 3 Accent 4" w:uiPriority="48"/>
+    <w:lsdException w:name="List Table 4 Accent 4" w:uiPriority="49"/>
+    <w:lsdException w:name="List Table 5 Dark Accent 4" w:uiPriority="50"/>
+    <w:lsdException w:name="List Table 6 Colorful Accent 4" w:uiPriority="51"/>
+    <w:lsdException w:name="List Table 7 Colorful Accent 4" w:uiPriority="52"/>
+    <w:lsdException w:name="List Table 1 Light Accent 5" w:uiPriority="46"/>
+    <w:lsdException w:name="List Table 2 Accent 5" w:uiPriority="47"/>
+    <w:lsdException w:name="List Table 3 Accent 5" w:uiPriority="48"/>
+    <w:lsdException w:name="List Table 4 Accent 5" w:uiPriority="49"/>
+    <w:lsdException w:name="List Table 5 Dark Accent 5" w:uiPriority="50"/>
+    <w:lsdException w:name="List Table 6 Colorful Accent 5" w:uiPriority="51"/>
+    <w:lsdException w:name="List Table 7 Colorful Accent 5" w:uiPriority="52"/>
+    <w:lsdException w:name="List Table 1 Light Accent 6" w:uiPriority="46"/>
+    <w:lsdException w:name="List Table 2 Accent 6" w:uiPriority="47"/>
+    <w:lsdException w:name="List Table 3 Accent 6" w:uiPriority="48"/>
+    <w:lsdException w:name="List Table 4 Accent 6" w:uiPriority="49"/>
+    <w:lsdException w:name="List Table 5 Dark Accent 6" w:uiPriority="50"/>
+    <w:lsdException w:name="List Table 6 Colorful Accent 6" w:uiPriority="51"/>
+    <w:lsdException w:name="List Table 7 Colorful Accent 6" w:uiPriority="52"/>
+    <w:lsdException w:name="Mention" w:semiHidden="1" w:unhideWhenUsed="1"/>
+    <w:lsdException w:name="Smart Hyperlink" w:semiHidden="1" w:unhideWhenUsed="1"/>
+    <w:lsdException w:name="Hashtag" w:semiHidden="1" w:unhideWhenUsed="1"/>
+    <w:lsdException w:name="Unresolved Mention" w:semiHidden="1" w:unhideWhenUsed="1"/>
   </w:latentStyles>
-  <w:style w:type="paragraph" w:default="1" w:styleId="1">
+  <w:style w:type="paragraph" w:default="1" w:styleId="Normal">
     <w:name w:val="Normal"/>
     <w:qFormat/>
-    <w:uiPriority w:val="0"/>
     <w:pPr>
       <w:spacing w:after="160" w:line="259" w:lineRule="auto"/>
     </w:pPr>
     <w:rPr>
-      <w:rFonts w:asciiTheme="minorHAnsi" w:hAnsiTheme="minorHAnsi" w:eastAsiaTheme="minorHAnsi" w:cstheme="minorBidi"/>
       <w:sz w:val="22"/>
       <w:szCs w:val="22"/>
-      <w:lang w:val="pt-BR" w:eastAsia="en-US" w:bidi="ar-SA"/>
+      <w:lang w:eastAsia="en-US"/>
     </w:rPr>
   </w:style>
-  <w:style w:type="character" w:default="1" w:styleId="2">
+  <w:style w:type="character" w:default="1" w:styleId="Fontepargpadro">
     <w:name w:val="Default Paragraph Font"/>
+    <w:uiPriority w:val="1"/>
     <w:semiHidden/>
     <w:unhideWhenUsed/>
-    <w:uiPriority w:val="1"/>
   </w:style>
-  <w:style w:type="table" w:default="1" w:styleId="3">
+  <w:style w:type="table" w:default="1" w:styleId="Tabelanormal">
     <w:name w:val="Normal Table"/>
+    <w:uiPriority w:val="99"/>
     <w:semiHidden/>
     <w:unhideWhenUsed/>
-    <w:uiPriority w:val="99"/>
     <w:tblPr>
+      <w:tblInd w:w="0" w:type="dxa"/>
       <w:tblCellMar>
         <w:top w:w="0" w:type="dxa"/>
         <w:left w:w="108" w:type="dxa"/>
@@ -6413,13 +5908,19 @@
       </w:tblCellMar>
     </w:tblPr>
   </w:style>
-  <w:style w:type="paragraph" w:styleId="4">
+  <w:style w:type="numbering" w:default="1" w:styleId="Semlista">
+    <w:name w:val="No List"/>
+    <w:uiPriority w:val="99"/>
+    <w:semiHidden/>
+    <w:unhideWhenUsed/>
+  </w:style>
+  <w:style w:type="paragraph" w:styleId="Cabealho">
     <w:name w:val="header"/>
-    <w:basedOn w:val="1"/>
-    <w:link w:val="7"/>
+    <w:basedOn w:val="Normal"/>
+    <w:link w:val="CabealhoChar"/>
+    <w:uiPriority w:val="99"/>
     <w:unhideWhenUsed/>
     <w:qFormat/>
-    <w:uiPriority w:val="99"/>
     <w:pPr>
       <w:tabs>
         <w:tab w:val="center" w:pos="4252"/>
@@ -6428,12 +5929,12 @@
       <w:spacing w:after="0" w:line="240" w:lineRule="auto"/>
     </w:pPr>
   </w:style>
-  <w:style w:type="paragraph" w:styleId="5">
+  <w:style w:type="paragraph" w:styleId="Rodap">
     <w:name w:val="footer"/>
-    <w:basedOn w:val="1"/>
-    <w:link w:val="8"/>
+    <w:basedOn w:val="Normal"/>
+    <w:link w:val="RodapChar"/>
+    <w:uiPriority w:val="99"/>
     <w:unhideWhenUsed/>
-    <w:uiPriority w:val="99"/>
     <w:pPr>
       <w:tabs>
         <w:tab w:val="center" w:pos="4252"/>
@@ -6442,48 +5943,48 @@
       <w:spacing w:after="0" w:line="240" w:lineRule="auto"/>
     </w:pPr>
   </w:style>
-  <w:style w:type="table" w:styleId="6">
+  <w:style w:type="table" w:styleId="Tabelacomgrade">
     <w:name w:val="Table Grid"/>
-    <w:basedOn w:val="3"/>
+    <w:basedOn w:val="Tabelanormal"/>
     <w:uiPriority w:val="39"/>
     <w:tblPr>
       <w:tblBorders>
-        <w:top w:val="single" w:color="auto" w:sz="4" w:space="0"/>
-        <w:left w:val="single" w:color="auto" w:sz="4" w:space="0"/>
-        <w:bottom w:val="single" w:color="auto" w:sz="4" w:space="0"/>
-        <w:right w:val="single" w:color="auto" w:sz="4" w:space="0"/>
-        <w:insideH w:val="single" w:color="auto" w:sz="4" w:space="0"/>
-        <w:insideV w:val="single" w:color="auto" w:sz="4" w:space="0"/>
+        <w:top w:val="single" w:sz="4" w:space="0" w:color="auto"/>
+        <w:left w:val="single" w:sz="4" w:space="0" w:color="auto"/>
+        <w:bottom w:val="single" w:sz="4" w:space="0" w:color="auto"/>
+        <w:right w:val="single" w:sz="4" w:space="0" w:color="auto"/>
+        <w:insideH w:val="single" w:sz="4" w:space="0" w:color="auto"/>
+        <w:insideV w:val="single" w:sz="4" w:space="0" w:color="auto"/>
       </w:tblBorders>
     </w:tblPr>
   </w:style>
-  <w:style w:type="character" w:customStyle="1" w:styleId="7">
+  <w:style w:type="character" w:customStyle="1" w:styleId="CabealhoChar">
     <w:name w:val="Cabeçalho Char"/>
-    <w:basedOn w:val="2"/>
-    <w:link w:val="4"/>
+    <w:basedOn w:val="Fontepargpadro"/>
+    <w:link w:val="Cabealho"/>
     <w:uiPriority w:val="99"/>
   </w:style>
-  <w:style w:type="character" w:customStyle="1" w:styleId="8">
+  <w:style w:type="character" w:customStyle="1" w:styleId="RodapChar">
     <w:name w:val="Rodapé Char"/>
-    <w:basedOn w:val="2"/>
-    <w:link w:val="5"/>
+    <w:basedOn w:val="Fontepargpadro"/>
+    <w:link w:val="Rodap"/>
+    <w:uiPriority w:val="99"/>
     <w:qFormat/>
-    <w:uiPriority w:val="99"/>
   </w:style>
-  <w:style w:type="paragraph" w:styleId="9">
+  <w:style w:type="paragraph" w:styleId="PargrafodaLista">
     <w:name w:val="List Paragraph"/>
-    <w:basedOn w:val="1"/>
+    <w:basedOn w:val="Normal"/>
+    <w:uiPriority w:val="34"/>
     <w:qFormat/>
-    <w:uiPriority w:val="34"/>
     <w:pPr>
       <w:ind w:left="720"/>
       <w:contextualSpacing/>
     </w:pPr>
   </w:style>
-  <w:style w:type="paragraph" w:customStyle="1" w:styleId="10">
+  <w:style w:type="paragraph" w:customStyle="1" w:styleId="Default">
     <w:name w:val="Default"/>
+    <w:uiPriority w:val="99"/>
     <w:unhideWhenUsed/>
-    <w:uiPriority w:val="99"/>
     <w:pPr>
       <w:widowControl w:val="0"/>
       <w:autoSpaceDE w:val="0"/>
@@ -6491,11 +5992,10 @@
       <w:adjustRightInd w:val="0"/>
     </w:pPr>
     <w:rPr>
-      <w:rFonts w:ascii="Arial" w:hAnsi="Arial" w:eastAsiaTheme="minorHAnsi" w:cstheme="minorBidi"/>
+      <w:rFonts w:ascii="Arial" w:hAnsi="Arial"/>
       <w:color w:val="000000"/>
       <w:sz w:val="24"/>
       <w:szCs w:val="24"/>
-      <w:lang w:val="pt-BR" w:eastAsia="pt-BR" w:bidi="ar-SA"/>
     </w:rPr>
   </w:style>
 </w:styles>
@@ -6753,6 +6253,7 @@
     </a:fmtScheme>
   </a:themeElements>
   <a:objectDefaults/>
+  <a:extraClrSchemeLst/>
 </a:theme>
 </file>
 
@@ -6761,7 +6262,9 @@
 </file>
 
 <file path=customXml/itemProps1.xml><?xml version="1.0" encoding="utf-8"?>
-<ds:datastoreItem xmlns:ds="http://schemas.openxmlformats.org/officeDocument/2006/customXml" ds:itemID="{FE8C5D64-82DB-4C25-A456-69910AF43940}">
-  <ds:schemaRefs/>
+<ds:datastoreItem xmlns:ds="http://schemas.openxmlformats.org/officeDocument/2006/customXml" ds:itemID="{8C931558-5900-4D86-8BF1-276DC8487B39}">
+  <ds:schemaRefs>
+    <ds:schemaRef ds:uri="http://schemas.openxmlformats.org/officeDocument/2006/bibliography"/>
+  </ds:schemaRefs>
 </ds:datastoreItem>
 </file>
</xml_diff>